<commit_message>
Versão 6 enviada ao orientador
</commit_message>
<xml_diff>
--- a/textos/Thiago_TCC_6.docx
+++ b/textos/Thiago_TCC_6.docx
@@ -151,8 +151,8 @@
         </w:rPr>
         <w:t>*</w:t>
       </w:r>
-      <w:bookmarkStart w:id="0" w:name="_Hlk33885760"/>
-      <w:bookmarkStart w:id="1" w:name="_Hlk33948379"/>
+      <w:bookmarkStart w:id="0" w:name="_Hlk33948379"/>
+      <w:bookmarkStart w:id="1" w:name="_Hlk33885760"/>
       <w:r>
         <w:rPr>
           <w:sz w:val="18"/>
@@ -160,7 +160,7 @@
         </w:rPr>
         <w:t>autor correspondente</w:t>
       </w:r>
-      <w:bookmarkEnd w:id="0"/>
+      <w:bookmarkEnd w:id="1"/>
       <w:r>
         <w:rPr>
           <w:sz w:val="18"/>
@@ -168,7 +168,7 @@
         </w:rPr>
         <w:t xml:space="preserve">: </w:t>
       </w:r>
-      <w:bookmarkEnd w:id="1"/>
+      <w:bookmarkEnd w:id="0"/>
       <w:r>
         <w:rPr>
           <w:sz w:val="18"/>
@@ -834,6 +834,10 @@
         <w:rPr/>
         <w:commentReference w:id="0"/>
       </w:r>
+      <w:r>
+        <w:rPr/>
+        <w:commentReference w:id="1"/>
+      </w:r>
     </w:p>
     <w:p>
       <w:pPr>
@@ -882,27 +886,7 @@
           <w:color w:val="000000"/>
           <w:shd w:fill="FFFFFF" w:val="clear"/>
         </w:rPr>
-        <w:t xml:space="preserve">Este trabalho pretende averiguar empiricamente a eficácia de algoritmos de machine learning (random forest, gradient boosting, LDA, SVM e redes neurais) </w:t>
-      </w:r>
-      <w:commentRangeStart w:id="1"/>
-      <w:r>
-        <w:rPr>
-          <w:rStyle w:val="normaltextrun"/>
-          <w:color w:val="000000"/>
-          <w:shd w:fill="FFFFFF" w:val="clear"/>
-        </w:rPr>
-        <w:t>para análise de risco de crédito especificamente na tentativa de previsão de contrato de crédito em futura situação de prejuízo no âmbito de empréstimos pessoais</w:t>
-      </w:r>
-      <w:r>
-        <w:rPr>
-          <w:rStyle w:val="normaltextrun"/>
-          <w:color w:val="000000"/>
-          <w:shd w:fill="FFFFFF" w:val="clear"/>
-        </w:rPr>
-      </w:r>
-      <w:commentRangeEnd w:id="1"/>
-      <w:r>
-        <w:commentReference w:id="1"/>
+        <w:t>Este trabalho pretende averiguar empiricamente a eficácia de algoritmos de machine learning (random forest, gradient boosting, LDA, SVM e redes neurais) para análise de risco de crédito especificamente na tentativa de previsão de contrato de crédito em futura situação de prejuízo no âmbito de empréstimos pessoais</w:t>
       </w:r>
       <w:r>
         <w:rPr/>
@@ -1279,7 +1263,7 @@
           </w:tcPr>
           <w:p>
             <w:pPr>
-              <w:pStyle w:val="Contedodatabela"/>
+              <w:pStyle w:val="Contedodatabelauser"/>
               <w:jc w:val="center"/>
               <w:rPr>
                 <w:color w:val="auto"/>
@@ -1379,7 +1363,7 @@
           </w:tcPr>
           <w:p>
             <w:pPr>
-              <w:pStyle w:val="Contedodatabela"/>
+              <w:pStyle w:val="Contedodatabelauser"/>
               <w:jc w:val="right"/>
               <w:rPr>
                 <w:color w:val="auto"/>
@@ -3032,7 +3016,7 @@
           </w:tcPr>
           <w:p>
             <w:pPr>
-              <w:pStyle w:val="Contedodatabela"/>
+              <w:pStyle w:val="Contedodatabelauser"/>
               <w:jc w:val="center"/>
               <w:rPr/>
             </w:pPr>
@@ -3124,7 +3108,7 @@
           </w:tcPr>
           <w:p>
             <w:pPr>
-              <w:pStyle w:val="Contedodatabela"/>
+              <w:pStyle w:val="Contedodatabelauser"/>
               <w:jc w:val="right"/>
               <w:rPr/>
             </w:pPr>
@@ -3317,7 +3301,7 @@
           </w:tcPr>
           <w:p>
             <w:pPr>
-              <w:pStyle w:val="Contedodatabela"/>
+              <w:pStyle w:val="Contedodatabelauser"/>
               <w:jc w:val="center"/>
               <w:rPr/>
             </w:pPr>
@@ -3441,7 +3425,7 @@
           </w:tcPr>
           <w:p>
             <w:pPr>
-              <w:pStyle w:val="Contedodatabela"/>
+              <w:pStyle w:val="Contedodatabelauser"/>
               <w:jc w:val="right"/>
               <w:rPr/>
             </w:pPr>
@@ -3543,7 +3527,7 @@
           </w:tcPr>
           <w:p>
             <w:pPr>
-              <w:pStyle w:val="Contedodatabela"/>
+              <w:pStyle w:val="Contedodatabelauser"/>
               <w:jc w:val="center"/>
               <w:rPr/>
             </w:pPr>
@@ -3619,7 +3603,7 @@
           </w:tcPr>
           <w:p>
             <w:pPr>
-              <w:pStyle w:val="Contedodatabela"/>
+              <w:pStyle w:val="Contedodatabelauser"/>
               <w:jc w:val="right"/>
               <w:rPr/>
             </w:pPr>
@@ -4132,7 +4116,7 @@
           </w:tcPr>
           <w:p>
             <w:pPr>
-              <w:pStyle w:val="Contedodatabela"/>
+              <w:pStyle w:val="Contedodatabelauser"/>
               <w:jc w:val="center"/>
               <w:rPr/>
             </w:pPr>
@@ -4362,7 +4346,7 @@
           </w:tcPr>
           <w:p>
             <w:pPr>
-              <w:pStyle w:val="Contedodatabela"/>
+              <w:pStyle w:val="Contedodatabelauser"/>
               <w:jc w:val="right"/>
               <w:rPr/>
             </w:pPr>
@@ -4773,7 +4757,7 @@
           </w:tcPr>
           <w:p>
             <w:pPr>
-              <w:pStyle w:val="Contedodatabela"/>
+              <w:pStyle w:val="Contedodatabelauser"/>
               <w:jc w:val="center"/>
               <w:rPr/>
             </w:pPr>
@@ -4999,7 +4983,7 @@
           </w:tcPr>
           <w:p>
             <w:pPr>
-              <w:pStyle w:val="Contedodatabela"/>
+              <w:pStyle w:val="Contedodatabelauser"/>
               <w:jc w:val="right"/>
               <w:rPr/>
             </w:pPr>
@@ -5354,7 +5338,7 @@
           </w:tcPr>
           <w:p>
             <w:pPr>
-              <w:pStyle w:val="Contedodatabela"/>
+              <w:pStyle w:val="Contedodatabelauser"/>
               <w:jc w:val="center"/>
               <w:rPr/>
             </w:pPr>
@@ -5468,7 +5452,7 @@
           </w:tcPr>
           <w:p>
             <w:pPr>
-              <w:pStyle w:val="Contedodatabela"/>
+              <w:pStyle w:val="Contedodatabelauser"/>
               <w:jc w:val="right"/>
               <w:rPr/>
             </w:pPr>
@@ -5649,7 +5633,7 @@
           </w:tcPr>
           <w:p>
             <w:pPr>
-              <w:pStyle w:val="Contedodatabela"/>
+              <w:pStyle w:val="Contedodatabelauser"/>
               <w:jc w:val="center"/>
               <w:rPr/>
             </w:pPr>
@@ -5762,7 +5746,7 @@
           </w:tcPr>
           <w:p>
             <w:pPr>
-              <w:pStyle w:val="Contedodatabela"/>
+              <w:pStyle w:val="Contedodatabelauser"/>
               <w:jc w:val="right"/>
               <w:rPr/>
             </w:pPr>
@@ -5813,7 +5797,7 @@
           </w:tcPr>
           <w:p>
             <w:pPr>
-              <w:pStyle w:val="Contedodatabela"/>
+              <w:pStyle w:val="Contedodatabelauser"/>
               <w:jc w:val="center"/>
               <w:rPr/>
             </w:pPr>
@@ -5999,7 +5983,7 @@
           </w:tcPr>
           <w:p>
             <w:pPr>
-              <w:pStyle w:val="Contedodatabela"/>
+              <w:pStyle w:val="Contedodatabelauser"/>
               <w:jc w:val="right"/>
               <w:rPr/>
             </w:pPr>
@@ -6181,7 +6165,7 @@
           </w:tcPr>
           <w:p>
             <w:pPr>
-              <w:pStyle w:val="Contedodatabela"/>
+              <w:pStyle w:val="Contedodatabelauser"/>
               <w:jc w:val="center"/>
               <w:rPr/>
             </w:pPr>
@@ -6414,7 +6398,7 @@
           </w:tcPr>
           <w:p>
             <w:pPr>
-              <w:pStyle w:val="Contedodatabela"/>
+              <w:pStyle w:val="Contedodatabelauser"/>
               <w:jc w:val="right"/>
               <w:rPr/>
             </w:pPr>
@@ -6547,7 +6531,7 @@
           </w:tcPr>
           <w:p>
             <w:pPr>
-              <w:pStyle w:val="Contedodatabela"/>
+              <w:pStyle w:val="Contedodatabelauser"/>
               <w:jc w:val="center"/>
               <w:rPr/>
             </w:pPr>
@@ -6625,7 +6609,7 @@
           </w:tcPr>
           <w:p>
             <w:pPr>
-              <w:pStyle w:val="Contedodatabela"/>
+              <w:pStyle w:val="Contedodatabelauser"/>
               <w:jc w:val="right"/>
               <w:rPr/>
             </w:pPr>
@@ -6645,7 +6629,7 @@
           </w:tcPr>
           <w:p>
             <w:pPr>
-              <w:pStyle w:val="Contedodatabela"/>
+              <w:pStyle w:val="Contedodatabelauser"/>
               <w:jc w:val="center"/>
               <w:rPr/>
             </w:pPr>
@@ -6753,7 +6737,7 @@
           </w:tcPr>
           <w:p>
             <w:pPr>
-              <w:pStyle w:val="Contedodatabela"/>
+              <w:pStyle w:val="Contedodatabelauser"/>
               <w:jc w:val="right"/>
               <w:rPr/>
             </w:pPr>
@@ -6844,7 +6828,7 @@
           </w:tcPr>
           <w:p>
             <w:pPr>
-              <w:pStyle w:val="Contedodatabela"/>
+              <w:pStyle w:val="Contedodatabelauser"/>
               <w:jc w:val="center"/>
               <w:rPr/>
             </w:pPr>
@@ -6952,7 +6936,7 @@
           </w:tcPr>
           <w:p>
             <w:pPr>
-              <w:pStyle w:val="Contedodatabela"/>
+              <w:pStyle w:val="Contedodatabelauser"/>
               <w:jc w:val="right"/>
               <w:rPr/>
             </w:pPr>
@@ -7059,7 +7043,7 @@
           </w:tcPr>
           <w:p>
             <w:pPr>
-              <w:pStyle w:val="Contedodatabela"/>
+              <w:pStyle w:val="Contedodatabelauser"/>
               <w:jc w:val="center"/>
               <w:rPr/>
             </w:pPr>
@@ -7285,7 +7269,7 @@
           </w:tcPr>
           <w:p>
             <w:pPr>
-              <w:pStyle w:val="Contedodatabela"/>
+              <w:pStyle w:val="Contedodatabelauser"/>
               <w:jc w:val="right"/>
               <w:rPr/>
             </w:pPr>
@@ -7715,7 +7699,7 @@
           </w:tcPr>
           <w:p>
             <w:pPr>
-              <w:pStyle w:val="Contedodatabela"/>
+              <w:pStyle w:val="Contedodatabelauser"/>
               <w:jc w:val="center"/>
               <w:rPr/>
             </w:pPr>
@@ -7781,7 +7765,7 @@
           </w:tcPr>
           <w:p>
             <w:pPr>
-              <w:pStyle w:val="Contedodatabela"/>
+              <w:pStyle w:val="Contedodatabelauser"/>
               <w:jc w:val="right"/>
               <w:rPr/>
             </w:pPr>
@@ -7801,7 +7785,7 @@
           </w:tcPr>
           <w:p>
             <w:pPr>
-              <w:pStyle w:val="Contedodatabela"/>
+              <w:pStyle w:val="Contedodatabelauser"/>
               <w:jc w:val="center"/>
               <w:rPr/>
             </w:pPr>
@@ -7867,7 +7851,7 @@
           </w:tcPr>
           <w:p>
             <w:pPr>
-              <w:pStyle w:val="Contedodatabela"/>
+              <w:pStyle w:val="Contedodatabelauser"/>
               <w:jc w:val="right"/>
               <w:rPr/>
             </w:pPr>
@@ -7887,7 +7871,7 @@
           </w:tcPr>
           <w:p>
             <w:pPr>
-              <w:pStyle w:val="Contedodatabela"/>
+              <w:pStyle w:val="Contedodatabelauser"/>
               <w:jc w:val="center"/>
               <w:rPr/>
             </w:pPr>
@@ -7953,7 +7937,7 @@
           </w:tcPr>
           <w:p>
             <w:pPr>
-              <w:pStyle w:val="Contedodatabela"/>
+              <w:pStyle w:val="Contedodatabelauser"/>
               <w:jc w:val="right"/>
               <w:rPr/>
             </w:pPr>
@@ -7973,7 +7957,7 @@
           </w:tcPr>
           <w:p>
             <w:pPr>
-              <w:pStyle w:val="Contedodatabela"/>
+              <w:pStyle w:val="Contedodatabelauser"/>
               <w:jc w:val="center"/>
               <w:rPr/>
             </w:pPr>
@@ -8075,7 +8059,7 @@
           </w:tcPr>
           <w:p>
             <w:pPr>
-              <w:pStyle w:val="Contedodatabela"/>
+              <w:pStyle w:val="Contedodatabelauser"/>
               <w:jc w:val="right"/>
               <w:rPr/>
             </w:pPr>
@@ -8364,7 +8348,7 @@
           </w:tcPr>
           <w:p>
             <w:pPr>
-              <w:pStyle w:val="Contedodatabela"/>
+              <w:pStyle w:val="Contedodatabelauser"/>
               <w:jc w:val="center"/>
               <w:rPr/>
             </w:pPr>
@@ -8384,7 +8368,7 @@
           </w:tcPr>
           <w:p>
             <w:pPr>
-              <w:pStyle w:val="Contedodatabela"/>
+              <w:pStyle w:val="Contedodatabelauser"/>
               <w:jc w:val="center"/>
               <w:rPr/>
             </w:pPr>
@@ -8404,7 +8388,7 @@
           </w:tcPr>
           <w:p>
             <w:pPr>
-              <w:pStyle w:val="Contedodatabela"/>
+              <w:pStyle w:val="Contedodatabelauser"/>
               <w:jc w:val="center"/>
               <w:rPr/>
             </w:pPr>
@@ -8424,7 +8408,7 @@
           </w:tcPr>
           <w:p>
             <w:pPr>
-              <w:pStyle w:val="Contedodatabela"/>
+              <w:pStyle w:val="Contedodatabelauser"/>
               <w:jc w:val="center"/>
               <w:rPr/>
             </w:pPr>
@@ -8444,7 +8428,7 @@
           </w:tcPr>
           <w:p>
             <w:pPr>
-              <w:pStyle w:val="Contedodatabela"/>
+              <w:pStyle w:val="Contedodatabelauser"/>
               <w:jc w:val="center"/>
               <w:rPr/>
             </w:pPr>
@@ -8464,7 +8448,7 @@
           </w:tcPr>
           <w:p>
             <w:pPr>
-              <w:pStyle w:val="Contedodatabela"/>
+              <w:pStyle w:val="Contedodatabelauser"/>
               <w:jc w:val="left"/>
               <w:rPr/>
             </w:pPr>
@@ -8481,7 +8465,7 @@
           </w:tcPr>
           <w:p>
             <w:pPr>
-              <w:pStyle w:val="Contedodatabela"/>
+              <w:pStyle w:val="Contedodatabelauser"/>
               <w:jc w:val="right"/>
               <w:rPr/>
             </w:pPr>
@@ -8498,7 +8482,7 @@
           </w:tcPr>
           <w:p>
             <w:pPr>
-              <w:pStyle w:val="Contedodatabela"/>
+              <w:pStyle w:val="Contedodatabelauser"/>
               <w:jc w:val="right"/>
               <w:rPr/>
             </w:pPr>
@@ -8515,7 +8499,7 @@
           </w:tcPr>
           <w:p>
             <w:pPr>
-              <w:pStyle w:val="Contedodatabela"/>
+              <w:pStyle w:val="Contedodatabelauser"/>
               <w:jc w:val="right"/>
               <w:rPr/>
             </w:pPr>
@@ -8532,7 +8516,7 @@
           </w:tcPr>
           <w:p>
             <w:pPr>
-              <w:pStyle w:val="Contedodatabela"/>
+              <w:pStyle w:val="Contedodatabelauser"/>
               <w:jc w:val="right"/>
               <w:rPr/>
             </w:pPr>
@@ -8552,7 +8536,7 @@
           </w:tcPr>
           <w:p>
             <w:pPr>
-              <w:pStyle w:val="Contedodatabela"/>
+              <w:pStyle w:val="Contedodatabelauser"/>
               <w:jc w:val="left"/>
               <w:rPr/>
             </w:pPr>
@@ -8569,7 +8553,7 @@
           </w:tcPr>
           <w:p>
             <w:pPr>
-              <w:pStyle w:val="Contedodatabela"/>
+              <w:pStyle w:val="Contedodatabelauser"/>
               <w:jc w:val="right"/>
               <w:rPr/>
             </w:pPr>
@@ -8586,7 +8570,7 @@
           </w:tcPr>
           <w:p>
             <w:pPr>
-              <w:pStyle w:val="Contedodatabela"/>
+              <w:pStyle w:val="Contedodatabelauser"/>
               <w:jc w:val="right"/>
               <w:rPr/>
             </w:pPr>
@@ -8603,7 +8587,7 @@
           </w:tcPr>
           <w:p>
             <w:pPr>
-              <w:pStyle w:val="Contedodatabela"/>
+              <w:pStyle w:val="Contedodatabelauser"/>
               <w:jc w:val="right"/>
               <w:rPr/>
             </w:pPr>
@@ -8620,7 +8604,7 @@
           </w:tcPr>
           <w:p>
             <w:pPr>
-              <w:pStyle w:val="Contedodatabela"/>
+              <w:pStyle w:val="Contedodatabelauser"/>
               <w:jc w:val="right"/>
               <w:rPr/>
             </w:pPr>
@@ -8640,7 +8624,7 @@
           </w:tcPr>
           <w:p>
             <w:pPr>
-              <w:pStyle w:val="Contedodatabela"/>
+              <w:pStyle w:val="Contedodatabelauser"/>
               <w:jc w:val="left"/>
               <w:rPr/>
             </w:pPr>
@@ -8657,7 +8641,7 @@
           </w:tcPr>
           <w:p>
             <w:pPr>
-              <w:pStyle w:val="Contedodatabela"/>
+              <w:pStyle w:val="Contedodatabelauser"/>
               <w:jc w:val="right"/>
               <w:rPr/>
             </w:pPr>
@@ -8674,7 +8658,7 @@
           </w:tcPr>
           <w:p>
             <w:pPr>
-              <w:pStyle w:val="Contedodatabela"/>
+              <w:pStyle w:val="Contedodatabelauser"/>
               <w:jc w:val="right"/>
               <w:rPr/>
             </w:pPr>
@@ -8691,7 +8675,7 @@
           </w:tcPr>
           <w:p>
             <w:pPr>
-              <w:pStyle w:val="Contedodatabela"/>
+              <w:pStyle w:val="Contedodatabelauser"/>
               <w:jc w:val="right"/>
               <w:rPr/>
             </w:pPr>
@@ -8708,7 +8692,7 @@
           </w:tcPr>
           <w:p>
             <w:pPr>
-              <w:pStyle w:val="Contedodatabela"/>
+              <w:pStyle w:val="Contedodatabelauser"/>
               <w:jc w:val="right"/>
               <w:rPr/>
             </w:pPr>
@@ -8728,7 +8712,7 @@
           </w:tcPr>
           <w:p>
             <w:pPr>
-              <w:pStyle w:val="Contedodatabela"/>
+              <w:pStyle w:val="Contedodatabelauser"/>
               <w:jc w:val="left"/>
               <w:rPr/>
             </w:pPr>
@@ -8745,7 +8729,7 @@
           </w:tcPr>
           <w:p>
             <w:pPr>
-              <w:pStyle w:val="Contedodatabela"/>
+              <w:pStyle w:val="Contedodatabelauser"/>
               <w:jc w:val="right"/>
               <w:rPr/>
             </w:pPr>
@@ -8762,7 +8746,7 @@
           </w:tcPr>
           <w:p>
             <w:pPr>
-              <w:pStyle w:val="Contedodatabela"/>
+              <w:pStyle w:val="Contedodatabelauser"/>
               <w:jc w:val="right"/>
               <w:rPr/>
             </w:pPr>
@@ -8779,7 +8763,7 @@
           </w:tcPr>
           <w:p>
             <w:pPr>
-              <w:pStyle w:val="Contedodatabela"/>
+              <w:pStyle w:val="Contedodatabelauser"/>
               <w:jc w:val="right"/>
               <w:rPr/>
             </w:pPr>
@@ -8796,7 +8780,7 @@
           </w:tcPr>
           <w:p>
             <w:pPr>
-              <w:pStyle w:val="Contedodatabela"/>
+              <w:pStyle w:val="Contedodatabelauser"/>
               <w:jc w:val="right"/>
               <w:rPr/>
             </w:pPr>
@@ -8818,7 +8802,7 @@
           </w:tcPr>
           <w:p>
             <w:pPr>
-              <w:pStyle w:val="Contedodatabela"/>
+              <w:pStyle w:val="Contedodatabelauser"/>
               <w:jc w:val="left"/>
               <w:rPr/>
             </w:pPr>
@@ -8837,7 +8821,7 @@
           </w:tcPr>
           <w:p>
             <w:pPr>
-              <w:pStyle w:val="Contedodatabela"/>
+              <w:pStyle w:val="Contedodatabelauser"/>
               <w:jc w:val="right"/>
               <w:rPr/>
             </w:pPr>
@@ -8856,7 +8840,7 @@
           </w:tcPr>
           <w:p>
             <w:pPr>
-              <w:pStyle w:val="Contedodatabela"/>
+              <w:pStyle w:val="Contedodatabelauser"/>
               <w:jc w:val="right"/>
               <w:rPr/>
             </w:pPr>
@@ -8875,7 +8859,7 @@
           </w:tcPr>
           <w:p>
             <w:pPr>
-              <w:pStyle w:val="Contedodatabela"/>
+              <w:pStyle w:val="Contedodatabelauser"/>
               <w:jc w:val="right"/>
               <w:rPr/>
             </w:pPr>
@@ -8894,7 +8878,7 @@
           </w:tcPr>
           <w:p>
             <w:pPr>
-              <w:pStyle w:val="Contedodatabela"/>
+              <w:pStyle w:val="Contedodatabelauser"/>
               <w:jc w:val="right"/>
               <w:rPr/>
             </w:pPr>
@@ -9029,7 +9013,7 @@
           </w:tcPr>
           <w:p>
             <w:pPr>
-              <w:pStyle w:val="Contedodatabela"/>
+              <w:pStyle w:val="Contedodatabelauser"/>
               <w:jc w:val="center"/>
               <w:rPr/>
             </w:pPr>
@@ -9050,7 +9034,7 @@
           </w:tcPr>
           <w:p>
             <w:pPr>
-              <w:pStyle w:val="Contedodatabela"/>
+              <w:pStyle w:val="Contedodatabelauser"/>
               <w:jc w:val="center"/>
               <w:rPr/>
             </w:pPr>
@@ -9071,7 +9055,7 @@
           </w:tcPr>
           <w:p>
             <w:pPr>
-              <w:pStyle w:val="Contedodatabela"/>
+              <w:pStyle w:val="Contedodatabelauser"/>
               <w:jc w:val="center"/>
               <w:rPr/>
             </w:pPr>
@@ -9092,7 +9076,7 @@
           </w:tcPr>
           <w:p>
             <w:pPr>
-              <w:pStyle w:val="Contedodatabela"/>
+              <w:pStyle w:val="Contedodatabelauser"/>
               <w:jc w:val="center"/>
               <w:rPr/>
             </w:pPr>
@@ -9113,7 +9097,7 @@
           </w:tcPr>
           <w:p>
             <w:pPr>
-              <w:pStyle w:val="Contedodatabela"/>
+              <w:pStyle w:val="Contedodatabelauser"/>
               <w:jc w:val="center"/>
               <w:rPr/>
             </w:pPr>
@@ -9133,7 +9117,7 @@
           </w:tcPr>
           <w:p>
             <w:pPr>
-              <w:pStyle w:val="Contedodatabela"/>
+              <w:pStyle w:val="Contedodatabelauser"/>
               <w:jc w:val="left"/>
               <w:rPr/>
             </w:pPr>
@@ -9150,7 +9134,7 @@
           </w:tcPr>
           <w:p>
             <w:pPr>
-              <w:pStyle w:val="Contedodatabela"/>
+              <w:pStyle w:val="Contedodatabelauser"/>
               <w:jc w:val="right"/>
               <w:rPr/>
             </w:pPr>
@@ -9167,7 +9151,7 @@
           </w:tcPr>
           <w:p>
             <w:pPr>
-              <w:pStyle w:val="Contedodatabela"/>
+              <w:pStyle w:val="Contedodatabelauser"/>
               <w:jc w:val="right"/>
               <w:rPr/>
             </w:pPr>
@@ -9184,7 +9168,7 @@
           </w:tcPr>
           <w:p>
             <w:pPr>
-              <w:pStyle w:val="Contedodatabela"/>
+              <w:pStyle w:val="Contedodatabelauser"/>
               <w:jc w:val="right"/>
               <w:rPr/>
             </w:pPr>
@@ -9201,7 +9185,7 @@
           </w:tcPr>
           <w:p>
             <w:pPr>
-              <w:pStyle w:val="Contedodatabela"/>
+              <w:pStyle w:val="Contedodatabelauser"/>
               <w:jc w:val="right"/>
               <w:rPr/>
             </w:pPr>
@@ -9221,7 +9205,7 @@
           </w:tcPr>
           <w:p>
             <w:pPr>
-              <w:pStyle w:val="Contedodatabela"/>
+              <w:pStyle w:val="Contedodatabelauser"/>
               <w:jc w:val="left"/>
               <w:rPr/>
             </w:pPr>
@@ -9238,7 +9222,7 @@
           </w:tcPr>
           <w:p>
             <w:pPr>
-              <w:pStyle w:val="Contedodatabela"/>
+              <w:pStyle w:val="Contedodatabelauser"/>
               <w:jc w:val="right"/>
               <w:rPr/>
             </w:pPr>
@@ -9255,7 +9239,7 @@
           </w:tcPr>
           <w:p>
             <w:pPr>
-              <w:pStyle w:val="Contedodatabela"/>
+              <w:pStyle w:val="Contedodatabelauser"/>
               <w:jc w:val="right"/>
               <w:rPr/>
             </w:pPr>
@@ -9272,7 +9256,7 @@
           </w:tcPr>
           <w:p>
             <w:pPr>
-              <w:pStyle w:val="Contedodatabela"/>
+              <w:pStyle w:val="Contedodatabelauser"/>
               <w:jc w:val="right"/>
               <w:rPr/>
             </w:pPr>
@@ -9289,7 +9273,7 @@
           </w:tcPr>
           <w:p>
             <w:pPr>
-              <w:pStyle w:val="Contedodatabela"/>
+              <w:pStyle w:val="Contedodatabelauser"/>
               <w:jc w:val="right"/>
               <w:rPr/>
             </w:pPr>
@@ -9309,7 +9293,7 @@
           </w:tcPr>
           <w:p>
             <w:pPr>
-              <w:pStyle w:val="Contedodatabela"/>
+              <w:pStyle w:val="Contedodatabelauser"/>
               <w:jc w:val="left"/>
               <w:rPr/>
             </w:pPr>
@@ -9326,7 +9310,7 @@
           </w:tcPr>
           <w:p>
             <w:pPr>
-              <w:pStyle w:val="Contedodatabela"/>
+              <w:pStyle w:val="Contedodatabelauser"/>
               <w:jc w:val="right"/>
               <w:rPr/>
             </w:pPr>
@@ -9343,7 +9327,7 @@
           </w:tcPr>
           <w:p>
             <w:pPr>
-              <w:pStyle w:val="Contedodatabela"/>
+              <w:pStyle w:val="Contedodatabelauser"/>
               <w:jc w:val="right"/>
               <w:rPr/>
             </w:pPr>
@@ -9360,7 +9344,7 @@
           </w:tcPr>
           <w:p>
             <w:pPr>
-              <w:pStyle w:val="Contedodatabela"/>
+              <w:pStyle w:val="Contedodatabelauser"/>
               <w:jc w:val="right"/>
               <w:rPr/>
             </w:pPr>
@@ -9377,7 +9361,7 @@
           </w:tcPr>
           <w:p>
             <w:pPr>
-              <w:pStyle w:val="Contedodatabela"/>
+              <w:pStyle w:val="Contedodatabelauser"/>
               <w:jc w:val="right"/>
               <w:rPr/>
             </w:pPr>
@@ -9397,7 +9381,7 @@
           </w:tcPr>
           <w:p>
             <w:pPr>
-              <w:pStyle w:val="Contedodatabela"/>
+              <w:pStyle w:val="Contedodatabelauser"/>
               <w:jc w:val="left"/>
               <w:rPr/>
             </w:pPr>
@@ -9414,7 +9398,7 @@
           </w:tcPr>
           <w:p>
             <w:pPr>
-              <w:pStyle w:val="Contedodatabela"/>
+              <w:pStyle w:val="Contedodatabelauser"/>
               <w:jc w:val="right"/>
               <w:rPr/>
             </w:pPr>
@@ -9431,7 +9415,7 @@
           </w:tcPr>
           <w:p>
             <w:pPr>
-              <w:pStyle w:val="Contedodatabela"/>
+              <w:pStyle w:val="Contedodatabelauser"/>
               <w:jc w:val="right"/>
               <w:rPr/>
             </w:pPr>
@@ -9448,7 +9432,7 @@
           </w:tcPr>
           <w:p>
             <w:pPr>
-              <w:pStyle w:val="Contedodatabela"/>
+              <w:pStyle w:val="Contedodatabelauser"/>
               <w:jc w:val="right"/>
               <w:rPr/>
             </w:pPr>
@@ -9465,7 +9449,7 @@
           </w:tcPr>
           <w:p>
             <w:pPr>
-              <w:pStyle w:val="Contedodatabela"/>
+              <w:pStyle w:val="Contedodatabelauser"/>
               <w:jc w:val="right"/>
               <w:rPr/>
             </w:pPr>
@@ -9487,7 +9471,7 @@
           </w:tcPr>
           <w:p>
             <w:pPr>
-              <w:pStyle w:val="Contedodatabela"/>
+              <w:pStyle w:val="Contedodatabelauser"/>
               <w:jc w:val="left"/>
               <w:rPr/>
             </w:pPr>
@@ -9506,7 +9490,7 @@
           </w:tcPr>
           <w:p>
             <w:pPr>
-              <w:pStyle w:val="Contedodatabela"/>
+              <w:pStyle w:val="Contedodatabelauser"/>
               <w:jc w:val="right"/>
               <w:rPr/>
             </w:pPr>
@@ -9525,7 +9509,7 @@
           </w:tcPr>
           <w:p>
             <w:pPr>
-              <w:pStyle w:val="Contedodatabela"/>
+              <w:pStyle w:val="Contedodatabelauser"/>
               <w:jc w:val="right"/>
               <w:rPr/>
             </w:pPr>
@@ -9544,7 +9528,7 @@
           </w:tcPr>
           <w:p>
             <w:pPr>
-              <w:pStyle w:val="Contedodatabela"/>
+              <w:pStyle w:val="Contedodatabelauser"/>
               <w:jc w:val="right"/>
               <w:rPr/>
             </w:pPr>
@@ -9563,7 +9547,7 @@
           </w:tcPr>
           <w:p>
             <w:pPr>
-              <w:pStyle w:val="Contedodatabela"/>
+              <w:pStyle w:val="Contedodatabelauser"/>
               <w:jc w:val="right"/>
               <w:rPr/>
             </w:pPr>
@@ -9645,7 +9629,7 @@
           </w:tcPr>
           <w:p>
             <w:pPr>
-              <w:pStyle w:val="Contedodatabela"/>
+              <w:pStyle w:val="Contedodatabelauser"/>
               <w:jc w:val="center"/>
               <w:rPr/>
             </w:pPr>
@@ -9666,7 +9650,7 @@
           </w:tcPr>
           <w:p>
             <w:pPr>
-              <w:pStyle w:val="Contedodatabela"/>
+              <w:pStyle w:val="Contedodatabelauser"/>
               <w:jc w:val="center"/>
               <w:rPr/>
             </w:pPr>
@@ -9687,7 +9671,7 @@
           </w:tcPr>
           <w:p>
             <w:pPr>
-              <w:pStyle w:val="Contedodatabela"/>
+              <w:pStyle w:val="Contedodatabelauser"/>
               <w:jc w:val="center"/>
               <w:rPr/>
             </w:pPr>
@@ -9708,7 +9692,7 @@
           </w:tcPr>
           <w:p>
             <w:pPr>
-              <w:pStyle w:val="Contedodatabela"/>
+              <w:pStyle w:val="Contedodatabelauser"/>
               <w:jc w:val="center"/>
               <w:rPr/>
             </w:pPr>
@@ -9729,7 +9713,7 @@
           </w:tcPr>
           <w:p>
             <w:pPr>
-              <w:pStyle w:val="Contedodatabela"/>
+              <w:pStyle w:val="Contedodatabelauser"/>
               <w:jc w:val="center"/>
               <w:rPr/>
             </w:pPr>
@@ -9749,7 +9733,7 @@
           </w:tcPr>
           <w:p>
             <w:pPr>
-              <w:pStyle w:val="Contedodatabela"/>
+              <w:pStyle w:val="Contedodatabelauser"/>
               <w:jc w:val="left"/>
               <w:rPr/>
             </w:pPr>
@@ -9766,7 +9750,7 @@
           </w:tcPr>
           <w:p>
             <w:pPr>
-              <w:pStyle w:val="Contedodatabela"/>
+              <w:pStyle w:val="Contedodatabelauser"/>
               <w:jc w:val="right"/>
               <w:rPr/>
             </w:pPr>
@@ -9783,7 +9767,7 @@
           </w:tcPr>
           <w:p>
             <w:pPr>
-              <w:pStyle w:val="Contedodatabela"/>
+              <w:pStyle w:val="Contedodatabelauser"/>
               <w:jc w:val="right"/>
               <w:rPr/>
             </w:pPr>
@@ -9800,7 +9784,7 @@
           </w:tcPr>
           <w:p>
             <w:pPr>
-              <w:pStyle w:val="Contedodatabela"/>
+              <w:pStyle w:val="Contedodatabelauser"/>
               <w:jc w:val="right"/>
               <w:rPr/>
             </w:pPr>
@@ -9817,7 +9801,7 @@
           </w:tcPr>
           <w:p>
             <w:pPr>
-              <w:pStyle w:val="Contedodatabela"/>
+              <w:pStyle w:val="Contedodatabelauser"/>
               <w:jc w:val="right"/>
               <w:rPr/>
             </w:pPr>
@@ -9837,7 +9821,7 @@
           </w:tcPr>
           <w:p>
             <w:pPr>
-              <w:pStyle w:val="Contedodatabela"/>
+              <w:pStyle w:val="Contedodatabelauser"/>
               <w:jc w:val="left"/>
               <w:rPr/>
             </w:pPr>
@@ -9854,7 +9838,7 @@
           </w:tcPr>
           <w:p>
             <w:pPr>
-              <w:pStyle w:val="Contedodatabela"/>
+              <w:pStyle w:val="Contedodatabelauser"/>
               <w:jc w:val="right"/>
               <w:rPr/>
             </w:pPr>
@@ -9871,7 +9855,7 @@
           </w:tcPr>
           <w:p>
             <w:pPr>
-              <w:pStyle w:val="Contedodatabela"/>
+              <w:pStyle w:val="Contedodatabelauser"/>
               <w:jc w:val="right"/>
               <w:rPr/>
             </w:pPr>
@@ -9888,7 +9872,7 @@
           </w:tcPr>
           <w:p>
             <w:pPr>
-              <w:pStyle w:val="Contedodatabela"/>
+              <w:pStyle w:val="Contedodatabelauser"/>
               <w:jc w:val="right"/>
               <w:rPr/>
             </w:pPr>
@@ -9905,7 +9889,7 @@
           </w:tcPr>
           <w:p>
             <w:pPr>
-              <w:pStyle w:val="Contedodatabela"/>
+              <w:pStyle w:val="Contedodatabelauser"/>
               <w:jc w:val="right"/>
               <w:rPr/>
             </w:pPr>
@@ -9925,7 +9909,7 @@
           </w:tcPr>
           <w:p>
             <w:pPr>
-              <w:pStyle w:val="Contedodatabela"/>
+              <w:pStyle w:val="Contedodatabelauser"/>
               <w:jc w:val="left"/>
               <w:rPr/>
             </w:pPr>
@@ -9942,7 +9926,7 @@
           </w:tcPr>
           <w:p>
             <w:pPr>
-              <w:pStyle w:val="Contedodatabela"/>
+              <w:pStyle w:val="Contedodatabelauser"/>
               <w:jc w:val="right"/>
               <w:rPr/>
             </w:pPr>
@@ -9959,7 +9943,7 @@
           </w:tcPr>
           <w:p>
             <w:pPr>
-              <w:pStyle w:val="Contedodatabela"/>
+              <w:pStyle w:val="Contedodatabelauser"/>
               <w:jc w:val="right"/>
               <w:rPr/>
             </w:pPr>
@@ -9976,7 +9960,7 @@
           </w:tcPr>
           <w:p>
             <w:pPr>
-              <w:pStyle w:val="Contedodatabela"/>
+              <w:pStyle w:val="Contedodatabelauser"/>
               <w:jc w:val="right"/>
               <w:rPr/>
             </w:pPr>
@@ -9993,7 +9977,7 @@
           </w:tcPr>
           <w:p>
             <w:pPr>
-              <w:pStyle w:val="Contedodatabela"/>
+              <w:pStyle w:val="Contedodatabelauser"/>
               <w:jc w:val="right"/>
               <w:rPr/>
             </w:pPr>
@@ -10013,7 +9997,7 @@
           </w:tcPr>
           <w:p>
             <w:pPr>
-              <w:pStyle w:val="Contedodatabela"/>
+              <w:pStyle w:val="Contedodatabelauser"/>
               <w:jc w:val="left"/>
               <w:rPr/>
             </w:pPr>
@@ -10030,7 +10014,7 @@
           </w:tcPr>
           <w:p>
             <w:pPr>
-              <w:pStyle w:val="Contedodatabela"/>
+              <w:pStyle w:val="Contedodatabelauser"/>
               <w:jc w:val="right"/>
               <w:rPr/>
             </w:pPr>
@@ -10047,7 +10031,7 @@
           </w:tcPr>
           <w:p>
             <w:pPr>
-              <w:pStyle w:val="Contedodatabela"/>
+              <w:pStyle w:val="Contedodatabelauser"/>
               <w:jc w:val="right"/>
               <w:rPr/>
             </w:pPr>
@@ -10064,7 +10048,7 @@
           </w:tcPr>
           <w:p>
             <w:pPr>
-              <w:pStyle w:val="Contedodatabela"/>
+              <w:pStyle w:val="Contedodatabelauser"/>
               <w:jc w:val="right"/>
               <w:rPr/>
             </w:pPr>
@@ -10081,7 +10065,7 @@
           </w:tcPr>
           <w:p>
             <w:pPr>
-              <w:pStyle w:val="Contedodatabela"/>
+              <w:pStyle w:val="Contedodatabelauser"/>
               <w:jc w:val="right"/>
               <w:rPr/>
             </w:pPr>
@@ -10103,7 +10087,7 @@
           </w:tcPr>
           <w:p>
             <w:pPr>
-              <w:pStyle w:val="Contedodatabela"/>
+              <w:pStyle w:val="Contedodatabelauser"/>
               <w:jc w:val="left"/>
               <w:rPr/>
             </w:pPr>
@@ -10122,7 +10106,7 @@
           </w:tcPr>
           <w:p>
             <w:pPr>
-              <w:pStyle w:val="Contedodatabela"/>
+              <w:pStyle w:val="Contedodatabelauser"/>
               <w:jc w:val="right"/>
               <w:rPr/>
             </w:pPr>
@@ -10141,7 +10125,7 @@
           </w:tcPr>
           <w:p>
             <w:pPr>
-              <w:pStyle w:val="Contedodatabela"/>
+              <w:pStyle w:val="Contedodatabelauser"/>
               <w:jc w:val="right"/>
               <w:rPr/>
             </w:pPr>
@@ -10160,7 +10144,7 @@
           </w:tcPr>
           <w:p>
             <w:pPr>
-              <w:pStyle w:val="Contedodatabela"/>
+              <w:pStyle w:val="Contedodatabelauser"/>
               <w:jc w:val="right"/>
               <w:rPr/>
             </w:pPr>
@@ -10179,7 +10163,7 @@
           </w:tcPr>
           <w:p>
             <w:pPr>
-              <w:pStyle w:val="Contedodatabela"/>
+              <w:pStyle w:val="Contedodatabelauser"/>
               <w:jc w:val="right"/>
               <w:rPr/>
             </w:pPr>
@@ -10274,7 +10258,7 @@
         <w:pStyle w:val="Normal"/>
         <w:spacing w:lineRule="auto" w:line="360"/>
         <w:rPr>
-          <w:color w:val="auto"/>
+          <w:color w:val="3465A4"/>
         </w:rPr>
       </w:pPr>
       <w:r>
@@ -10287,19 +10271,51 @@
     </w:p>
     <w:p>
       <w:pPr>
-        <w:pStyle w:val="ListParagraph"/>
-        <w:spacing w:lineRule="auto" w:line="360"/>
-        <w:ind w:left="0"/>
+        <w:pStyle w:val="Normal"/>
+        <w:spacing w:lineRule="auto" w:line="360"/>
+        <w:rPr>
+          <w:color w:val="3465A4"/>
+        </w:rPr>
+      </w:pPr>
+      <w:r>
         <w:rPr>
           <w:color w:val="auto"/>
         </w:rPr>
-      </w:pPr>
+        <w:tab/>
+      </w:r>
       <w:r>
         <w:rPr>
           <w:color w:val="auto"/>
         </w:rPr>
+        <w:t>Um melhor desempenho de redes neurais também é apresentado por Bayraci e Susuz (2019), que concluem que modelos de redes neurais profundas melhoram significativamente a performance de um sistema de credit scoring em relação a modelos de regressão linear e SVM no tocante às métricas de acurácia, erros do tipo I e do tipo II em bancos de dados com um número maior de observações. Contudo, o modelo de rede neural não performa melhor de forma significativa em relação aos outros modelos se o banco de dados forem pequenos e/ou restritos. Além dessa característica, os autores escrevem que os algoritmos de deep learning possuem uma implementação mais difícil e requerem um processo rigoroso de estabelecimento de seus hiperparâmetros.</w:t>
+      </w:r>
+    </w:p>
+    <w:p>
+      <w:pPr>
+        <w:pStyle w:val="Normal"/>
+        <w:spacing w:lineRule="auto" w:line="360"/>
+        <w:rPr>
+          <w:color w:val="3465A4"/>
+        </w:rPr>
+      </w:pPr>
+      <w:r>
+        <w:rPr>
+          <w:color w:val="3465A4"/>
+        </w:rPr>
         <w:tab/>
-        <w:t>Um melhor desempenho de redes neurais também é apresentado por Bayraci e Susuz (2019), que concluem que modelos de redes neurais profundas melhoram significativamente a performance de um sistema de credit scoring em relação a modelos de regressão linear e SVM no tocante às métricas de acurácia, erros do tipo I e do tipo II em bancos de dados com um número maior de observações. Contudo, o modelo de rede neural não performa melhor de forma significativa em relação aos outros modelos se o banco de dados forem pequenos e/ou restritos. Além dessa característica, os autores escrevem que os algoritmos de deep learning possuem uma implementação mais difícil e requerem um processo rigoroso de estabelecimento de seus hiperparâmetros.</w:t>
+        <w:t xml:space="preserve">Comparativamente, o resultado da métrica Acurácia deste trabalho pelo modelo de redes neurais obteve um valor 0.9944, </w:t>
+      </w:r>
+      <w:r>
+        <w:rPr>
+          <w:color w:val="3465A4"/>
+        </w:rPr>
+        <w:t xml:space="preserve">enquanto no trabalho de Bayraci e Susuz (2019) os autores obtiveram o valor 0.8569 para a mesma métrica e mesmo algoritmo (DNN), Barboza et al. (2017) obtiveram um resultado 0.6829 em Acurácia de redes neurais. Do mesmo modo, He e Fan (2021) aplicaram um modelo de redes neurais em dois bancos de dados distintos, obtendo os valores 0.8188 e 0.8704 para a métrica Acurácia, </w:t>
+      </w:r>
+      <w:r>
+        <w:rPr>
+          <w:color w:val="3465A4"/>
+        </w:rPr>
+        <w:t>semelhante ao trabalho de Liu et al. (2020), que analisaram dois períodos distintos sob a ótica de um modelos de redes neurais e resultaram valores de 0.8573 e 0.7987 para a métrica Acurácia.</w:t>
       </w:r>
     </w:p>
     <w:p>
@@ -10533,31 +10549,7 @@
         <w:rPr>
           <w:shd w:fill="auto" w:val="clear"/>
         </w:rPr>
-        <w:t xml:space="preserve">Percebe-se que não existe um modelo ótimo quando estuda-se modelos de previsão de risco de crédito mantendo-se fixos os bancos de dados de observações para treino, teste e validação. Cada banco de dados possui características próprias em função de seu tamanho, quantidade de variáveis, variabilidade dos dados, o que invariavelmente resultará em </w:t>
-      </w:r>
-      <w:r>
-        <w:rPr>
-          <w:shd w:fill="auto" w:val="clear"/>
-        </w:rPr>
-        <w:t>métricas</w:t>
-      </w:r>
-      <w:r>
-        <w:rPr>
-          <w:shd w:fill="auto" w:val="clear"/>
-        </w:rPr>
-        <w:t xml:space="preserve"> diferentes durante a fase de </w:t>
-      </w:r>
-      <w:r>
-        <w:rPr>
-          <w:shd w:fill="auto" w:val="clear"/>
-        </w:rPr>
-        <w:t xml:space="preserve">análise </w:t>
-      </w:r>
-      <w:r>
-        <w:rPr>
-          <w:shd w:fill="auto" w:val="clear"/>
-        </w:rPr>
-        <w:t>dos modelos.</w:t>
+        <w:t>Percebe-se que não existe um modelo ótimo quando estuda-se modelos de previsão de risco de crédito mantendo-se fixos os bancos de dados de observações para treino, teste e validação. Cada banco de dados possui características próprias em função de seu tamanho, quantidade de variáveis, variabilidade dos dados, o que invariavelmente resultará em métricas diferentes durante a fase de análise dos modelos.</w:t>
       </w:r>
     </w:p>
     <w:p>
@@ -10574,43 +10566,7 @@
         <w:rPr>
           <w:shd w:fill="auto" w:val="clear"/>
         </w:rPr>
-        <w:t xml:space="preserve">Bem como cada algoritmo possui características intrínsecas (seu método de cálculo) e extrínsecas (seus hiperparâmetros) que se traduzirão em modelos individuais após treino. Cada um desses modelos, em função da métrica utilizada como referência, pode se comportar de forma mais desejada do que outro. Existem diferenças não só nas métricas utilizadas como também ocorrerão diferenças ao longo do tempo, uma vez que novas referências, novos valores e novos eventos são observados nos bancos de dados das instituições financeiras no </w:t>
-      </w:r>
-      <w:r>
-        <w:rPr>
-          <w:shd w:fill="auto" w:val="clear"/>
-        </w:rPr>
-        <w:t>passar do tempo</w:t>
-      </w:r>
-      <w:r>
-        <w:rPr>
-          <w:shd w:fill="auto" w:val="clear"/>
-        </w:rPr>
-        <w:t xml:space="preserve">, tornando indispensável </w:t>
-      </w:r>
-      <w:r>
-        <w:rPr>
-          <w:shd w:fill="auto" w:val="clear"/>
-        </w:rPr>
-        <w:t>o monitoramento</w:t>
-      </w:r>
-      <w:r>
-        <w:rPr>
-          <w:shd w:fill="auto" w:val="clear"/>
-        </w:rPr>
-        <w:t xml:space="preserve"> e </w:t>
-      </w:r>
-      <w:r>
-        <w:rPr>
-          <w:shd w:fill="auto" w:val="clear"/>
-        </w:rPr>
-        <w:t xml:space="preserve">a </w:t>
-      </w:r>
-      <w:r>
-        <w:rPr>
-          <w:shd w:fill="auto" w:val="clear"/>
-        </w:rPr>
-        <w:t>melhora contínua dos modelos de risco no decurso do tempo e das diversas situações econômico-financeiras que se apresentarem.</w:t>
+        <w:t>Bem como cada algoritmo possui características intrínsecas (seu método de cálculo) e extrínsecas (seus hiperparâmetros) que se traduzirão em modelos individuais após treino. Cada um desses modelos, em função da métrica utilizada como referência, pode se comportar de forma mais desejada do que outro. Existem diferenças não só nas métricas utilizadas como também ocorrerão diferenças ao longo do tempo, uma vez que novas referências, novos valores e novos eventos são observados nos bancos de dados das instituições financeiras no passar do tempo, tornando indispensável o monitoramento e a melhora contínua dos modelos de risco no decurso do tempo e das diversas situações econômico-financeiras que se apresentarem.</w:t>
       </w:r>
     </w:p>
     <w:p>
@@ -11315,7 +11271,7 @@
   <w:comment w:id="0" w:author="Unknown Author" w:date="2025-08-15T11:42:00Z" w:initials="">
     <w:p>
       <w:pPr>
-        <w:overflowPunct w:val="true"/>
+        <w:overflowPunct w:val="false"/>
         <w:spacing w:lineRule="auto" w:line="240"/>
         <w:jc w:val="left"/>
         <w:rPr/>
@@ -11336,7 +11292,7 @@
     </w:p>
     <w:p>
       <w:pPr>
-        <w:overflowPunct w:val="true"/>
+        <w:overflowPunct w:val="false"/>
         <w:spacing w:lineRule="auto" w:line="240"/>
         <w:jc w:val="left"/>
         <w:rPr/>
@@ -11353,7 +11309,7 @@
     </w:p>
     <w:p>
       <w:pPr>
-        <w:overflowPunct w:val="true"/>
+        <w:overflowPunct w:val="false"/>
         <w:spacing w:lineRule="auto" w:line="240"/>
         <w:jc w:val="left"/>
         <w:rPr/>
@@ -11369,7 +11325,7 @@
     </w:p>
     <w:p>
       <w:pPr>
-        <w:overflowPunct w:val="true"/>
+        <w:overflowPunct w:val="false"/>
         <w:spacing w:lineRule="auto" w:line="240"/>
         <w:jc w:val="left"/>
         <w:rPr/>
@@ -11406,7 +11362,7 @@
     </w:p>
     <w:p>
       <w:pPr>
-        <w:overflowPunct w:val="true"/>
+        <w:overflowPunct w:val="false"/>
         <w:spacing w:lineRule="auto" w:line="240"/>
         <w:jc w:val="left"/>
         <w:rPr/>
@@ -11420,9 +11376,122 @@
         </w:rPr>
       </w:r>
     </w:p>
+  </w:comment>
+  <w:comment w:id="1" w:author="Autor desconhecido" w:date="2025-08-28T10:13:07Z" w:initials="">
+    <w:p>
+      <w:pPr>
+        <w:overflowPunct w:val="false"/>
+        <w:spacing w:lineRule="auto" w:line="240"/>
+        <w:jc w:val="left"/>
+        <w:rPr/>
+      </w:pPr>
+      <w:r>
+        <w:annotationRef/>
+      </w:r>
+      <w:r>
+        <w:rPr>
+          <w:rFonts w:cs="DejaVu Sans" w:ascii="Liberation Serif" w:hAnsi="Liberation Serif" w:eastAsia="DejaVu Sans"/>
+          <w:i/>
+          <w:sz w:val="16"/>
+          <w:szCs w:val="24"/>
+          <w:lang w:bidi="en-US" w:eastAsia="en-US" w:val="en-US"/>
+        </w:rPr>
+        <w:t>Em resposta a Autor desconhecido (27/08/2025, 12:16): "..."</w:t>
+      </w:r>
+    </w:p>
+    <w:p>
+      <w:pPr>
+        <w:overflowPunct w:val="false"/>
+        <w:spacing w:lineRule="auto" w:line="240"/>
+        <w:jc w:val="left"/>
+        <w:rPr/>
+      </w:pPr>
+      <w:r>
+        <w:rPr>
+          <w:rFonts w:cs="DejaVu Sans" w:eastAsia="DejaVu Sans" w:ascii="Liberation Serif" w:hAnsi="Liberation Serif"/>
+          <w:sz w:val="24"/>
+          <w:szCs w:val="24"/>
+          <w:lang w:bidi="en-US" w:eastAsia="en-US" w:val="en-US"/>
+        </w:rPr>
+        <w:t>Nenhum trabalho das referências faz menção a algo no sentido de ‘minha variável A tem um peso maior do que minha variável B no modelo XYZ’, todos somente comparam os resultados de um modelo contra outro. Logo, deduzo não ser fundamental. Upei minhas referências de PDF para o GitHub, caso seja necessário: github.com/CarecaRS/TCC_USP (mas não upei os livros).</w:t>
+      </w:r>
+    </w:p>
+    <w:p>
+      <w:pPr>
+        <w:overflowPunct w:val="false"/>
+        <w:spacing w:lineRule="auto" w:line="240"/>
+        <w:jc w:val="left"/>
+        <w:rPr/>
+      </w:pPr>
+      <w:r>
+        <w:rPr>
+          <w:rFonts w:cs="DejaVu Sans" w:eastAsia="DejaVu Sans" w:ascii="Liberation Serif" w:hAnsi="Liberation Serif"/>
+          <w:sz w:val="24"/>
+          <w:szCs w:val="24"/>
+          <w:lang w:bidi="en-US" w:val="en-US" w:eastAsia="en-US"/>
+        </w:rPr>
+      </w:r>
+    </w:p>
+    <w:p>
+      <w:pPr>
+        <w:overflowPunct w:val="false"/>
+        <w:spacing w:lineRule="auto" w:line="240"/>
+        <w:jc w:val="left"/>
+        <w:rPr/>
+      </w:pPr>
+      <w:r>
+        <w:rPr>
+          <w:rFonts w:cs="DejaVu Sans" w:eastAsia="DejaVu Sans" w:ascii="Liberation Serif" w:hAnsi="Liberation Serif"/>
+          <w:sz w:val="24"/>
+          <w:szCs w:val="24"/>
+          <w:lang w:bidi="en-US" w:val="en-US" w:eastAsia="en-US"/>
+        </w:rPr>
+        <w:t>Alusões a alguns resultados de Acurácia dos modelos constantes das minhas referências foram explicitadas na seção ‘Resultados e Discussão’. É basicamente a métrica que temos em comum, por isso desenvolvi o texto apenas ao redor dela.</w:t>
+      </w:r>
+    </w:p>
+  </w:comment>
+  <w:comment w:id="2" w:author="Unknown Author" w:date="2025-08-15T10:57:00Z" w:initials="">
     <w:p>
       <w:pPr>
         <w:overflowPunct w:val="true"/>
+        <w:spacing w:lineRule="auto" w:line="240"/>
+        <w:jc w:val="left"/>
+        <w:rPr/>
+      </w:pPr>
+      <w:r>
+        <w:annotationRef/>
+      </w:r>
+      <w:r>
+        <w:rPr>
+          <w:rFonts w:eastAsia="DejaVu Sans" w:cs="DejaVu Sans" w:ascii="Liberation Serif" w:hAnsi="Liberation Serif"/>
+          <w:i/>
+          <w:sz w:val="16"/>
+          <w:szCs w:val="24"/>
+          <w:lang w:val="en-US" w:eastAsia="en-US" w:bidi="en-US"/>
+        </w:rPr>
+        <w:t>Reply to Unknown Author (08/15/2025, 10:32): "..."</w:t>
+      </w:r>
+    </w:p>
+    <w:p>
+      <w:pPr>
+        <w:overflowPunct w:val="false"/>
+        <w:spacing w:lineRule="auto" w:line="240"/>
+        <w:jc w:val="left"/>
+        <w:rPr/>
+      </w:pPr>
+      <w:r>
+        <w:rPr>
+          <w:rFonts w:eastAsia="DejaVu Sans" w:cs="DejaVu Sans" w:ascii="Liberation Serif" w:hAnsi="Liberation Serif"/>
+          <w:sz w:val="24"/>
+          <w:szCs w:val="24"/>
+          <w:lang w:val="en-US" w:eastAsia="en-US" w:bidi="en-US"/>
+        </w:rPr>
+        <w:t xml:space="preserve">Nao entendi o questionamento professor. Se a dúvida é quais dados eu utilizei, são explicados na parte de material e métodos; se é quais dados uma instituiçao financeira qualquer vai utilizar, aí pela lógica é os bancos de dados dela. Ainda, se for em relaçao aos dados que eu utilizei eu posso registrar também aqui, mas aí não fica redundante ou ‘enchendo linguiça’? (não sei se essa é uma expressao gaúcha ou é conhecimento comum). </w:t>
+      </w:r>
+    </w:p>
+    <w:p>
+      <w:pPr>
+        <w:overflowPunct w:val="false"/>
         <w:spacing w:lineRule="auto" w:line="240"/>
         <w:jc w:val="left"/>
         <w:rPr/>
@@ -11443,48 +11512,6 @@
         <w:jc w:val="left"/>
         <w:rPr/>
       </w:pPr>
-      <w:r>
-        <w:rPr>
-          <w:rFonts w:eastAsia="DejaVu Sans" w:cs="DejaVu Sans" w:ascii="Liberation Serif" w:hAnsi="Liberation Serif"/>
-          <w:sz w:val="24"/>
-          <w:szCs w:val="24"/>
-          <w:lang w:val="en-US" w:eastAsia="en-US" w:bidi="en-US"/>
-        </w:rPr>
-        <w:t>2.) Providenciado nos parágrafos abaixo deste. Dúvida genuína: eu sou economista, certo, e a relaçao de taxa de juros com inadimplência com PIB é conhecimento básico da faculdade, coisa de aula de primeiro semestre de faculdade. Mesmo em um trabalho de MBA eu não posso só afirmar isso porque sim, dada a formaçao?</w:t>
-      </w:r>
-    </w:p>
-    <w:p>
-      <w:pPr>
-        <w:overflowPunct w:val="true"/>
-        <w:spacing w:lineRule="auto" w:line="240"/>
-        <w:jc w:val="left"/>
-        <w:rPr/>
-      </w:pPr>
-      <w:r>
-        <w:rPr>
-          <w:rFonts w:eastAsia="DejaVu Sans" w:ascii="Liberation Serif" w:hAnsi="Liberation Serif" w:cs="DejaVu Sans"/>
-          <w:sz w:val="24"/>
-          <w:szCs w:val="24"/>
-          <w:lang w:eastAsia="en-US" w:val="en-US" w:bidi="en-US"/>
-        </w:rPr>
-      </w:r>
-    </w:p>
-    <w:p>
-      <w:pPr>
-        <w:overflowPunct w:val="true"/>
-        <w:spacing w:lineRule="auto" w:line="240"/>
-        <w:jc w:val="left"/>
-        <w:rPr/>
-      </w:pPr>
-      <w:r>
-        <w:rPr>
-          <w:rFonts w:eastAsia="DejaVu Sans" w:cs="DejaVu Sans" w:ascii="Liberation Serif" w:hAnsi="Liberation Serif"/>
-          <w:sz w:val="24"/>
-          <w:szCs w:val="24"/>
-          <w:lang w:val="en-US" w:eastAsia="en-US" w:bidi="en-US"/>
-        </w:rPr>
-        <w:t xml:space="preserve"> </w:t>
-      </w:r>
       <w:r>
         <w:rPr>
           <w:rFonts w:eastAsia="DejaVu Sans" w:cs="DejaVu Sans" w:ascii="Liberation Serif" w:hAnsi="Liberation Serif"/>
@@ -11493,12 +11520,92 @@
           <w:shd w:fill="00FFFF" w:val="clear"/>
           <w:lang w:val="en-US" w:eastAsia="en-US" w:bidi="en-US"/>
         </w:rPr>
-        <w:t>Não, você é economista, e, nem todos que lerão seu TCC são formados em economia, e, mesmo que fossem, deve esclarecer com base na literature, é um trabalho científico.</w:t>
-      </w:r>
-    </w:p>
+        <w:t>Não é enchendo linguiça, É UMA COISA FICAR AMARRADA COM A OUTRA. Diante disso, pode acrescentar: “de uma empresa americana”, pelo menos. E claro, os detalhes e pormenrores foram explicados na seção a seguir.</w:t>
+      </w:r>
+    </w:p>
+  </w:comment>
+  <w:comment w:id="3" w:author="Autor desconhecido" w:date="2025-08-27T11:15:00Z" w:initials="">
     <w:p>
       <w:pPr>
         <w:overflowPunct w:val="true"/>
+        <w:spacing w:lineRule="auto" w:line="240"/>
+        <w:jc w:val="left"/>
+        <w:rPr/>
+      </w:pPr>
+      <w:r>
+        <w:annotationRef/>
+      </w:r>
+      <w:r>
+        <w:rPr>
+          <w:rFonts w:eastAsia="DejaVu Sans" w:cs="DejaVu Sans" w:ascii="Liberation Serif" w:hAnsi="Liberation Serif"/>
+          <w:i/>
+          <w:sz w:val="16"/>
+          <w:szCs w:val="24"/>
+          <w:lang w:val="en-US" w:eastAsia="en-US" w:bidi="en-US"/>
+        </w:rPr>
+        <w:t>Em resposta a Unknown Author (15/08/2025, 10:48): "..."</w:t>
+      </w:r>
+    </w:p>
+    <w:p>
+      <w:pPr>
+        <w:overflowPunct w:val="true"/>
+        <w:spacing w:lineRule="auto" w:line="240"/>
+        <w:jc w:val="left"/>
+        <w:rPr/>
+      </w:pPr>
+      <w:r>
+        <w:rPr>
+          <w:rFonts w:eastAsia="DejaVu Sans" w:cs="DejaVu Sans" w:ascii="Liberation Serif" w:hAnsi="Liberation Serif"/>
+          <w:sz w:val="24"/>
+          <w:szCs w:val="24"/>
+          <w:lang w:val="en-US" w:eastAsia="en-US" w:bidi="en-US"/>
+        </w:rPr>
+        <w:t>Providenciado. Para não ficar repetitivo demais eu suprimi ‘empresa americana de san francisco’ do parágrafo seguinte.</w:t>
+      </w:r>
+    </w:p>
+  </w:comment>
+  <w:comment w:id="4" w:author="Unknown Author" w:date="2025-08-15T11:22:00Z" w:initials="">
+    <w:p>
+      <w:pPr>
+        <w:overflowPunct w:val="false"/>
+        <w:spacing w:lineRule="auto" w:line="240"/>
+        <w:jc w:val="left"/>
+        <w:rPr/>
+      </w:pPr>
+      <w:r>
+        <w:annotationRef/>
+      </w:r>
+      <w:r>
+        <w:rPr>
+          <w:rFonts w:eastAsia="DejaVu Sans" w:cs="DejaVu Sans" w:ascii="Liberation Serif" w:hAnsi="Liberation Serif"/>
+          <w:i/>
+          <w:sz w:val="16"/>
+          <w:szCs w:val="24"/>
+          <w:lang w:val="en-US" w:eastAsia="en-US" w:bidi="en-US"/>
+        </w:rPr>
+        <w:t>Reply to Unknown Author (08/15/2025, 10:32): "..."</w:t>
+      </w:r>
+    </w:p>
+    <w:p>
+      <w:pPr>
+        <w:overflowPunct w:val="false"/>
+        <w:spacing w:lineRule="auto" w:line="240"/>
+        <w:jc w:val="left"/>
+        <w:rPr/>
+      </w:pPr>
+      <w:r>
+        <w:rPr>
+          <w:rFonts w:eastAsia="DejaVu Sans" w:cs="DejaVu Sans" w:ascii="Liberation Serif" w:hAnsi="Liberation Serif"/>
+          <w:sz w:val="24"/>
+          <w:szCs w:val="24"/>
+          <w:lang w:val="en-US" w:eastAsia="en-US" w:bidi="en-US"/>
+        </w:rPr>
+        <w:t>Conversamos sobre isso por e-mail, entre os dias 27 e 28/05: “(...) todas as variáveis foram utilizadas. Parto da premissa que um banco preferiria melhorar seu poder de processamento desse tipo de modelo e captar o máximo de features possível do que eliminar/agrupar variáveis ao custo de um menor lucro potencial de suas atividades tendo em vista a redução (mesmo marginal) do poder preditivo de um modelo qualquer em função da diminuição dessas variáveis.”</w:t>
+      </w:r>
+    </w:p>
+    <w:p>
+      <w:pPr>
+        <w:overflowPunct w:val="false"/>
         <w:spacing w:lineRule="auto" w:line="240"/>
         <w:jc w:val="left"/>
         <w:rPr/>
@@ -11514,7 +11621,137 @@
     </w:p>
     <w:p>
       <w:pPr>
+        <w:overflowPunct w:val="false"/>
+        <w:spacing w:lineRule="auto" w:line="240"/>
+        <w:jc w:val="left"/>
+        <w:rPr/>
+      </w:pPr>
+      <w:r>
+        <w:rPr>
+          <w:rFonts w:eastAsia="DejaVu Sans" w:cs="DejaVu Sans" w:ascii="Liberation Serif" w:hAnsi="Liberation Serif"/>
+          <w:sz w:val="24"/>
+          <w:szCs w:val="24"/>
+          <w:shd w:fill="00FFFF" w:val="clear"/>
+          <w:lang w:val="en-US" w:eastAsia="en-US" w:bidi="en-US"/>
+        </w:rPr>
+        <w:t>Nem sempre, um modelo parcimonioso muitas vezes é preferido, por exigir menos capacidade computacional e ser de mais fácil interpretação.. E NÂO é agrupar ou eliminiar, é SELECIONAR. Pense sobre isso!</w:t>
+      </w:r>
+    </w:p>
+  </w:comment>
+  <w:comment w:id="5" w:author="Autor desconhecido" w:date="2025-08-27T11:16:34Z" w:initials="">
+    <w:p>
+      <w:pPr>
         <w:overflowPunct w:val="true"/>
+        <w:spacing w:lineRule="auto" w:line="240"/>
+        <w:jc w:val="left"/>
+        <w:rPr/>
+      </w:pPr>
+      <w:r>
+        <w:annotationRef/>
+      </w:r>
+      <w:r>
+        <w:rPr>
+          <w:rFonts w:eastAsia="DejaVu Sans" w:cs="DejaVu Sans" w:ascii="Liberation Serif" w:hAnsi="Liberation Serif"/>
+          <w:i/>
+          <w:sz w:val="16"/>
+          <w:szCs w:val="24"/>
+          <w:lang w:val="en-US" w:eastAsia="en-US" w:bidi="en-US"/>
+        </w:rPr>
+        <w:t>Em resposta a Unknown Author (15/08/2025, 10:48): "..."</w:t>
+      </w:r>
+    </w:p>
+    <w:p>
+      <w:pPr>
+        <w:overflowPunct w:val="true"/>
+        <w:spacing w:lineRule="auto" w:line="240"/>
+        <w:jc w:val="left"/>
+        <w:rPr/>
+      </w:pPr>
+      <w:r>
+        <w:rPr>
+          <w:rFonts w:eastAsia="DejaVu Sans" w:cs="DejaVu Sans" w:ascii="Liberation Serif" w:hAnsi="Liberation Serif"/>
+          <w:sz w:val="24"/>
+          <w:szCs w:val="24"/>
+          <w:lang w:val="en-US" w:eastAsia="en-US" w:bidi="en-US"/>
+        </w:rPr>
+        <w:t>Compreendido. Prefiro mesmo utilizar o máximo possível de variáveis que a máquina consiga processar.</w:t>
+      </w:r>
+    </w:p>
+  </w:comment>
+  <w:comment w:id="6" w:author="Unknown Author" w:date="2025-08-15T10:25:00Z" w:initials="">
+    <w:p>
+      <w:pPr>
+        <w:overflowPunct w:val="true"/>
+        <w:spacing w:lineRule="auto" w:line="240" w:before="2990" w:after="0"/>
+        <w:ind w:left="2990" w:right="2990" w:hanging="0"/>
+        <w:jc w:val="left"/>
+        <w:rPr/>
+      </w:pPr>
+      <w:r>
+        <w:annotationRef/>
+      </w:r>
+      <w:r>
+        <w:rPr>
+          <w:rFonts w:eastAsia="Calibri" w:cs="DejaVu Sans" w:ascii="Liberation Serif" w:hAnsi="Liberation Serif"/>
+          <w:sz w:val="20"/>
+          <w:szCs w:val="20"/>
+          <w:lang w:val="en-US" w:eastAsia="en-US" w:bidi="en-US"/>
+        </w:rPr>
+        <w:t xml:space="preserve">ORIENTAÇAO: </w:t>
+      </w:r>
+      <w:r>
+        <w:rPr>
+          <w:rFonts w:cs="DejaVu Sans" w:ascii="Liberation Serif" w:hAnsi="Liberation Serif" w:eastAsia="DejaVu Sans"/>
+          <w:sz w:val="24"/>
+          <w:szCs w:val="24"/>
+          <w:lang w:val="en-US" w:eastAsia="en-US" w:bidi="en-US"/>
+        </w:rPr>
+        <w:t>De uma olhada nas métricas MAPE, MAE, RMSE, talvez seria interessante também as incluir.</w:t>
+      </w:r>
+    </w:p>
+  </w:comment>
+  <w:comment w:id="7" w:author="Unknown Author" w:date="2025-08-15T10:25:00Z" w:initials="">
+    <w:p>
+      <w:pPr>
+        <w:overflowPunct w:val="true"/>
+        <w:spacing w:lineRule="auto" w:line="240"/>
+        <w:jc w:val="left"/>
+        <w:rPr/>
+      </w:pPr>
+      <w:r>
+        <w:annotationRef/>
+      </w:r>
+      <w:r>
+        <w:rPr>
+          <w:rFonts w:eastAsia="DejaVu Sans" w:cs="DejaVu Sans" w:ascii="Liberation Serif" w:hAnsi="Liberation Serif"/>
+          <w:i/>
+          <w:sz w:val="16"/>
+          <w:szCs w:val="24"/>
+          <w:lang w:val="en-US" w:eastAsia="en-US" w:bidi="en-US"/>
+        </w:rPr>
+        <w:t>Reply to Elton Gean Araujo (07/01/2025, 10:32): "..."</w:t>
+      </w:r>
+    </w:p>
+    <w:p>
+      <w:pPr>
+        <w:overflowPunct w:val="false"/>
+        <w:spacing w:lineRule="auto" w:line="240"/>
+        <w:jc w:val="left"/>
+        <w:rPr/>
+      </w:pPr>
+      <w:r>
+        <w:rPr>
+          <w:rFonts w:eastAsia="DejaVu Sans" w:cs="DejaVu Sans" w:ascii="Liberation Serif" w:hAnsi="Liberation Serif"/>
+          <w:sz w:val="24"/>
+          <w:szCs w:val="24"/>
+          <w:lang w:val="en-US" w:eastAsia="en-US" w:bidi="en-US"/>
+        </w:rPr>
+        <w:t>No meu ponto de vista não pois não se trata de um modelo de regressao, onde aí sim tais métricas de análise seriam inclusive fundamentais. Na análise de um modelo de classificaçao eu preciso informar as métricas que apresentam a quantidade correta de classificaçao positiva, a quantidade correta de classificaçao negativa, a quantidade de erros tipo I e a quantidade de erro tipo II. RMSE e demais métricas de modelos de regressao nao informam sobre a capacidade de acerto (correta classificacao positiva ou negativa) ou de erro (tipos I e II), apenas a magnitude da dispersao das previsoes numéricas em relaçao à média basicamente.</w:t>
+      </w:r>
+    </w:p>
+    <w:p>
+      <w:pPr>
+        <w:overflowPunct w:val="false"/>
         <w:spacing w:lineRule="auto" w:line="240"/>
         <w:jc w:val="left"/>
         <w:rPr/>
@@ -11530,7 +11767,7 @@
     </w:p>
     <w:p>
       <w:pPr>
-        <w:overflowPunct w:val="true"/>
+        <w:overflowPunct w:val="false"/>
         <w:spacing w:lineRule="auto" w:line="240"/>
         <w:jc w:val="left"/>
         <w:rPr/>
@@ -11547,6 +11784,235 @@
     <w:p>
       <w:pPr>
         <w:overflowPunct w:val="true"/>
+        <w:spacing w:lineRule="auto" w:line="240" w:before="2990" w:after="0"/>
+        <w:ind w:left="2990" w:right="2990" w:hanging="0"/>
+        <w:jc w:val="left"/>
+        <w:rPr/>
+      </w:pPr>
+      <w:r>
+        <w:rPr>
+          <w:rFonts w:eastAsia="DejaVu Sans" w:cs="DejaVu Sans" w:ascii="Liberation Serif" w:hAnsi="Liberation Serif"/>
+          <w:sz w:val="24"/>
+          <w:szCs w:val="24"/>
+          <w:shd w:fill="00FFFF" w:val="clear"/>
+          <w:lang w:val="en-US" w:eastAsia="en-US" w:bidi="en-US"/>
+        </w:rPr>
+        <w:t>Essas métricas são de classificação, também existem métricas de calibração e estabilidade. Veja se apenas essas são suficientes!!!!!</w:t>
+      </w:r>
+    </w:p>
+  </w:comment>
+  <w:comment w:id="8" w:author="Autor desconhecido" w:date="2025-08-27T11:46:46Z" w:initials="">
+    <w:p>
+      <w:pPr>
+        <w:overflowPunct w:val="true"/>
+        <w:spacing w:lineRule="auto" w:line="240"/>
+        <w:jc w:val="left"/>
+        <w:rPr/>
+      </w:pPr>
+      <w:r>
+        <w:annotationRef/>
+      </w:r>
+      <w:r>
+        <w:rPr>
+          <w:rFonts w:eastAsia="DejaVu Sans" w:cs="DejaVu Sans" w:ascii="Liberation Serif" w:hAnsi="Liberation Serif"/>
+          <w:i/>
+          <w:sz w:val="16"/>
+          <w:szCs w:val="24"/>
+          <w:lang w:val="en-US" w:eastAsia="en-US" w:bidi="en-US"/>
+        </w:rPr>
+        <w:t>Em resposta a Unknown Author (15/08/2025, 10:48): "..."</w:t>
+      </w:r>
+    </w:p>
+    <w:p>
+      <w:pPr>
+        <w:overflowPunct w:val="true"/>
+        <w:spacing w:lineRule="auto" w:line="240"/>
+        <w:jc w:val="left"/>
+        <w:rPr/>
+      </w:pPr>
+      <w:r>
+        <w:rPr>
+          <w:rFonts w:eastAsia="DejaVu Sans" w:cs="DejaVu Sans" w:ascii="Liberation Serif" w:hAnsi="Liberation Serif"/>
+          <w:sz w:val="24"/>
+          <w:szCs w:val="24"/>
+          <w:lang w:val="en-US" w:eastAsia="en-US" w:bidi="en-US"/>
+        </w:rPr>
+        <w:t>Imagino que sejam suficientes, tendo em consideração essas referências do TCC. Dos trabalhos que eu usei como referência que tratam de previsão de inadimplência:</w:t>
+      </w:r>
+    </w:p>
+    <w:p>
+      <w:pPr>
+        <w:overflowPunct w:val="true"/>
+        <w:spacing w:lineRule="auto" w:line="240"/>
+        <w:jc w:val="left"/>
+        <w:rPr/>
+      </w:pPr>
+      <w:r>
+        <w:rPr>
+          <w:rFonts w:eastAsia="DejaVu Sans" w:cs="DejaVu Sans" w:ascii="Liberation Serif" w:hAnsi="Liberation Serif"/>
+          <w:sz w:val="24"/>
+          <w:szCs w:val="24"/>
+          <w:lang w:val="en-US" w:eastAsia="en-US" w:bidi="en-US"/>
+        </w:rPr>
+        <w:t>Barboza et al. 2017 - usam Accuracy, erros tipo I (false positive rate) e II (false negative rate), AUC (area under the ROC curve)</w:t>
+      </w:r>
+    </w:p>
+    <w:p>
+      <w:pPr>
+        <w:overflowPunct w:val="true"/>
+        <w:spacing w:lineRule="auto" w:line="240"/>
+        <w:jc w:val="left"/>
+        <w:rPr/>
+      </w:pPr>
+      <w:r>
+        <w:rPr>
+          <w:rFonts w:eastAsia="DejaVu Sans" w:cs="DejaVu Sans" w:ascii="Liberation Serif" w:hAnsi="Liberation Serif"/>
+          <w:sz w:val="24"/>
+          <w:szCs w:val="24"/>
+          <w:lang w:val="en-US" w:eastAsia="en-US" w:bidi="en-US"/>
+        </w:rPr>
+        <w:t>Bayraci e Susuz 2019 - usam Accuracy, erros tipo I e II</w:t>
+      </w:r>
+    </w:p>
+    <w:p>
+      <w:pPr>
+        <w:overflowPunct w:val="true"/>
+        <w:spacing w:lineRule="auto" w:line="240"/>
+        <w:jc w:val="left"/>
+        <w:rPr/>
+      </w:pPr>
+      <w:r>
+        <w:rPr>
+          <w:rFonts w:eastAsia="DejaVu Sans" w:cs="DejaVu Sans" w:ascii="Liberation Serif" w:hAnsi="Liberation Serif"/>
+          <w:sz w:val="24"/>
+          <w:szCs w:val="24"/>
+          <w:lang w:val="en-US" w:eastAsia="en-US" w:bidi="en-US"/>
+        </w:rPr>
+        <w:t>Dastile et al. 2020 - usam Accuracy (que eles chamam de PCC) e AUC</w:t>
+      </w:r>
+    </w:p>
+    <w:p>
+      <w:pPr>
+        <w:overflowPunct w:val="true"/>
+        <w:spacing w:lineRule="auto" w:line="240"/>
+        <w:jc w:val="left"/>
+        <w:rPr/>
+      </w:pPr>
+      <w:r>
+        <w:rPr>
+          <w:rFonts w:eastAsia="DejaVu Sans" w:cs="DejaVu Sans" w:ascii="Liberation Serif" w:hAnsi="Liberation Serif"/>
+          <w:sz w:val="24"/>
+          <w:szCs w:val="24"/>
+          <w:lang w:val="en-US" w:eastAsia="en-US" w:bidi="en-US"/>
+        </w:rPr>
+        <w:t>He e Fan 2021 - usam Accuracy, AUC, log-loss e Kolmogorov-Smirnov statistic</w:t>
+      </w:r>
+    </w:p>
+    <w:p>
+      <w:pPr>
+        <w:overflowPunct w:val="true"/>
+        <w:spacing w:lineRule="auto" w:line="240"/>
+        <w:jc w:val="left"/>
+        <w:rPr/>
+      </w:pPr>
+      <w:r>
+        <w:rPr>
+          <w:rFonts w:eastAsia="DejaVu Sans" w:cs="DejaVu Sans" w:ascii="Liberation Serif" w:hAnsi="Liberation Serif"/>
+          <w:sz w:val="24"/>
+          <w:szCs w:val="24"/>
+          <w:lang w:val="en-US" w:eastAsia="en-US" w:bidi="en-US"/>
+        </w:rPr>
+        <w:t>Jiang et al 2023 - usam Precision, Recall, F1-score (média harmônica precision X recall) e AUC</w:t>
+      </w:r>
+    </w:p>
+    <w:p>
+      <w:pPr>
+        <w:overflowPunct w:val="true"/>
+        <w:spacing w:lineRule="auto" w:line="240"/>
+        <w:jc w:val="left"/>
+        <w:rPr/>
+      </w:pPr>
+      <w:r>
+        <w:rPr>
+          <w:rFonts w:eastAsia="DejaVu Sans" w:cs="DejaVu Sans" w:ascii="Liberation Serif" w:hAnsi="Liberation Serif"/>
+          <w:sz w:val="24"/>
+          <w:szCs w:val="24"/>
+          <w:lang w:val="en-US" w:eastAsia="en-US" w:bidi="en-US"/>
+        </w:rPr>
+        <w:t>Mai 2019 - Accuracy, AUC e uma métrica de ranking de quantis definida por ele(a)</w:t>
+      </w:r>
+    </w:p>
+    <w:p>
+      <w:pPr>
+        <w:overflowPunct w:val="true"/>
+        <w:spacing w:lineRule="auto" w:line="240"/>
+        <w:jc w:val="left"/>
+        <w:rPr/>
+      </w:pPr>
+      <w:r>
+        <w:rPr>
+          <w:rFonts w:eastAsia="DejaVu Sans" w:cs="DejaVu Sans" w:ascii="Liberation Serif" w:hAnsi="Liberation Serif"/>
+          <w:sz w:val="24"/>
+          <w:szCs w:val="24"/>
+          <w:lang w:val="en-US" w:eastAsia="en-US" w:bidi="en-US"/>
+        </w:rPr>
+        <w:t>Liu et al. 2020 - ROC e AUC</w:t>
+      </w:r>
+    </w:p>
+    <w:p>
+      <w:pPr>
+        <w:overflowPunct w:val="true"/>
+        <w:spacing w:lineRule="auto" w:line="240"/>
+        <w:jc w:val="left"/>
+        <w:rPr/>
+      </w:pPr>
+      <w:r>
+        <w:rPr>
+          <w:rFonts w:eastAsia="DejaVu Sans" w:cs="DejaVu Sans" w:ascii="Liberation Serif" w:hAnsi="Liberation Serif"/>
+          <w:sz w:val="24"/>
+          <w:szCs w:val="24"/>
+          <w:lang w:val="en-US" w:eastAsia="en-US" w:bidi="en-US"/>
+        </w:rPr>
+        <w:t>Ribeiro e Lopes 2011 - Accuracy, Precision, Recall, erros tipo I e II, F1-score</w:t>
+      </w:r>
+    </w:p>
+    <w:p>
+      <w:pPr>
+        <w:overflowPunct w:val="true"/>
+        <w:spacing w:lineRule="auto" w:line="240"/>
+        <w:jc w:val="left"/>
+        <w:rPr/>
+      </w:pPr>
+      <w:r>
+        <w:rPr>
+          <w:rFonts w:eastAsia="DejaVu Sans" w:cs="DejaVu Sans" w:ascii="Liberation Serif" w:hAnsi="Liberation Serif"/>
+          <w:sz w:val="24"/>
+          <w:szCs w:val="24"/>
+          <w:lang w:val="en-US" w:eastAsia="en-US" w:bidi="en-US"/>
+        </w:rPr>
+        <w:t>Wu et al 2022 - Accuracy (mas o trabalho deles é multi-classe)</w:t>
+      </w:r>
+    </w:p>
+    <w:p>
+      <w:pPr>
+        <w:overflowPunct w:val="true"/>
+        <w:spacing w:lineRule="auto" w:line="240"/>
+        <w:jc w:val="left"/>
+        <w:rPr/>
+      </w:pPr>
+      <w:r>
+        <w:rPr>
+          <w:rFonts w:eastAsia="DejaVu Sans" w:cs="DejaVu Sans" w:ascii="Liberation Serif" w:hAnsi="Liberation Serif"/>
+          <w:sz w:val="24"/>
+          <w:szCs w:val="24"/>
+          <w:lang w:val="en-US" w:eastAsia="en-US" w:bidi="en-US"/>
+        </w:rPr>
+        <w:t>Yen et al 2025 - Accuracy, AUC e G-mean (média geométrica entre Sensibilidade e Especificidade)</w:t>
+      </w:r>
+    </w:p>
+    <w:p>
+      <w:pPr>
+        <w:overflowPunct w:val="true"/>
         <w:spacing w:lineRule="auto" w:line="240"/>
         <w:jc w:val="left"/>
         <w:rPr/>
@@ -11560,14 +12026,165 @@
         </w:rPr>
       </w:r>
     </w:p>
+    <w:p>
+      <w:pPr>
+        <w:overflowPunct w:val="true"/>
+        <w:spacing w:lineRule="auto" w:line="240"/>
+        <w:jc w:val="left"/>
+        <w:rPr/>
+      </w:pPr>
+      <w:r>
+        <w:rPr>
+          <w:rFonts w:eastAsia="DejaVu Sans" w:cs="DejaVu Sans" w:ascii="Liberation Serif" w:hAnsi="Liberation Serif"/>
+          <w:sz w:val="24"/>
+          <w:szCs w:val="24"/>
+          <w:lang w:val="en-US" w:eastAsia="en-US" w:bidi="en-US"/>
+        </w:rPr>
+        <w:t>Os demais ou trabalham com regressão (previsão de risco, por exemplo) ou são referências auxiliares e que não se aplicam a esse raciocínio.</w:t>
+      </w:r>
+    </w:p>
+    <w:p>
+      <w:pPr>
+        <w:overflowPunct w:val="true"/>
+        <w:spacing w:lineRule="auto" w:line="240"/>
+        <w:jc w:val="left"/>
+        <w:rPr/>
+      </w:pPr>
+      <w:r>
+        <w:rPr>
+          <w:rFonts w:eastAsia="DejaVu Sans" w:ascii="Liberation Serif" w:hAnsi="Liberation Serif" w:cs="DejaVu Sans"/>
+          <w:sz w:val="24"/>
+          <w:szCs w:val="24"/>
+          <w:lang w:eastAsia="en-US" w:val="en-US" w:bidi="en-US"/>
+        </w:rPr>
+      </w:r>
+    </w:p>
+    <w:p>
+      <w:pPr>
+        <w:overflowPunct w:val="true"/>
+        <w:spacing w:lineRule="auto" w:line="240"/>
+        <w:jc w:val="left"/>
+        <w:rPr/>
+      </w:pPr>
+      <w:r>
+        <w:rPr>
+          <w:rFonts w:eastAsia="DejaVu Sans" w:cs="DejaVu Sans" w:ascii="Liberation Serif" w:hAnsi="Liberation Serif"/>
+          <w:sz w:val="24"/>
+          <w:szCs w:val="24"/>
+          <w:lang w:val="en-US" w:eastAsia="en-US" w:bidi="en-US"/>
+        </w:rPr>
+        <w:t>Total 11 trabalhos de problemas de classificação, dos quais usam:</w:t>
+      </w:r>
+    </w:p>
+    <w:p>
+      <w:pPr>
+        <w:overflowPunct w:val="true"/>
+        <w:spacing w:lineRule="auto" w:line="240"/>
+        <w:jc w:val="left"/>
+        <w:rPr/>
+      </w:pPr>
+      <w:r>
+        <w:rPr>
+          <w:rFonts w:eastAsia="DejaVu Sans" w:cs="DejaVu Sans" w:ascii="Liberation Serif" w:hAnsi="Liberation Serif"/>
+          <w:sz w:val="24"/>
+          <w:szCs w:val="24"/>
+          <w:lang w:val="en-US" w:eastAsia="en-US" w:bidi="en-US"/>
+        </w:rPr>
+        <w:t>Accuracy - 8 (73%)</w:t>
+      </w:r>
+    </w:p>
+    <w:p>
+      <w:pPr>
+        <w:overflowPunct w:val="true"/>
+        <w:spacing w:lineRule="auto" w:line="240"/>
+        <w:jc w:val="left"/>
+        <w:rPr/>
+      </w:pPr>
+      <w:r>
+        <w:rPr>
+          <w:rFonts w:eastAsia="DejaVu Sans" w:cs="DejaVu Sans" w:ascii="Liberation Serif" w:hAnsi="Liberation Serif"/>
+          <w:sz w:val="24"/>
+          <w:szCs w:val="24"/>
+          <w:lang w:val="en-US" w:eastAsia="en-US" w:bidi="en-US"/>
+        </w:rPr>
+        <w:t>AUC - 7 (64%)</w:t>
+      </w:r>
+    </w:p>
+    <w:p>
+      <w:pPr>
+        <w:overflowPunct w:val="true"/>
+        <w:spacing w:lineRule="auto" w:line="240"/>
+        <w:jc w:val="left"/>
+        <w:rPr/>
+      </w:pPr>
+      <w:r>
+        <w:rPr>
+          <w:rFonts w:eastAsia="DejaVu Sans" w:cs="DejaVu Sans" w:ascii="Liberation Serif" w:hAnsi="Liberation Serif"/>
+          <w:sz w:val="24"/>
+          <w:szCs w:val="24"/>
+          <w:lang w:val="en-US" w:eastAsia="en-US" w:bidi="en-US"/>
+        </w:rPr>
+        <w:t>Erros I e II - 3 (27%)</w:t>
+      </w:r>
+    </w:p>
+    <w:p>
+      <w:pPr>
+        <w:overflowPunct w:val="true"/>
+        <w:spacing w:lineRule="auto" w:line="240"/>
+        <w:jc w:val="left"/>
+        <w:rPr/>
+      </w:pPr>
+      <w:r>
+        <w:rPr>
+          <w:rFonts w:eastAsia="DejaVu Sans" w:cs="DejaVu Sans" w:ascii="Liberation Serif" w:hAnsi="Liberation Serif"/>
+          <w:sz w:val="24"/>
+          <w:szCs w:val="24"/>
+          <w:lang w:val="en-US" w:eastAsia="en-US" w:bidi="en-US"/>
+        </w:rPr>
+        <w:t>Precision + Recall - 2 (18%)</w:t>
+      </w:r>
+    </w:p>
+    <w:p>
+      <w:pPr>
+        <w:overflowPunct w:val="true"/>
+        <w:spacing w:lineRule="auto" w:line="240"/>
+        <w:jc w:val="left"/>
+        <w:rPr/>
+      </w:pPr>
+      <w:r>
+        <w:rPr>
+          <w:rFonts w:eastAsia="DejaVu Sans" w:ascii="Liberation Serif" w:hAnsi="Liberation Serif" w:cs="DejaVu Sans"/>
+          <w:sz w:val="24"/>
+          <w:szCs w:val="24"/>
+          <w:lang w:eastAsia="en-US" w:val="en-US" w:bidi="en-US"/>
+        </w:rPr>
+      </w:r>
+    </w:p>
+    <w:p>
+      <w:pPr>
+        <w:overflowPunct w:val="true"/>
+        <w:spacing w:lineRule="auto" w:line="240"/>
+        <w:jc w:val="left"/>
+        <w:rPr/>
+      </w:pPr>
+      <w:r>
+        <w:rPr>
+          <w:rFonts w:eastAsia="DejaVu Sans" w:cs="DejaVu Sans" w:ascii="Liberation Serif" w:hAnsi="Liberation Serif"/>
+          <w:sz w:val="24"/>
+          <w:szCs w:val="24"/>
+          <w:lang w:val="en-US" w:eastAsia="en-US" w:bidi="en-US"/>
+        </w:rPr>
+        <w:t>De resto cada trabalho usa uma métrica individual.</w:t>
+      </w:r>
+    </w:p>
   </w:comment>
-  <w:comment w:id="1" w:author="Unknown Author" w:date="2025-08-15T10:23:00Z" w:initials="">
-    <w:p>
-      <w:pPr>
-        <w:overflowPunct w:val="false"/>
-        <w:spacing w:lineRule="auto" w:line="240" w:before="1695" w:after="0"/>
-        <w:ind w:left="1695" w:right="1695" w:hanging="0"/>
-        <w:jc w:val="left"/>
+  <w:comment w:id="9" w:author="Unknown Author" w:date="2025-08-15T10:36:00Z" w:initials="">
+    <w:p>
+      <w:pPr>
+        <w:overflowPunct w:val="true"/>
+        <w:spacing w:lineRule="auto" w:line="240" w:before="2990" w:after="0"/>
+        <w:ind w:left="2990" w:right="2990" w:hanging="0"/>
+        <w:jc w:val="both"/>
         <w:rPr/>
       </w:pPr>
       <w:r>
@@ -11580,7 +12197,7 @@
           <w:szCs w:val="20"/>
           <w:lang w:val="en-US" w:eastAsia="en-US" w:bidi="en-US"/>
         </w:rPr>
-        <w:t xml:space="preserve">ORIENTACAO: </w:t>
+        <w:t xml:space="preserve">ORIENTAÇAO: </w:t>
       </w:r>
       <w:r>
         <w:rPr>
@@ -11590,14 +12207,14 @@
           <w:shd w:fill="FFFF00" w:val="clear"/>
           <w:lang w:val="en-US" w:eastAsia="en-US" w:bidi="en-US"/>
         </w:rPr>
-        <w:t>De quais dados? De onde?</w:t>
+        <w:t>Acredito que os resultados do melhor modelo no treinamento, também deveria ser o melhor no teste e na validação. Dar uma olhada nisso, do porquê talvez teria acontecido isso. Essa conclusão leva a crer que o um modelo treinado pode falhar na produção, o que seria um grande problema.</w:t>
       </w:r>
     </w:p>
   </w:comment>
-  <w:comment w:id="2" w:author="Unknown Author" w:date="2025-08-15T10:57:00Z" w:initials="">
-    <w:p>
-      <w:pPr>
-        <w:overflowPunct w:val="false"/>
+  <w:comment w:id="10" w:author="Unknown Author" w:date="2025-08-15T10:48:00Z" w:initials="">
+    <w:p>
+      <w:pPr>
+        <w:overflowPunct w:val="true"/>
         <w:spacing w:lineRule="auto" w:line="240"/>
         <w:jc w:val="left"/>
         <w:rPr/>
@@ -11618,7 +12235,7 @@
     </w:p>
     <w:p>
       <w:pPr>
-        <w:overflowPunct w:val="true"/>
+        <w:overflowPunct w:val="false"/>
         <w:spacing w:lineRule="auto" w:line="240"/>
         <w:jc w:val="left"/>
         <w:rPr/>
@@ -11630,12 +12247,12 @@
           <w:szCs w:val="24"/>
           <w:lang w:val="en-US" w:eastAsia="en-US" w:bidi="en-US"/>
         </w:rPr>
-        <w:t xml:space="preserve">Nao entendi o questionamento professor. Se a dúvida é quais dados eu utilizei, são explicados na parte de material e métodos; se é quais dados uma instituiçao financeira qualquer vai utilizar, aí pela lógica é os bancos de dados dela. Ainda, se for em relaçao aos dados que eu utilizei eu posso registrar também aqui, mas aí não fica redundante ou ‘enchendo linguiça’? (não sei se essa é uma expressao gaúcha ou é conhecimento comum). </w:t>
-      </w:r>
-    </w:p>
-    <w:p>
-      <w:pPr>
-        <w:overflowPunct w:val="true"/>
+        <w:t>Eu não considerei métricas de resultados baseados em banco de dados de treino pois esta secçao serve apenas para isso mesmo, treino. Um modelo que atinge 100% de eficiência preditiva em dados de treino com toda certeza está com overfitting (memoriza o comportamento da variável resposta), e invariaivelmente quando for aplicado no banco de dados de teste e/ou colocado em produçao com certeza seu poder preditivo não vai ser dos melhores pois nesse overfitting ele perde muita capacidade de generalizaçao da previsao utilizando dados novos. Um modelo treinado qualquer com certeza pode falhar se for colocado direto em produçao, por isso que temos as métricas dos dados de teste, de cross-validation e demais procedimentos que buscam garantir/promover robustez no modelo.</w:t>
+      </w:r>
+    </w:p>
+    <w:p>
+      <w:pPr>
+        <w:overflowPunct w:val="false"/>
         <w:spacing w:lineRule="auto" w:line="240"/>
         <w:jc w:val="left"/>
         <w:rPr/>
@@ -11651,7 +12268,7 @@
     </w:p>
     <w:p>
       <w:pPr>
-        <w:overflowPunct w:val="false"/>
+        <w:overflowPunct w:val="true"/>
         <w:spacing w:lineRule="auto" w:line="240"/>
         <w:jc w:val="left"/>
         <w:rPr/>
@@ -11664,51 +12281,20 @@
           <w:shd w:fill="00FFFF" w:val="clear"/>
           <w:lang w:val="en-US" w:eastAsia="en-US" w:bidi="en-US"/>
         </w:rPr>
-        <w:t>Não é enchendo linguiça, É UMA COISA FICAR AMARRADA COM A OUTRA. Diante disso, pode acrescentar: “de uma empresa americana”, pelo menos. E claro, os detalhes e pormenrores foram explicados na seção a seguir.</w:t>
-      </w:r>
-    </w:p>
-  </w:comment>
-  <w:comment w:id="3" w:author="Autor desconhecido" w:date="2025-08-27T11:15:00Z" w:initials="">
-    <w:p>
-      <w:pPr>
-        <w:overflowPunct w:val="false"/>
-        <w:spacing w:lineRule="auto" w:line="240"/>
-        <w:jc w:val="left"/>
-        <w:rPr/>
-      </w:pPr>
-      <w:r>
-        <w:annotationRef/>
-      </w:r>
-      <w:r>
-        <w:rPr>
-          <w:rFonts w:cs="DejaVu Sans" w:ascii="Liberation Serif" w:hAnsi="Liberation Serif" w:eastAsia="DejaVu Sans"/>
-          <w:i/>
-          <w:sz w:val="16"/>
-          <w:szCs w:val="24"/>
-          <w:lang w:bidi="en-US" w:eastAsia="en-US" w:val="en-US"/>
-        </w:rPr>
-        <w:t>Em resposta a Unknown Author (15/08/2025, 10:48): "..."</w:t>
-      </w:r>
-    </w:p>
-    <w:p>
-      <w:pPr>
-        <w:overflowPunct w:val="false"/>
-        <w:spacing w:lineRule="auto" w:line="240"/>
-        <w:jc w:val="left"/>
-        <w:rPr/>
-      </w:pPr>
-      <w:r>
-        <w:rPr>
-          <w:rFonts w:cs="DejaVu Sans" w:eastAsia="DejaVu Sans" w:ascii="Liberation Serif" w:hAnsi="Liberation Serif"/>
+        <w:t>Não se trata de overfitting, mais sim de testar um modelo treianado em dados de mesmo contexto.</w:t>
+      </w:r>
+      <w:r>
+        <w:rPr>
+          <w:rFonts w:eastAsia="DejaVu Sans" w:cs="DejaVu Sans" w:ascii="Liberation Serif" w:hAnsi="Liberation Serif"/>
           <w:sz w:val="24"/>
           <w:szCs w:val="24"/>
-          <w:lang w:bidi="en-US" w:eastAsia="en-US" w:val="en-US"/>
-        </w:rPr>
-        <w:t>Providenciado. Para não ficar repetitivo demais eu suprimi ‘empresa americana de san francisco’ do parágrafo seguinte.</w:t>
+          <w:lang w:val="en-US" w:eastAsia="en-US" w:bidi="en-US"/>
+        </w:rPr>
+        <w:t xml:space="preserve"> </w:t>
       </w:r>
     </w:p>
   </w:comment>
-  <w:comment w:id="4" w:author="Unknown Author" w:date="2025-08-15T11:22:00Z" w:initials="">
+  <w:comment w:id="11" w:author="Autor desconhecido" w:date="2025-08-27T12:16:57Z" w:initials="">
     <w:p>
       <w:pPr>
         <w:overflowPunct w:val="true"/>
@@ -11727,7 +12313,7 @@
           <w:szCs w:val="24"/>
           <w:lang w:val="en-US" w:eastAsia="en-US" w:bidi="en-US"/>
         </w:rPr>
-        <w:t>Reply to Unknown Author (08/15/2025, 10:32): "..."</w:t>
+        <w:t>Em resposta a Unknown Author (15/08/2025, 10:48): "..."</w:t>
       </w:r>
     </w:p>
     <w:p>
@@ -11744,136 +12330,7 @@
           <w:szCs w:val="24"/>
           <w:lang w:val="en-US" w:eastAsia="en-US" w:bidi="en-US"/>
         </w:rPr>
-        <w:t>Conversamos sobre isso por e-mail, entre os dias 27 e 28/05: “(...) todas as variáveis foram utilizadas. Parto da premissa que um banco preferiria melhorar seu poder de processamento desse tipo de modelo e captar o máximo de features possível do que eliminar/agrupar variáveis ao custo de um menor lucro potencial de suas atividades tendo em vista a redução (mesmo marginal) do poder preditivo de um modelo qualquer em função da diminuição dessas variáveis.”</w:t>
-      </w:r>
-    </w:p>
-    <w:p>
-      <w:pPr>
-        <w:overflowPunct w:val="true"/>
-        <w:spacing w:lineRule="auto" w:line="240"/>
-        <w:jc w:val="left"/>
-        <w:rPr/>
-      </w:pPr>
-      <w:r>
-        <w:rPr>
-          <w:rFonts w:eastAsia="DejaVu Sans" w:ascii="Liberation Serif" w:hAnsi="Liberation Serif" w:cs="DejaVu Sans"/>
-          <w:sz w:val="24"/>
-          <w:szCs w:val="24"/>
-          <w:lang w:eastAsia="en-US" w:val="en-US" w:bidi="en-US"/>
-        </w:rPr>
-      </w:r>
-    </w:p>
-    <w:p>
-      <w:pPr>
-        <w:overflowPunct w:val="true"/>
-        <w:spacing w:lineRule="auto" w:line="240"/>
-        <w:jc w:val="left"/>
-        <w:rPr/>
-      </w:pPr>
-      <w:r>
-        <w:rPr>
-          <w:rFonts w:eastAsia="DejaVu Sans" w:cs="DejaVu Sans" w:ascii="Liberation Serif" w:hAnsi="Liberation Serif"/>
-          <w:sz w:val="24"/>
-          <w:szCs w:val="24"/>
-          <w:shd w:fill="00FFFF" w:val="clear"/>
-          <w:lang w:val="en-US" w:eastAsia="en-US" w:bidi="en-US"/>
-        </w:rPr>
-        <w:t>Nem sempre, um modelo parcimonioso muitas vezes é preferido, por exigir menos capacidade computacional e ser de mais fácil interpretação.. E NÂO é agrupar ou eliminiar, é SELECIONAR. Pense sobre isso!</w:t>
-      </w:r>
-    </w:p>
-  </w:comment>
-  <w:comment w:id="5" w:author="Autor desconhecido" w:date="2025-08-27T11:16:34Z" w:initials="">
-    <w:p>
-      <w:pPr>
-        <w:overflowPunct w:val="false"/>
-        <w:spacing w:lineRule="auto" w:line="240"/>
-        <w:jc w:val="left"/>
-        <w:rPr/>
-      </w:pPr>
-      <w:r>
-        <w:annotationRef/>
-      </w:r>
-      <w:r>
-        <w:rPr>
-          <w:rFonts w:cs="DejaVu Sans" w:ascii="Liberation Serif" w:hAnsi="Liberation Serif" w:eastAsia="DejaVu Sans"/>
-          <w:i/>
-          <w:sz w:val="16"/>
-          <w:szCs w:val="24"/>
-          <w:lang w:bidi="en-US" w:eastAsia="en-US" w:val="en-US"/>
-        </w:rPr>
-        <w:t>Em resposta a Unknown Author (15/08/2025, 10:48): "..."</w:t>
-      </w:r>
-    </w:p>
-    <w:p>
-      <w:pPr>
-        <w:overflowPunct w:val="false"/>
-        <w:spacing w:lineRule="auto" w:line="240"/>
-        <w:jc w:val="left"/>
-        <w:rPr/>
-      </w:pPr>
-      <w:r>
-        <w:rPr>
-          <w:rFonts w:cs="DejaVu Sans" w:eastAsia="DejaVu Sans" w:ascii="Liberation Serif" w:hAnsi="Liberation Serif"/>
-          <w:sz w:val="24"/>
-          <w:szCs w:val="24"/>
-          <w:lang w:bidi="en-US" w:eastAsia="en-US" w:val="en-US"/>
-        </w:rPr>
-        <w:t>Compreendido. Prefiro utilizar o máximo possível de variáveis mesmo.</w:t>
-      </w:r>
-    </w:p>
-  </w:comment>
-  <w:comment w:id="6" w:author="Unknown Author" w:date="2025-08-15T10:25:00Z" w:initials="">
-    <w:p>
-      <w:pPr>
-        <w:overflowPunct w:val="false"/>
-        <w:spacing w:lineRule="auto" w:line="240" w:before="1695" w:after="0"/>
-        <w:ind w:left="1695" w:right="1695" w:hanging="0"/>
-        <w:jc w:val="left"/>
-        <w:rPr/>
-      </w:pPr>
-      <w:r>
-        <w:annotationRef/>
-      </w:r>
-      <w:r>
-        <w:rPr>
-          <w:rFonts w:eastAsia="Calibri" w:cs="DejaVu Sans" w:ascii="Liberation Serif" w:hAnsi="Liberation Serif"/>
-          <w:sz w:val="20"/>
-          <w:szCs w:val="20"/>
-          <w:lang w:val="en-US" w:eastAsia="en-US" w:bidi="en-US"/>
-        </w:rPr>
-        <w:t xml:space="preserve">ORIENTAÇAO: </w:t>
-      </w:r>
-      <w:r>
-        <w:rPr>
-          <w:rFonts w:cs="DejaVu Sans" w:ascii="Liberation Serif" w:hAnsi="Liberation Serif" w:eastAsia="DejaVu Sans"/>
-          <w:sz w:val="24"/>
-          <w:szCs w:val="24"/>
-          <w:lang w:val="en-US" w:eastAsia="en-US" w:bidi="en-US"/>
-        </w:rPr>
-        <w:t>De uma olhada nas métricas MAPE, MAE, RMSE, talvez seria interessante também as incluir.</w:t>
-      </w:r>
-    </w:p>
-  </w:comment>
-  <w:comment w:id="7" w:author="Unknown Author" w:date="2025-08-15T10:25:00Z" w:initials="">
-    <w:p>
-      <w:pPr>
-        <w:overflowPunct w:val="false"/>
-        <w:spacing w:lineRule="auto" w:line="240"/>
-        <w:jc w:val="left"/>
-        <w:rPr/>
-      </w:pPr>
-      <w:r>
-        <w:annotationRef/>
-      </w:r>
-      <w:r>
-        <w:rPr>
-          <w:rFonts w:eastAsia="DejaVu Sans" w:cs="DejaVu Sans" w:ascii="Liberation Serif" w:hAnsi="Liberation Serif"/>
-          <w:i/>
-          <w:sz w:val="16"/>
-          <w:szCs w:val="24"/>
-          <w:lang w:val="en-US" w:eastAsia="en-US" w:bidi="en-US"/>
-        </w:rPr>
-        <w:t>Reply to Elton Gean Araujo (07/01/2025, 10:32): "..."</w:t>
+        <w:t>No meu entendimento é realmente isso que foi feito com os dados de teste e de validação (testar o modelo em diferentes dados de mesmo contexto).</w:t>
       </w:r>
     </w:p>
     <w:p>
@@ -11890,491 +12347,7 @@
           <w:szCs w:val="24"/>
           <w:lang w:val="en-US" w:eastAsia="en-US" w:bidi="en-US"/>
         </w:rPr>
-        <w:t>No meu ponto de vista não pois não se trata de um modelo de regressao, onde aí sim tais métricas de análise seriam inclusive fundamentais. Na análise de um modelo de classificaçao eu preciso informar as métricas que apresentam a quantidade correta de classificaçao positiva, a quantidade correta de classificaçao negativa, a quantidade de erros tipo I e a quantidade de erro tipo II. RMSE e demais métricas de modelos de regressao nao informam sobre a capacidade de acerto (correta classificacao positiva ou negativa) ou de erro (tipos I e II), apenas a magnitude da dispersao das previsoes numéricas em relaçao à média basicamente.</w:t>
-      </w:r>
-    </w:p>
-    <w:p>
-      <w:pPr>
-        <w:overflowPunct w:val="true"/>
-        <w:spacing w:lineRule="auto" w:line="240"/>
-        <w:jc w:val="left"/>
-        <w:rPr/>
-      </w:pPr>
-      <w:r>
-        <w:rPr>
-          <w:rFonts w:eastAsia="DejaVu Sans" w:ascii="Liberation Serif" w:hAnsi="Liberation Serif" w:cs="DejaVu Sans"/>
-          <w:sz w:val="24"/>
-          <w:szCs w:val="24"/>
-          <w:lang w:eastAsia="en-US" w:val="en-US" w:bidi="en-US"/>
-        </w:rPr>
-      </w:r>
-    </w:p>
-    <w:p>
-      <w:pPr>
-        <w:overflowPunct w:val="true"/>
-        <w:spacing w:lineRule="auto" w:line="240"/>
-        <w:jc w:val="left"/>
-        <w:rPr/>
-      </w:pPr>
-      <w:r>
-        <w:rPr>
-          <w:rFonts w:eastAsia="DejaVu Sans" w:ascii="Liberation Serif" w:hAnsi="Liberation Serif" w:cs="DejaVu Sans"/>
-          <w:sz w:val="24"/>
-          <w:szCs w:val="24"/>
-          <w:lang w:eastAsia="en-US" w:val="en-US" w:bidi="en-US"/>
-        </w:rPr>
-      </w:r>
-    </w:p>
-    <w:p>
-      <w:pPr>
-        <w:overflowPunct w:val="false"/>
-        <w:spacing w:lineRule="auto" w:line="240" w:before="1695" w:after="0"/>
-        <w:ind w:left="1695" w:right="1695" w:hanging="0"/>
-        <w:jc w:val="left"/>
-        <w:rPr/>
-      </w:pPr>
-      <w:r>
-        <w:rPr>
-          <w:rFonts w:eastAsia="DejaVu Sans" w:cs="DejaVu Sans" w:ascii="Liberation Serif" w:hAnsi="Liberation Serif"/>
-          <w:sz w:val="24"/>
-          <w:szCs w:val="24"/>
-          <w:shd w:fill="00FFFF" w:val="clear"/>
-          <w:lang w:val="en-US" w:eastAsia="en-US" w:bidi="en-US"/>
-        </w:rPr>
-        <w:t>Essas métricas são de classificação, também existem métricas de calibração e estabilidade. Veja se apenas essas são suficientes!!!!!</w:t>
-      </w:r>
-    </w:p>
-  </w:comment>
-  <w:comment w:id="8" w:author="Autor desconhecido" w:date="2025-08-27T11:46:46Z" w:initials="">
-    <w:p>
-      <w:pPr>
-        <w:overflowPunct w:val="false"/>
-        <w:spacing w:lineRule="auto" w:line="240"/>
-        <w:jc w:val="left"/>
-        <w:rPr/>
-      </w:pPr>
-      <w:r>
-        <w:annotationRef/>
-      </w:r>
-      <w:r>
-        <w:rPr>
-          <w:rFonts w:cs="DejaVu Sans" w:ascii="Liberation Serif" w:hAnsi="Liberation Serif" w:eastAsia="DejaVu Sans"/>
-          <w:i/>
-          <w:sz w:val="16"/>
-          <w:szCs w:val="24"/>
-          <w:lang w:bidi="en-US" w:eastAsia="en-US" w:val="en-US"/>
-        </w:rPr>
-        <w:t>Em resposta a Unknown Author (15/08/2025, 10:48): "..."</w:t>
-      </w:r>
-    </w:p>
-    <w:p>
-      <w:pPr>
-        <w:overflowPunct w:val="false"/>
-        <w:spacing w:lineRule="auto" w:line="240"/>
-        <w:jc w:val="left"/>
-        <w:rPr/>
-      </w:pPr>
-      <w:r>
-        <w:rPr>
-          <w:rFonts w:cs="DejaVu Sans" w:eastAsia="DejaVu Sans" w:ascii="Liberation Serif" w:hAnsi="Liberation Serif"/>
-          <w:sz w:val="24"/>
-          <w:szCs w:val="24"/>
-          <w:lang w:bidi="en-US" w:eastAsia="en-US" w:val="en-US"/>
-        </w:rPr>
-        <w:t>Imagino que são suficientes. Dos trabalhos que eu usei como referência que tratam de previsão de inadimplência:</w:t>
-      </w:r>
-    </w:p>
-    <w:p>
-      <w:pPr>
-        <w:overflowPunct w:val="false"/>
-        <w:spacing w:lineRule="auto" w:line="240"/>
-        <w:jc w:val="left"/>
-        <w:rPr/>
-      </w:pPr>
-      <w:r>
-        <w:rPr>
-          <w:rFonts w:cs="DejaVu Sans" w:ascii="Liberation Serif" w:hAnsi="Liberation Serif" w:eastAsia="DejaVu Sans"/>
-          <w:sz w:val="24"/>
-          <w:szCs w:val="24"/>
-          <w:lang w:bidi="en-US" w:val="en-US" w:eastAsia="en-US"/>
-        </w:rPr>
-        <w:t>Barboza et al. 2017 - usam Accuracy, erros tipo I (false positive rate) e II (false negative rate), AUC (area under the ROC curve)</w:t>
-      </w:r>
-    </w:p>
-    <w:p>
-      <w:pPr>
-        <w:overflowPunct w:val="false"/>
-        <w:spacing w:lineRule="auto" w:line="240"/>
-        <w:jc w:val="left"/>
-        <w:rPr/>
-      </w:pPr>
-      <w:r>
-        <w:rPr>
-          <w:rFonts w:cs="DejaVu Sans" w:eastAsia="DejaVu Sans" w:ascii="Liberation Serif" w:hAnsi="Liberation Serif"/>
-          <w:sz w:val="24"/>
-          <w:szCs w:val="24"/>
-          <w:lang w:bidi="en-US" w:val="en-US" w:eastAsia="en-US"/>
-        </w:rPr>
-        <w:t>Bayraci e Susuz 2019 - usam Accuracy, erros tipo I e II</w:t>
-      </w:r>
-    </w:p>
-    <w:p>
-      <w:pPr>
-        <w:overflowPunct w:val="false"/>
-        <w:spacing w:lineRule="auto" w:line="240"/>
-        <w:jc w:val="left"/>
-        <w:rPr/>
-      </w:pPr>
-      <w:r>
-        <w:rPr>
-          <w:rFonts w:cs="DejaVu Sans" w:eastAsia="DejaVu Sans" w:ascii="Liberation Serif" w:hAnsi="Liberation Serif"/>
-          <w:sz w:val="24"/>
-          <w:szCs w:val="24"/>
-          <w:lang w:bidi="en-US" w:val="en-US" w:eastAsia="en-US"/>
-        </w:rPr>
-        <w:t>Dastile et al. 2020 - usam Accuracy (que eles chamam de PCC) e AUC</w:t>
-      </w:r>
-    </w:p>
-    <w:p>
-      <w:pPr>
-        <w:overflowPunct w:val="false"/>
-        <w:spacing w:lineRule="auto" w:line="240"/>
-        <w:jc w:val="left"/>
-        <w:rPr/>
-      </w:pPr>
-      <w:r>
-        <w:rPr>
-          <w:rFonts w:cs="DejaVu Sans" w:eastAsia="DejaVu Sans" w:ascii="Liberation Serif" w:hAnsi="Liberation Serif"/>
-          <w:sz w:val="24"/>
-          <w:szCs w:val="24"/>
-          <w:lang w:bidi="en-US" w:val="en-US" w:eastAsia="en-US"/>
-        </w:rPr>
-        <w:t>He e Fan 2021 - usam Accuracy, AUC, log-loss e Kolmogorov-Smirnov statistic</w:t>
-      </w:r>
-    </w:p>
-    <w:p>
-      <w:pPr>
-        <w:overflowPunct w:val="false"/>
-        <w:spacing w:lineRule="auto" w:line="240"/>
-        <w:jc w:val="left"/>
-        <w:rPr/>
-      </w:pPr>
-      <w:r>
-        <w:rPr>
-          <w:rFonts w:cs="DejaVu Sans" w:eastAsia="DejaVu Sans" w:ascii="Liberation Serif" w:hAnsi="Liberation Serif"/>
-          <w:sz w:val="24"/>
-          <w:szCs w:val="24"/>
-          <w:lang w:bidi="en-US" w:val="en-US" w:eastAsia="en-US"/>
-        </w:rPr>
-        <w:t>Jiang et al 2023 - usam Precision, Recall, F1-score (média harmônica precision X recall) e AUC</w:t>
-      </w:r>
-    </w:p>
-    <w:p>
-      <w:pPr>
-        <w:overflowPunct w:val="false"/>
-        <w:spacing w:lineRule="auto" w:line="240"/>
-        <w:jc w:val="left"/>
-        <w:rPr/>
-      </w:pPr>
-      <w:r>
-        <w:rPr>
-          <w:rFonts w:cs="DejaVu Sans" w:eastAsia="DejaVu Sans" w:ascii="Liberation Serif" w:hAnsi="Liberation Serif"/>
-          <w:sz w:val="24"/>
-          <w:szCs w:val="24"/>
-          <w:lang w:bidi="en-US" w:val="en-US" w:eastAsia="en-US"/>
-        </w:rPr>
-        <w:t>Mai 2019 - Accuracy, AUC e uma métrica de ranking de quantis definida por ele(a)</w:t>
-      </w:r>
-    </w:p>
-    <w:p>
-      <w:pPr>
-        <w:overflowPunct w:val="false"/>
-        <w:spacing w:lineRule="auto" w:line="240"/>
-        <w:jc w:val="left"/>
-        <w:rPr/>
-      </w:pPr>
-      <w:r>
-        <w:rPr>
-          <w:rFonts w:cs="DejaVu Sans" w:eastAsia="DejaVu Sans" w:ascii="Liberation Serif" w:hAnsi="Liberation Serif"/>
-          <w:sz w:val="24"/>
-          <w:szCs w:val="24"/>
-          <w:lang w:bidi="en-US" w:val="en-US" w:eastAsia="en-US"/>
-        </w:rPr>
-        <w:t>Niu et al. 2020 - ROC e AUC</w:t>
-      </w:r>
-    </w:p>
-    <w:p>
-      <w:pPr>
-        <w:overflowPunct w:val="false"/>
-        <w:spacing w:lineRule="auto" w:line="240"/>
-        <w:jc w:val="left"/>
-        <w:rPr/>
-      </w:pPr>
-      <w:r>
-        <w:rPr>
-          <w:rFonts w:cs="DejaVu Sans" w:eastAsia="DejaVu Sans" w:ascii="Liberation Serif" w:hAnsi="Liberation Serif"/>
-          <w:sz w:val="24"/>
-          <w:szCs w:val="24"/>
-          <w:lang w:bidi="en-US" w:val="en-US" w:eastAsia="en-US"/>
-        </w:rPr>
-        <w:t>Ribeiro e Lopes 2011 - Accuracy, Precision, Recall, erros tipo I e II, F1-score</w:t>
-      </w:r>
-    </w:p>
-    <w:p>
-      <w:pPr>
-        <w:overflowPunct w:val="false"/>
-        <w:spacing w:lineRule="auto" w:line="240"/>
-        <w:jc w:val="left"/>
-        <w:rPr/>
-      </w:pPr>
-      <w:r>
-        <w:rPr>
-          <w:rFonts w:cs="DejaVu Sans" w:eastAsia="DejaVu Sans" w:ascii="Liberation Serif" w:hAnsi="Liberation Serif"/>
-          <w:sz w:val="24"/>
-          <w:szCs w:val="24"/>
-          <w:lang w:bidi="en-US" w:val="en-US" w:eastAsia="en-US"/>
-        </w:rPr>
-        <w:t>Wu et al 2022 - Accuracy (mas o trabalho deles é multi-classe)</w:t>
-      </w:r>
-    </w:p>
-    <w:p>
-      <w:pPr>
-        <w:overflowPunct w:val="false"/>
-        <w:spacing w:lineRule="auto" w:line="240"/>
-        <w:jc w:val="left"/>
-        <w:rPr/>
-      </w:pPr>
-      <w:r>
-        <w:rPr>
-          <w:rFonts w:cs="DejaVu Sans" w:eastAsia="DejaVu Sans" w:ascii="Liberation Serif" w:hAnsi="Liberation Serif"/>
-          <w:sz w:val="24"/>
-          <w:szCs w:val="24"/>
-          <w:lang w:bidi="en-US" w:val="en-US" w:eastAsia="en-US"/>
-        </w:rPr>
-        <w:t>Yen et al 2025 - Accuracy, AUC e G-mean (média geométrica entre Sensibilidade e Especificidade)</w:t>
-      </w:r>
-    </w:p>
-    <w:p>
-      <w:pPr>
-        <w:overflowPunct w:val="false"/>
-        <w:spacing w:lineRule="auto" w:line="240"/>
-        <w:jc w:val="left"/>
-        <w:rPr/>
-      </w:pPr>
-      <w:r>
-        <w:rPr>
-          <w:rFonts w:cs="DejaVu Sans" w:eastAsia="DejaVu Sans" w:ascii="Liberation Serif" w:hAnsi="Liberation Serif"/>
-          <w:sz w:val="24"/>
-          <w:szCs w:val="24"/>
-          <w:lang w:bidi="en-US" w:val="en-US" w:eastAsia="en-US"/>
-        </w:rPr>
-      </w:r>
-    </w:p>
-    <w:p>
-      <w:pPr>
-        <w:overflowPunct w:val="false"/>
-        <w:spacing w:lineRule="auto" w:line="240"/>
-        <w:jc w:val="left"/>
-        <w:rPr/>
-      </w:pPr>
-      <w:r>
-        <w:rPr>
-          <w:rFonts w:cs="DejaVu Sans" w:eastAsia="DejaVu Sans" w:ascii="Liberation Serif" w:hAnsi="Liberation Serif"/>
-          <w:sz w:val="24"/>
-          <w:szCs w:val="24"/>
-          <w:lang w:bidi="en-US" w:val="en-US" w:eastAsia="en-US"/>
-        </w:rPr>
-        <w:t>Os demais ou trabalham com regressão (previsão de risco, por exemplo) ou são referências auxiliares e que não se aplicam a esse raciocínio.</w:t>
-      </w:r>
-    </w:p>
-    <w:p>
-      <w:pPr>
-        <w:overflowPunct w:val="false"/>
-        <w:spacing w:lineRule="auto" w:line="240"/>
-        <w:jc w:val="left"/>
-        <w:rPr/>
-      </w:pPr>
-      <w:r>
-        <w:rPr>
-          <w:rFonts w:cs="DejaVu Sans" w:eastAsia="DejaVu Sans" w:ascii="Liberation Serif" w:hAnsi="Liberation Serif"/>
-          <w:sz w:val="24"/>
-          <w:szCs w:val="24"/>
-          <w:lang w:bidi="en-US" w:val="en-US" w:eastAsia="en-US"/>
-        </w:rPr>
-      </w:r>
-    </w:p>
-    <w:p>
-      <w:pPr>
-        <w:overflowPunct w:val="false"/>
-        <w:spacing w:lineRule="auto" w:line="240"/>
-        <w:jc w:val="left"/>
-        <w:rPr/>
-      </w:pPr>
-      <w:r>
-        <w:rPr>
-          <w:rFonts w:cs="DejaVu Sans" w:eastAsia="DejaVu Sans" w:ascii="Liberation Serif" w:hAnsi="Liberation Serif"/>
-          <w:sz w:val="24"/>
-          <w:szCs w:val="24"/>
-          <w:lang w:bidi="en-US" w:val="en-US" w:eastAsia="en-US"/>
-        </w:rPr>
-        <w:t>Total: 11 trabalhos</w:t>
-      </w:r>
-    </w:p>
-    <w:p>
-      <w:pPr>
-        <w:overflowPunct w:val="false"/>
-        <w:spacing w:lineRule="auto" w:line="240"/>
-        <w:jc w:val="left"/>
-        <w:rPr/>
-      </w:pPr>
-      <w:r>
-        <w:rPr>
-          <w:rFonts w:cs="DejaVu Sans" w:eastAsia="DejaVu Sans" w:ascii="Liberation Serif" w:hAnsi="Liberation Serif"/>
-          <w:sz w:val="24"/>
-          <w:szCs w:val="24"/>
-          <w:lang w:bidi="en-US" w:val="en-US" w:eastAsia="en-US"/>
-        </w:rPr>
-        <w:t>Accuracy - 8 (73%)</w:t>
-      </w:r>
-    </w:p>
-    <w:p>
-      <w:pPr>
-        <w:overflowPunct w:val="false"/>
-        <w:spacing w:lineRule="auto" w:line="240"/>
-        <w:jc w:val="left"/>
-        <w:rPr/>
-      </w:pPr>
-      <w:r>
-        <w:rPr>
-          <w:rFonts w:cs="DejaVu Sans" w:eastAsia="DejaVu Sans" w:ascii="Liberation Serif" w:hAnsi="Liberation Serif"/>
-          <w:sz w:val="24"/>
-          <w:szCs w:val="24"/>
-          <w:lang w:bidi="en-US" w:val="en-US" w:eastAsia="en-US"/>
-        </w:rPr>
-        <w:t>AUC - 7 (64%)</w:t>
-      </w:r>
-    </w:p>
-    <w:p>
-      <w:pPr>
-        <w:overflowPunct w:val="false"/>
-        <w:spacing w:lineRule="auto" w:line="240"/>
-        <w:jc w:val="left"/>
-        <w:rPr/>
-      </w:pPr>
-      <w:r>
-        <w:rPr>
-          <w:rFonts w:cs="DejaVu Sans" w:eastAsia="DejaVu Sans" w:ascii="Liberation Serif" w:hAnsi="Liberation Serif"/>
-          <w:sz w:val="24"/>
-          <w:szCs w:val="24"/>
-          <w:lang w:bidi="en-US" w:val="en-US" w:eastAsia="en-US"/>
-        </w:rPr>
-        <w:t>Erros I e II - 3 (27%)</w:t>
-      </w:r>
-    </w:p>
-    <w:p>
-      <w:pPr>
-        <w:overflowPunct w:val="false"/>
-        <w:spacing w:lineRule="auto" w:line="240"/>
-        <w:jc w:val="left"/>
-        <w:rPr/>
-      </w:pPr>
-      <w:r>
-        <w:rPr>
-          <w:rFonts w:cs="DejaVu Sans" w:eastAsia="DejaVu Sans" w:ascii="Liberation Serif" w:hAnsi="Liberation Serif"/>
-          <w:sz w:val="24"/>
-          <w:szCs w:val="24"/>
-          <w:lang w:bidi="en-US" w:val="en-US" w:eastAsia="en-US"/>
-        </w:rPr>
-        <w:t>Precision + Recall - 2 (18%)</w:t>
-      </w:r>
-    </w:p>
-    <w:p>
-      <w:pPr>
-        <w:overflowPunct w:val="false"/>
-        <w:spacing w:lineRule="auto" w:line="240"/>
-        <w:jc w:val="left"/>
-        <w:rPr/>
-      </w:pPr>
-      <w:r>
-        <w:rPr>
-          <w:rFonts w:cs="DejaVu Sans" w:eastAsia="DejaVu Sans" w:ascii="Liberation Serif" w:hAnsi="Liberation Serif"/>
-          <w:sz w:val="24"/>
-          <w:szCs w:val="24"/>
-          <w:lang w:bidi="en-US" w:val="en-US" w:eastAsia="en-US"/>
-        </w:rPr>
-      </w:r>
-    </w:p>
-    <w:p>
-      <w:pPr>
-        <w:overflowPunct w:val="false"/>
-        <w:spacing w:lineRule="auto" w:line="240"/>
-        <w:jc w:val="left"/>
-        <w:rPr/>
-      </w:pPr>
-      <w:r>
-        <w:rPr>
-          <w:rFonts w:cs="DejaVu Sans" w:eastAsia="DejaVu Sans" w:ascii="Liberation Serif" w:hAnsi="Liberation Serif"/>
-          <w:sz w:val="24"/>
-          <w:szCs w:val="24"/>
-          <w:lang w:bidi="en-US" w:val="en-US" w:eastAsia="en-US"/>
-        </w:rPr>
-        <w:t>De resto cada trabalho usa uma métrica individual.</w:t>
-      </w:r>
-    </w:p>
-  </w:comment>
-  <w:comment w:id="9" w:author="Unknown Author" w:date="2025-08-15T10:36:00Z" w:initials="">
-    <w:p>
-      <w:pPr>
-        <w:overflowPunct w:val="false"/>
-        <w:spacing w:lineRule="auto" w:line="240" w:before="1695" w:after="0"/>
-        <w:ind w:left="1695" w:right="1695" w:hanging="0"/>
-        <w:jc w:val="both"/>
-        <w:rPr/>
-      </w:pPr>
-      <w:r>
-        <w:annotationRef/>
-      </w:r>
-      <w:r>
-        <w:rPr>
-          <w:rFonts w:eastAsia="Calibri" w:cs="DejaVu Sans" w:ascii="Liberation Serif" w:hAnsi="Liberation Serif"/>
-          <w:sz w:val="20"/>
-          <w:szCs w:val="20"/>
-          <w:lang w:val="en-US" w:eastAsia="en-US" w:bidi="en-US"/>
-        </w:rPr>
-        <w:t xml:space="preserve">ORIENTAÇAO: </w:t>
-      </w:r>
-      <w:r>
-        <w:rPr>
-          <w:rFonts w:cs="DejaVu Sans" w:ascii="Liberation Serif" w:hAnsi="Liberation Serif" w:eastAsia="DejaVu Sans"/>
-          <w:sz w:val="24"/>
-          <w:szCs w:val="24"/>
-          <w:shd w:fill="FFFF00" w:val="clear"/>
-          <w:lang w:val="en-US" w:eastAsia="en-US" w:bidi="en-US"/>
-        </w:rPr>
-        <w:t>Acredito que os resultados do melhor modelo no treinamento, também deveria ser o melhor no teste e na validação. Dar uma olhada nisso, do porquê talvez teria acontecido isso. Essa conclusão leva a crer que o um modelo treinado pode falhar na produção, o que seria um grande problema.</w:t>
-      </w:r>
-    </w:p>
-  </w:comment>
-  <w:comment w:id="10" w:author="Unknown Author" w:date="2025-08-15T10:48:00Z" w:initials="">
-    <w:p>
-      <w:pPr>
-        <w:overflowPunct w:val="false"/>
-        <w:spacing w:lineRule="auto" w:line="240"/>
-        <w:jc w:val="left"/>
-        <w:rPr/>
-      </w:pPr>
-      <w:r>
-        <w:annotationRef/>
-      </w:r>
-      <w:r>
-        <w:rPr>
-          <w:rFonts w:eastAsia="DejaVu Sans" w:cs="DejaVu Sans" w:ascii="Liberation Serif" w:hAnsi="Liberation Serif"/>
-          <w:i/>
-          <w:sz w:val="16"/>
-          <w:szCs w:val="24"/>
-          <w:lang w:val="en-US" w:eastAsia="en-US" w:bidi="en-US"/>
-        </w:rPr>
-        <w:t>Reply to Unknown Author (08/15/2025, 10:32): "..."</w:t>
+        <w:t>As melhores métricas de um modelo em um dado banco de dados não obrigatoriamente serão as mesmas em outro banco de dados para um mesmo modelo. Os dados são diferentes e novos, então o resultado também vai ser diferente.</w:t>
       </w:r>
     </w:p>
     <w:p>
@@ -12391,124 +12364,7 @@
           <w:szCs w:val="24"/>
           <w:lang w:val="en-US" w:eastAsia="en-US" w:bidi="en-US"/>
         </w:rPr>
-        <w:t>Eu não considerei métricas de resultados baseados em banco de dados de treino pois esta secçao serve apenas para isso mesmo, treino. Um modelo que atinge 100% de eficiência preditiva em dados de treino com toda certeza está com overfitting (memoriza o comportamento da variável resposta), e invariaivelmente quando for aplicado no banco de dados de teste e/ou colocado em produçao com certeza seu poder preditivo não vai ser dos melhores pois nesse overfitting ele perde muita capacidade de generalizaçao da previsao utilizando dados novos. Um modelo treinado qualquer com certeza pode falhar se for colocado direto em produçao, por isso que temos as métricas dos dados de teste, de cross-validation e demais procedimentos que buscam garantir/promover robustez no modelo.</w:t>
-      </w:r>
-    </w:p>
-    <w:p>
-      <w:pPr>
-        <w:overflowPunct w:val="true"/>
-        <w:spacing w:lineRule="auto" w:line="240"/>
-        <w:jc w:val="left"/>
-        <w:rPr/>
-      </w:pPr>
-      <w:r>
-        <w:rPr>
-          <w:rFonts w:eastAsia="DejaVu Sans" w:ascii="Liberation Serif" w:hAnsi="Liberation Serif" w:cs="DejaVu Sans"/>
-          <w:sz w:val="24"/>
-          <w:szCs w:val="24"/>
-          <w:lang w:eastAsia="en-US" w:val="en-US" w:bidi="en-US"/>
-        </w:rPr>
-      </w:r>
-    </w:p>
-    <w:p>
-      <w:pPr>
-        <w:overflowPunct w:val="false"/>
-        <w:spacing w:lineRule="auto" w:line="240"/>
-        <w:jc w:val="left"/>
-        <w:rPr/>
-      </w:pPr>
-      <w:r>
-        <w:rPr>
-          <w:rFonts w:eastAsia="DejaVu Sans" w:cs="DejaVu Sans" w:ascii="Liberation Serif" w:hAnsi="Liberation Serif"/>
-          <w:sz w:val="24"/>
-          <w:szCs w:val="24"/>
-          <w:shd w:fill="00FFFF" w:val="clear"/>
-          <w:lang w:val="en-US" w:eastAsia="en-US" w:bidi="en-US"/>
-        </w:rPr>
-        <w:t>Não se trata de overfitting, mais sim de testar um modelo treianado em dados de mesmo contexto.</w:t>
-      </w:r>
-      <w:r>
-        <w:rPr>
-          <w:rFonts w:eastAsia="DejaVu Sans" w:cs="DejaVu Sans" w:ascii="Liberation Serif" w:hAnsi="Liberation Serif"/>
-          <w:sz w:val="24"/>
-          <w:szCs w:val="24"/>
-          <w:lang w:val="en-US" w:eastAsia="en-US" w:bidi="en-US"/>
-        </w:rPr>
-        <w:t xml:space="preserve"> </w:t>
-      </w:r>
-    </w:p>
-  </w:comment>
-  <w:comment w:id="11" w:author="Autor desconhecido" w:date="2025-08-27T12:16:57Z" w:initials="">
-    <w:p>
-      <w:pPr>
-        <w:overflowPunct w:val="false"/>
-        <w:spacing w:lineRule="auto" w:line="240"/>
-        <w:jc w:val="left"/>
-        <w:rPr/>
-      </w:pPr>
-      <w:r>
-        <w:annotationRef/>
-      </w:r>
-      <w:r>
-        <w:rPr>
-          <w:rFonts w:cs="DejaVu Sans" w:ascii="Liberation Serif" w:hAnsi="Liberation Serif" w:eastAsia="DejaVu Sans"/>
-          <w:i/>
-          <w:sz w:val="16"/>
-          <w:szCs w:val="24"/>
-          <w:lang w:bidi="en-US" w:eastAsia="en-US" w:val="en-US"/>
-        </w:rPr>
-        <w:t>Em resposta a Unknown Author (15/08/2025, 10:48): "..."</w:t>
-      </w:r>
-    </w:p>
-    <w:p>
-      <w:pPr>
-        <w:overflowPunct w:val="false"/>
-        <w:spacing w:lineRule="auto" w:line="240"/>
-        <w:jc w:val="left"/>
-        <w:rPr/>
-      </w:pPr>
-      <w:r>
-        <w:rPr>
-          <w:rFonts w:cs="DejaVu Sans" w:eastAsia="DejaVu Sans" w:ascii="Liberation Serif" w:hAnsi="Liberation Serif"/>
-          <w:sz w:val="24"/>
-          <w:szCs w:val="24"/>
-          <w:lang w:bidi="en-US" w:eastAsia="en-US" w:val="en-US"/>
-        </w:rPr>
-        <w:t>No meu entendimento é realmente isso que foi feito com os dados de teste e de validação (testar o modelo em diferentes dados de mesmo contexto).</w:t>
-      </w:r>
-    </w:p>
-    <w:p>
-      <w:pPr>
-        <w:overflowPunct w:val="false"/>
-        <w:spacing w:lineRule="auto" w:line="240"/>
-        <w:jc w:val="left"/>
-        <w:rPr/>
-      </w:pPr>
-      <w:r>
-        <w:rPr>
-          <w:rFonts w:cs="DejaVu Sans" w:eastAsia="DejaVu Sans" w:ascii="Liberation Serif" w:hAnsi="Liberation Serif"/>
-          <w:sz w:val="24"/>
-          <w:szCs w:val="24"/>
-          <w:lang w:bidi="en-US" w:val="en-US" w:eastAsia="en-US"/>
-        </w:rPr>
-        <w:t>As melhores métricas de um modelo em um dado banco de dados não obrigatoriamente serão as mesmas em outro banco de dados para um mesmo modelo. Os dados são diferentes e novos, então o resultado também vai ser diferente.</w:t>
-      </w:r>
-    </w:p>
-    <w:p>
-      <w:pPr>
-        <w:overflowPunct w:val="false"/>
-        <w:spacing w:lineRule="auto" w:line="240"/>
-        <w:jc w:val="left"/>
-        <w:rPr/>
-      </w:pPr>
-      <w:r>
-        <w:rPr>
-          <w:rFonts w:cs="DejaVu Sans" w:eastAsia="DejaVu Sans" w:ascii="Liberation Serif" w:hAnsi="Liberation Serif"/>
-          <w:sz w:val="24"/>
-          <w:szCs w:val="24"/>
-          <w:lang w:bidi="en-US" w:val="en-US" w:eastAsia="en-US"/>
-        </w:rPr>
-        <w:t>Até onde eu entendo este trabalho se propõe a comparar diferentes modelos de predição com o diferencial da taxa de juros, e para por aí: “este modelo, nessas condições específicas, tem um poder melhor de previsão (de acordo com essa ou essa métrica) do que aquele”. Não pretende articular um modelo ótimo que possa ser colocado em produção.</w:t>
+        <w:t>Até onde eu entendo este trabalho se propõe a comparar diferentes modelos de predição com o diferencial da taxa de juros, e para por aí: “este modelo, nessas condições específicas, tem um poder melhor de previsão (de acordo com essa ou essa métrica) do que aquele”. Não pretendo em hipótese alguma querer articular um modelo ótimo com a intenção final de ser colocado em produção.</w:t>
       </w:r>
     </w:p>
   </w:comment>
@@ -12518,12 +12374,12 @@
 <file path=word/commentsExtended.xml><?xml version="1.0" encoding="utf-8"?>
 <w15:commentsEx xmlns:mc="http://schemas.openxmlformats.org/markup-compatibility/2006" xmlns:w15="http://schemas.microsoft.com/office/word/2012/wordml" mc:Ignorable="w15">
   <w15:commentEx w15:paraId="02000000" w15:paraIdParent="01000000"/>
-  <w15:commentEx w15:paraId="03000000" w15:paraIdParent="02000000"/>
-  <w15:commentEx w15:paraId="05000000" w15:paraIdParent="04000000"/>
-  <w15:commentEx w15:paraId="07000000" w15:paraIdParent="06000000"/>
+  <w15:commentEx w15:paraId="04000000" w15:paraIdParent="03000000"/>
+  <w15:commentEx w15:paraId="06000000" w15:paraIdParent="05000000"/>
   <w15:commentEx w15:paraId="08000000" w15:paraIdParent="07000000"/>
-  <w15:commentEx w15:paraId="0a000000" w15:paraIdParent="09000000"/>
+  <w15:commentEx w15:paraId="09000000" w15:paraIdParent="08000000"/>
   <w15:commentEx w15:paraId="0b000000" w15:paraIdParent="0a000000"/>
+  <w15:commentEx w15:paraId="0c000000" w15:paraIdParent="0b000000"/>
 </w15:commentsEx>
 </file>
 
@@ -12578,7 +12434,7 @@
         <w:sz w:val="18"/>
         <w:szCs w:val="18"/>
       </w:rPr>
-      <w:t>1</w:t>
+      <w:t>4</w:t>
     </w:r>
     <w:r>
       <w:rPr>
@@ -12637,7 +12493,7 @@
         <w:sz w:val="18"/>
         <w:szCs w:val="18"/>
       </w:rPr>
-      <w:t>1</w:t>
+      <w:t>4</w:t>
     </w:r>
     <w:r>
       <w:rPr>
@@ -12793,9 +12649,9 @@
           <wp:wrapThrough wrapText="bothSides">
             <wp:wrapPolygon edited="0">
               <wp:start x="-8" y="0"/>
-              <wp:lineTo x="-8" y="20636"/>
-              <wp:lineTo x="20965" y="20636"/>
-              <wp:lineTo x="20965" y="0"/>
+              <wp:lineTo x="-8" y="20635"/>
+              <wp:lineTo x="20964" y="20635"/>
+              <wp:lineTo x="20964" y="0"/>
               <wp:lineTo x="-8" y="0"/>
             </wp:wrapPolygon>
           </wp:wrapThrough>
@@ -12958,9 +12814,9 @@
           <wp:wrapThrough wrapText="bothSides">
             <wp:wrapPolygon edited="0">
               <wp:start x="-8" y="0"/>
-              <wp:lineTo x="-8" y="20636"/>
-              <wp:lineTo x="20965" y="20636"/>
-              <wp:lineTo x="20965" y="0"/>
+              <wp:lineTo x="-8" y="20635"/>
+              <wp:lineTo x="20964" y="20635"/>
+              <wp:lineTo x="20964" y="0"/>
               <wp:lineTo x="-8" y="0"/>
             </wp:wrapPolygon>
           </wp:wrapThrough>
@@ -13652,15 +13508,15 @@
       <w:vertAlign w:val="superscript"/>
     </w:rPr>
   </w:style>
-  <w:style w:type="character" w:styleId="Caracteresdenotaderodapuser" w:customStyle="1">
-    <w:name w:val="Caracteres de nota de rodapé (user)"/>
+  <w:style w:type="character" w:styleId="Caracteresdenotaderodap" w:customStyle="1">
+    <w:name w:val="Caracteres de nota de rodapé"/>
     <w:qFormat/>
     <w:rPr>
       <w:vertAlign w:val="superscript"/>
     </w:rPr>
   </w:style>
-  <w:style w:type="character" w:styleId="Caracteresdenotaderodap">
-    <w:name w:val="Caracteres de nota de rodapé"/>
+  <w:style w:type="character" w:styleId="Caracteresdenotaderodapuser">
+    <w:name w:val="Caracteres de nota de rodapé (user)"/>
     <w:qFormat/>
     <w:rPr>
       <w:vertAlign w:val="superscript"/>
@@ -13679,15 +13535,15 @@
       <w:vertAlign w:val="superscript"/>
     </w:rPr>
   </w:style>
-  <w:style w:type="character" w:styleId="Caracteresdenotadefimuser" w:customStyle="1">
-    <w:name w:val="Caracteres de nota de fim (user)"/>
+  <w:style w:type="character" w:styleId="Caracteresdenotadefim" w:customStyle="1">
+    <w:name w:val="Caracteres de nota de fim"/>
     <w:qFormat/>
     <w:rPr>
       <w:vertAlign w:val="superscript"/>
     </w:rPr>
   </w:style>
-  <w:style w:type="character" w:styleId="Caracteresdenotadefim">
-    <w:name w:val="Caracteres de nota de fim"/>
+  <w:style w:type="character" w:styleId="Caracteresdenotadefimuser">
+    <w:name w:val="Caracteres de nota de fim (user)"/>
     <w:qFormat/>
     <w:rPr>
       <w:vertAlign w:val="superscript"/>
@@ -13786,16 +13642,14 @@
       <w:szCs w:val="24"/>
     </w:rPr>
   </w:style>
-  <w:style w:type="paragraph" w:styleId="ndice" w:customStyle="1">
+  <w:style w:type="paragraph" w:styleId="ndice">
     <w:name w:val="Índice"/>
     <w:basedOn w:val="Normal"/>
     <w:qFormat/>
     <w:pPr>
       <w:suppressLineNumbers/>
     </w:pPr>
-    <w:rPr>
-      <w:rFonts w:cs="FreeSans"/>
-    </w:rPr>
+    <w:rPr/>
   </w:style>
   <w:style w:type="paragraph" w:styleId="Ttulouser">
     <w:name w:val="Título (user)"/>
@@ -13812,14 +13666,16 @@
       <w:szCs w:val="28"/>
     </w:rPr>
   </w:style>
-  <w:style w:type="paragraph" w:styleId="ndiceuser">
+  <w:style w:type="paragraph" w:styleId="ndiceuser" w:customStyle="1">
     <w:name w:val="Índice (user)"/>
     <w:basedOn w:val="Normal"/>
     <w:qFormat/>
     <w:pPr>
       <w:suppressLineNumbers/>
     </w:pPr>
-    <w:rPr/>
+    <w:rPr>
+      <w:rFonts w:cs="FreeSans"/>
+    </w:rPr>
   </w:style>
   <w:style w:type="paragraph" w:styleId="Ttulo1" w:customStyle="1">
     <w:name w:val="Título1"/>
@@ -13836,15 +13692,15 @@
       <w:szCs w:val="28"/>
     </w:rPr>
   </w:style>
-  <w:style w:type="paragraph" w:styleId="Cabealhoerodap" w:customStyle="1">
-    <w:name w:val="Cabeçalho e rodapé"/>
+  <w:style w:type="paragraph" w:styleId="Cabealhoerodapuser" w:customStyle="1">
+    <w:name w:val="Cabeçalho e rodapé (user)"/>
     <w:basedOn w:val="Normal"/>
     <w:qFormat/>
     <w:pPr/>
     <w:rPr/>
   </w:style>
-  <w:style w:type="paragraph" w:styleId="Cabealhoerodapuser">
-    <w:name w:val="Cabeçalho e rodapé (user)"/>
+  <w:style w:type="paragraph" w:styleId="Cabealhoerodap">
+    <w:name w:val="Cabeçalho e rodapé"/>
     <w:basedOn w:val="Normal"/>
     <w:qFormat/>
     <w:pPr/>
@@ -13958,8 +13814,8 @@
       <w:lang w:val="pt-BR" w:eastAsia="en-US" w:bidi="ar-SA"/>
     </w:rPr>
   </w:style>
-  <w:style w:type="paragraph" w:styleId="Contedodatabela" w:customStyle="1">
-    <w:name w:val="Conteúdo da tabela"/>
+  <w:style w:type="paragraph" w:styleId="Contedodatabelauser" w:customStyle="1">
+    <w:name w:val="Conteúdo da tabela (user)"/>
     <w:basedOn w:val="Normal"/>
     <w:qFormat/>
     <w:pPr>
@@ -13980,9 +13836,9 @@
       <w:szCs w:val="20"/>
     </w:rPr>
   </w:style>
-  <w:style w:type="paragraph" w:styleId="Ttulodetabela" w:customStyle="1">
-    <w:name w:val="Título de tabela"/>
-    <w:basedOn w:val="Contedodatabela"/>
+  <w:style w:type="paragraph" w:styleId="Ttulodetabelauser" w:customStyle="1">
+    <w:name w:val="Título de tabela (user)"/>
+    <w:basedOn w:val="Contedodatabelauser"/>
     <w:qFormat/>
     <w:pPr>
       <w:jc w:val="center"/>
@@ -14024,8 +13880,8 @@
       <w:bCs/>
     </w:rPr>
   </w:style>
-  <w:style w:type="paragraph" w:styleId="Anotao" w:customStyle="1">
-    <w:name w:val="Anotação"/>
+  <w:style w:type="paragraph" w:styleId="Anotaouser" w:customStyle="1">
+    <w:name w:val="Anotação (user)"/>
     <w:basedOn w:val="Normal"/>
     <w:qFormat/>
     <w:pPr>
@@ -14037,8 +13893,22 @@
       <w:szCs w:val="20"/>
     </w:rPr>
   </w:style>
-  <w:style w:type="numbering" w:styleId="Semlistauser" w:default="1">
-    <w:name w:val="Sem lista (user)"/>
+  <w:style w:type="paragraph" w:styleId="Anotao">
+    <w:name w:val="Anotação"/>
+    <w:basedOn w:val="Normal"/>
+    <w:qFormat/>
+    <w:pPr>
+      <w:spacing w:lineRule="auto" w:line="240" w:before="56" w:after="0"/>
+      <w:ind w:hanging="0" w:left="57" w:right="57"/>
+    </w:pPr>
+    <w:rPr>
+      <w:color w:val="auto"/>
+      <w:sz w:val="20"/>
+      <w:szCs w:val="20"/>
+    </w:rPr>
+  </w:style>
+  <w:style w:type="numbering" w:styleId="Semlista" w:default="1">
+    <w:name w:val="Sem lista"/>
     <w:uiPriority w:val="99"/>
     <w:semiHidden/>
     <w:unhideWhenUsed/>

</xml_diff>

<commit_message>
Agora sim versão enviada ao orientador (eu havia me esquecido de ajustar a conclusão)
</commit_message>
<xml_diff>
--- a/textos/Thiago_TCC_6.docx
+++ b/textos/Thiago_TCC_6.docx
@@ -1263,7 +1263,7 @@
           </w:tcPr>
           <w:p>
             <w:pPr>
-              <w:pStyle w:val="Contedodatabelauser"/>
+              <w:pStyle w:val="Contedodatabela"/>
               <w:jc w:val="center"/>
               <w:rPr>
                 <w:color w:val="auto"/>
@@ -1363,7 +1363,7 @@
           </w:tcPr>
           <w:p>
             <w:pPr>
-              <w:pStyle w:val="Contedodatabelauser"/>
+              <w:pStyle w:val="Contedodatabela"/>
               <w:jc w:val="right"/>
               <w:rPr>
                 <w:color w:val="auto"/>
@@ -3016,7 +3016,7 @@
           </w:tcPr>
           <w:p>
             <w:pPr>
-              <w:pStyle w:val="Contedodatabelauser"/>
+              <w:pStyle w:val="Contedodatabela"/>
               <w:jc w:val="center"/>
               <w:rPr/>
             </w:pPr>
@@ -3108,7 +3108,7 @@
           </w:tcPr>
           <w:p>
             <w:pPr>
-              <w:pStyle w:val="Contedodatabelauser"/>
+              <w:pStyle w:val="Contedodatabela"/>
               <w:jc w:val="right"/>
               <w:rPr/>
             </w:pPr>
@@ -3301,7 +3301,7 @@
           </w:tcPr>
           <w:p>
             <w:pPr>
-              <w:pStyle w:val="Contedodatabelauser"/>
+              <w:pStyle w:val="Contedodatabela"/>
               <w:jc w:val="center"/>
               <w:rPr/>
             </w:pPr>
@@ -3425,7 +3425,7 @@
           </w:tcPr>
           <w:p>
             <w:pPr>
-              <w:pStyle w:val="Contedodatabelauser"/>
+              <w:pStyle w:val="Contedodatabela"/>
               <w:jc w:val="right"/>
               <w:rPr/>
             </w:pPr>
@@ -3527,7 +3527,7 @@
           </w:tcPr>
           <w:p>
             <w:pPr>
-              <w:pStyle w:val="Contedodatabelauser"/>
+              <w:pStyle w:val="Contedodatabela"/>
               <w:jc w:val="center"/>
               <w:rPr/>
             </w:pPr>
@@ -3603,7 +3603,7 @@
           </w:tcPr>
           <w:p>
             <w:pPr>
-              <w:pStyle w:val="Contedodatabelauser"/>
+              <w:pStyle w:val="Contedodatabela"/>
               <w:jc w:val="right"/>
               <w:rPr/>
             </w:pPr>
@@ -4116,7 +4116,7 @@
           </w:tcPr>
           <w:p>
             <w:pPr>
-              <w:pStyle w:val="Contedodatabelauser"/>
+              <w:pStyle w:val="Contedodatabela"/>
               <w:jc w:val="center"/>
               <w:rPr/>
             </w:pPr>
@@ -4346,7 +4346,7 @@
           </w:tcPr>
           <w:p>
             <w:pPr>
-              <w:pStyle w:val="Contedodatabelauser"/>
+              <w:pStyle w:val="Contedodatabela"/>
               <w:jc w:val="right"/>
               <w:rPr/>
             </w:pPr>
@@ -4757,7 +4757,7 @@
           </w:tcPr>
           <w:p>
             <w:pPr>
-              <w:pStyle w:val="Contedodatabelauser"/>
+              <w:pStyle w:val="Contedodatabela"/>
               <w:jc w:val="center"/>
               <w:rPr/>
             </w:pPr>
@@ -4983,7 +4983,7 @@
           </w:tcPr>
           <w:p>
             <w:pPr>
-              <w:pStyle w:val="Contedodatabelauser"/>
+              <w:pStyle w:val="Contedodatabela"/>
               <w:jc w:val="right"/>
               <w:rPr/>
             </w:pPr>
@@ -5338,7 +5338,7 @@
           </w:tcPr>
           <w:p>
             <w:pPr>
-              <w:pStyle w:val="Contedodatabelauser"/>
+              <w:pStyle w:val="Contedodatabela"/>
               <w:jc w:val="center"/>
               <w:rPr/>
             </w:pPr>
@@ -5452,7 +5452,7 @@
           </w:tcPr>
           <w:p>
             <w:pPr>
-              <w:pStyle w:val="Contedodatabelauser"/>
+              <w:pStyle w:val="Contedodatabela"/>
               <w:jc w:val="right"/>
               <w:rPr/>
             </w:pPr>
@@ -5633,7 +5633,7 @@
           </w:tcPr>
           <w:p>
             <w:pPr>
-              <w:pStyle w:val="Contedodatabelauser"/>
+              <w:pStyle w:val="Contedodatabela"/>
               <w:jc w:val="center"/>
               <w:rPr/>
             </w:pPr>
@@ -5746,7 +5746,7 @@
           </w:tcPr>
           <w:p>
             <w:pPr>
-              <w:pStyle w:val="Contedodatabelauser"/>
+              <w:pStyle w:val="Contedodatabela"/>
               <w:jc w:val="right"/>
               <w:rPr/>
             </w:pPr>
@@ -5797,7 +5797,7 @@
           </w:tcPr>
           <w:p>
             <w:pPr>
-              <w:pStyle w:val="Contedodatabelauser"/>
+              <w:pStyle w:val="Contedodatabela"/>
               <w:jc w:val="center"/>
               <w:rPr/>
             </w:pPr>
@@ -5983,7 +5983,7 @@
           </w:tcPr>
           <w:p>
             <w:pPr>
-              <w:pStyle w:val="Contedodatabelauser"/>
+              <w:pStyle w:val="Contedodatabela"/>
               <w:jc w:val="right"/>
               <w:rPr/>
             </w:pPr>
@@ -6165,7 +6165,7 @@
           </w:tcPr>
           <w:p>
             <w:pPr>
-              <w:pStyle w:val="Contedodatabelauser"/>
+              <w:pStyle w:val="Contedodatabela"/>
               <w:jc w:val="center"/>
               <w:rPr/>
             </w:pPr>
@@ -6398,7 +6398,7 @@
           </w:tcPr>
           <w:p>
             <w:pPr>
-              <w:pStyle w:val="Contedodatabelauser"/>
+              <w:pStyle w:val="Contedodatabela"/>
               <w:jc w:val="right"/>
               <w:rPr/>
             </w:pPr>
@@ -6531,7 +6531,7 @@
           </w:tcPr>
           <w:p>
             <w:pPr>
-              <w:pStyle w:val="Contedodatabelauser"/>
+              <w:pStyle w:val="Contedodatabela"/>
               <w:jc w:val="center"/>
               <w:rPr/>
             </w:pPr>
@@ -6609,7 +6609,7 @@
           </w:tcPr>
           <w:p>
             <w:pPr>
-              <w:pStyle w:val="Contedodatabelauser"/>
+              <w:pStyle w:val="Contedodatabela"/>
               <w:jc w:val="right"/>
               <w:rPr/>
             </w:pPr>
@@ -6629,7 +6629,7 @@
           </w:tcPr>
           <w:p>
             <w:pPr>
-              <w:pStyle w:val="Contedodatabelauser"/>
+              <w:pStyle w:val="Contedodatabela"/>
               <w:jc w:val="center"/>
               <w:rPr/>
             </w:pPr>
@@ -6737,7 +6737,7 @@
           </w:tcPr>
           <w:p>
             <w:pPr>
-              <w:pStyle w:val="Contedodatabelauser"/>
+              <w:pStyle w:val="Contedodatabela"/>
               <w:jc w:val="right"/>
               <w:rPr/>
             </w:pPr>
@@ -6828,7 +6828,7 @@
           </w:tcPr>
           <w:p>
             <w:pPr>
-              <w:pStyle w:val="Contedodatabelauser"/>
+              <w:pStyle w:val="Contedodatabela"/>
               <w:jc w:val="center"/>
               <w:rPr/>
             </w:pPr>
@@ -6936,7 +6936,7 @@
           </w:tcPr>
           <w:p>
             <w:pPr>
-              <w:pStyle w:val="Contedodatabelauser"/>
+              <w:pStyle w:val="Contedodatabela"/>
               <w:jc w:val="right"/>
               <w:rPr/>
             </w:pPr>
@@ -7043,7 +7043,7 @@
           </w:tcPr>
           <w:p>
             <w:pPr>
-              <w:pStyle w:val="Contedodatabelauser"/>
+              <w:pStyle w:val="Contedodatabela"/>
               <w:jc w:val="center"/>
               <w:rPr/>
             </w:pPr>
@@ -7269,7 +7269,7 @@
           </w:tcPr>
           <w:p>
             <w:pPr>
-              <w:pStyle w:val="Contedodatabelauser"/>
+              <w:pStyle w:val="Contedodatabela"/>
               <w:jc w:val="right"/>
               <w:rPr/>
             </w:pPr>
@@ -7598,7 +7598,7 @@
       </w:pPr>
       <w:r>
         <w:drawing>
-          <wp:anchor behindDoc="0" distT="0" distB="0" distL="0" distR="0" simplePos="0" locked="0" layoutInCell="0" allowOverlap="1" relativeHeight="49">
+          <wp:anchor behindDoc="0" distT="0" distB="0" distL="0" distR="0" simplePos="0" locked="0" layoutInCell="0" allowOverlap="1" relativeHeight="51">
             <wp:simplePos x="0" y="0"/>
             <wp:positionH relativeFrom="column">
               <wp:align>center</wp:align>
@@ -7699,7 +7699,7 @@
           </w:tcPr>
           <w:p>
             <w:pPr>
-              <w:pStyle w:val="Contedodatabelauser"/>
+              <w:pStyle w:val="Contedodatabela"/>
               <w:jc w:val="center"/>
               <w:rPr/>
             </w:pPr>
@@ -7765,7 +7765,7 @@
           </w:tcPr>
           <w:p>
             <w:pPr>
-              <w:pStyle w:val="Contedodatabelauser"/>
+              <w:pStyle w:val="Contedodatabela"/>
               <w:jc w:val="right"/>
               <w:rPr/>
             </w:pPr>
@@ -7785,7 +7785,7 @@
           </w:tcPr>
           <w:p>
             <w:pPr>
-              <w:pStyle w:val="Contedodatabelauser"/>
+              <w:pStyle w:val="Contedodatabela"/>
               <w:jc w:val="center"/>
               <w:rPr/>
             </w:pPr>
@@ -7851,7 +7851,7 @@
           </w:tcPr>
           <w:p>
             <w:pPr>
-              <w:pStyle w:val="Contedodatabelauser"/>
+              <w:pStyle w:val="Contedodatabela"/>
               <w:jc w:val="right"/>
               <w:rPr/>
             </w:pPr>
@@ -7871,7 +7871,7 @@
           </w:tcPr>
           <w:p>
             <w:pPr>
-              <w:pStyle w:val="Contedodatabelauser"/>
+              <w:pStyle w:val="Contedodatabela"/>
               <w:jc w:val="center"/>
               <w:rPr/>
             </w:pPr>
@@ -7937,7 +7937,7 @@
           </w:tcPr>
           <w:p>
             <w:pPr>
-              <w:pStyle w:val="Contedodatabelauser"/>
+              <w:pStyle w:val="Contedodatabela"/>
               <w:jc w:val="right"/>
               <w:rPr/>
             </w:pPr>
@@ -7957,7 +7957,7 @@
           </w:tcPr>
           <w:p>
             <w:pPr>
-              <w:pStyle w:val="Contedodatabelauser"/>
+              <w:pStyle w:val="Contedodatabela"/>
               <w:jc w:val="center"/>
               <w:rPr/>
             </w:pPr>
@@ -8059,7 +8059,7 @@
           </w:tcPr>
           <w:p>
             <w:pPr>
-              <w:pStyle w:val="Contedodatabelauser"/>
+              <w:pStyle w:val="Contedodatabela"/>
               <w:jc w:val="right"/>
               <w:rPr/>
             </w:pPr>
@@ -8348,7 +8348,7 @@
           </w:tcPr>
           <w:p>
             <w:pPr>
-              <w:pStyle w:val="Contedodatabelauser"/>
+              <w:pStyle w:val="Contedodatabela"/>
               <w:jc w:val="center"/>
               <w:rPr/>
             </w:pPr>
@@ -8368,7 +8368,7 @@
           </w:tcPr>
           <w:p>
             <w:pPr>
-              <w:pStyle w:val="Contedodatabelauser"/>
+              <w:pStyle w:val="Contedodatabela"/>
               <w:jc w:val="center"/>
               <w:rPr/>
             </w:pPr>
@@ -8388,7 +8388,7 @@
           </w:tcPr>
           <w:p>
             <w:pPr>
-              <w:pStyle w:val="Contedodatabelauser"/>
+              <w:pStyle w:val="Contedodatabela"/>
               <w:jc w:val="center"/>
               <w:rPr/>
             </w:pPr>
@@ -8408,7 +8408,7 @@
           </w:tcPr>
           <w:p>
             <w:pPr>
-              <w:pStyle w:val="Contedodatabelauser"/>
+              <w:pStyle w:val="Contedodatabela"/>
               <w:jc w:val="center"/>
               <w:rPr/>
             </w:pPr>
@@ -8428,7 +8428,7 @@
           </w:tcPr>
           <w:p>
             <w:pPr>
-              <w:pStyle w:val="Contedodatabelauser"/>
+              <w:pStyle w:val="Contedodatabela"/>
               <w:jc w:val="center"/>
               <w:rPr/>
             </w:pPr>
@@ -8448,7 +8448,7 @@
           </w:tcPr>
           <w:p>
             <w:pPr>
-              <w:pStyle w:val="Contedodatabelauser"/>
+              <w:pStyle w:val="Contedodatabela"/>
               <w:jc w:val="left"/>
               <w:rPr/>
             </w:pPr>
@@ -8465,7 +8465,7 @@
           </w:tcPr>
           <w:p>
             <w:pPr>
-              <w:pStyle w:val="Contedodatabelauser"/>
+              <w:pStyle w:val="Contedodatabela"/>
               <w:jc w:val="right"/>
               <w:rPr/>
             </w:pPr>
@@ -8482,7 +8482,7 @@
           </w:tcPr>
           <w:p>
             <w:pPr>
-              <w:pStyle w:val="Contedodatabelauser"/>
+              <w:pStyle w:val="Contedodatabela"/>
               <w:jc w:val="right"/>
               <w:rPr/>
             </w:pPr>
@@ -8499,7 +8499,7 @@
           </w:tcPr>
           <w:p>
             <w:pPr>
-              <w:pStyle w:val="Contedodatabelauser"/>
+              <w:pStyle w:val="Contedodatabela"/>
               <w:jc w:val="right"/>
               <w:rPr/>
             </w:pPr>
@@ -8516,7 +8516,7 @@
           </w:tcPr>
           <w:p>
             <w:pPr>
-              <w:pStyle w:val="Contedodatabelauser"/>
+              <w:pStyle w:val="Contedodatabela"/>
               <w:jc w:val="right"/>
               <w:rPr/>
             </w:pPr>
@@ -8536,7 +8536,7 @@
           </w:tcPr>
           <w:p>
             <w:pPr>
-              <w:pStyle w:val="Contedodatabelauser"/>
+              <w:pStyle w:val="Contedodatabela"/>
               <w:jc w:val="left"/>
               <w:rPr/>
             </w:pPr>
@@ -8553,7 +8553,7 @@
           </w:tcPr>
           <w:p>
             <w:pPr>
-              <w:pStyle w:val="Contedodatabelauser"/>
+              <w:pStyle w:val="Contedodatabela"/>
               <w:jc w:val="right"/>
               <w:rPr/>
             </w:pPr>
@@ -8570,7 +8570,7 @@
           </w:tcPr>
           <w:p>
             <w:pPr>
-              <w:pStyle w:val="Contedodatabelauser"/>
+              <w:pStyle w:val="Contedodatabela"/>
               <w:jc w:val="right"/>
               <w:rPr/>
             </w:pPr>
@@ -8587,7 +8587,7 @@
           </w:tcPr>
           <w:p>
             <w:pPr>
-              <w:pStyle w:val="Contedodatabelauser"/>
+              <w:pStyle w:val="Contedodatabela"/>
               <w:jc w:val="right"/>
               <w:rPr/>
             </w:pPr>
@@ -8604,7 +8604,7 @@
           </w:tcPr>
           <w:p>
             <w:pPr>
-              <w:pStyle w:val="Contedodatabelauser"/>
+              <w:pStyle w:val="Contedodatabela"/>
               <w:jc w:val="right"/>
               <w:rPr/>
             </w:pPr>
@@ -8624,7 +8624,7 @@
           </w:tcPr>
           <w:p>
             <w:pPr>
-              <w:pStyle w:val="Contedodatabelauser"/>
+              <w:pStyle w:val="Contedodatabela"/>
               <w:jc w:val="left"/>
               <w:rPr/>
             </w:pPr>
@@ -8641,7 +8641,7 @@
           </w:tcPr>
           <w:p>
             <w:pPr>
-              <w:pStyle w:val="Contedodatabelauser"/>
+              <w:pStyle w:val="Contedodatabela"/>
               <w:jc w:val="right"/>
               <w:rPr/>
             </w:pPr>
@@ -8658,7 +8658,7 @@
           </w:tcPr>
           <w:p>
             <w:pPr>
-              <w:pStyle w:val="Contedodatabelauser"/>
+              <w:pStyle w:val="Contedodatabela"/>
               <w:jc w:val="right"/>
               <w:rPr/>
             </w:pPr>
@@ -8675,7 +8675,7 @@
           </w:tcPr>
           <w:p>
             <w:pPr>
-              <w:pStyle w:val="Contedodatabelauser"/>
+              <w:pStyle w:val="Contedodatabela"/>
               <w:jc w:val="right"/>
               <w:rPr/>
             </w:pPr>
@@ -8692,7 +8692,7 @@
           </w:tcPr>
           <w:p>
             <w:pPr>
-              <w:pStyle w:val="Contedodatabelauser"/>
+              <w:pStyle w:val="Contedodatabela"/>
               <w:jc w:val="right"/>
               <w:rPr/>
             </w:pPr>
@@ -8712,7 +8712,7 @@
           </w:tcPr>
           <w:p>
             <w:pPr>
-              <w:pStyle w:val="Contedodatabelauser"/>
+              <w:pStyle w:val="Contedodatabela"/>
               <w:jc w:val="left"/>
               <w:rPr/>
             </w:pPr>
@@ -8729,7 +8729,7 @@
           </w:tcPr>
           <w:p>
             <w:pPr>
-              <w:pStyle w:val="Contedodatabelauser"/>
+              <w:pStyle w:val="Contedodatabela"/>
               <w:jc w:val="right"/>
               <w:rPr/>
             </w:pPr>
@@ -8746,7 +8746,7 @@
           </w:tcPr>
           <w:p>
             <w:pPr>
-              <w:pStyle w:val="Contedodatabelauser"/>
+              <w:pStyle w:val="Contedodatabela"/>
               <w:jc w:val="right"/>
               <w:rPr/>
             </w:pPr>
@@ -8763,7 +8763,7 @@
           </w:tcPr>
           <w:p>
             <w:pPr>
-              <w:pStyle w:val="Contedodatabelauser"/>
+              <w:pStyle w:val="Contedodatabela"/>
               <w:jc w:val="right"/>
               <w:rPr/>
             </w:pPr>
@@ -8780,7 +8780,7 @@
           </w:tcPr>
           <w:p>
             <w:pPr>
-              <w:pStyle w:val="Contedodatabelauser"/>
+              <w:pStyle w:val="Contedodatabela"/>
               <w:jc w:val="right"/>
               <w:rPr/>
             </w:pPr>
@@ -8802,7 +8802,7 @@
           </w:tcPr>
           <w:p>
             <w:pPr>
-              <w:pStyle w:val="Contedodatabelauser"/>
+              <w:pStyle w:val="Contedodatabela"/>
               <w:jc w:val="left"/>
               <w:rPr/>
             </w:pPr>
@@ -8821,7 +8821,7 @@
           </w:tcPr>
           <w:p>
             <w:pPr>
-              <w:pStyle w:val="Contedodatabelauser"/>
+              <w:pStyle w:val="Contedodatabela"/>
               <w:jc w:val="right"/>
               <w:rPr/>
             </w:pPr>
@@ -8840,7 +8840,7 @@
           </w:tcPr>
           <w:p>
             <w:pPr>
-              <w:pStyle w:val="Contedodatabelauser"/>
+              <w:pStyle w:val="Contedodatabela"/>
               <w:jc w:val="right"/>
               <w:rPr/>
             </w:pPr>
@@ -8859,7 +8859,7 @@
           </w:tcPr>
           <w:p>
             <w:pPr>
-              <w:pStyle w:val="Contedodatabelauser"/>
+              <w:pStyle w:val="Contedodatabela"/>
               <w:jc w:val="right"/>
               <w:rPr/>
             </w:pPr>
@@ -8878,7 +8878,7 @@
           </w:tcPr>
           <w:p>
             <w:pPr>
-              <w:pStyle w:val="Contedodatabelauser"/>
+              <w:pStyle w:val="Contedodatabela"/>
               <w:jc w:val="right"/>
               <w:rPr/>
             </w:pPr>
@@ -9013,7 +9013,7 @@
           </w:tcPr>
           <w:p>
             <w:pPr>
-              <w:pStyle w:val="Contedodatabelauser"/>
+              <w:pStyle w:val="Contedodatabela"/>
               <w:jc w:val="center"/>
               <w:rPr/>
             </w:pPr>
@@ -9034,7 +9034,7 @@
           </w:tcPr>
           <w:p>
             <w:pPr>
-              <w:pStyle w:val="Contedodatabelauser"/>
+              <w:pStyle w:val="Contedodatabela"/>
               <w:jc w:val="center"/>
               <w:rPr/>
             </w:pPr>
@@ -9055,7 +9055,7 @@
           </w:tcPr>
           <w:p>
             <w:pPr>
-              <w:pStyle w:val="Contedodatabelauser"/>
+              <w:pStyle w:val="Contedodatabela"/>
               <w:jc w:val="center"/>
               <w:rPr/>
             </w:pPr>
@@ -9076,7 +9076,7 @@
           </w:tcPr>
           <w:p>
             <w:pPr>
-              <w:pStyle w:val="Contedodatabelauser"/>
+              <w:pStyle w:val="Contedodatabela"/>
               <w:jc w:val="center"/>
               <w:rPr/>
             </w:pPr>
@@ -9097,7 +9097,7 @@
           </w:tcPr>
           <w:p>
             <w:pPr>
-              <w:pStyle w:val="Contedodatabelauser"/>
+              <w:pStyle w:val="Contedodatabela"/>
               <w:jc w:val="center"/>
               <w:rPr/>
             </w:pPr>
@@ -9117,7 +9117,7 @@
           </w:tcPr>
           <w:p>
             <w:pPr>
-              <w:pStyle w:val="Contedodatabelauser"/>
+              <w:pStyle w:val="Contedodatabela"/>
               <w:jc w:val="left"/>
               <w:rPr/>
             </w:pPr>
@@ -9134,7 +9134,7 @@
           </w:tcPr>
           <w:p>
             <w:pPr>
-              <w:pStyle w:val="Contedodatabelauser"/>
+              <w:pStyle w:val="Contedodatabela"/>
               <w:jc w:val="right"/>
               <w:rPr/>
             </w:pPr>
@@ -9151,7 +9151,7 @@
           </w:tcPr>
           <w:p>
             <w:pPr>
-              <w:pStyle w:val="Contedodatabelauser"/>
+              <w:pStyle w:val="Contedodatabela"/>
               <w:jc w:val="right"/>
               <w:rPr/>
             </w:pPr>
@@ -9168,7 +9168,7 @@
           </w:tcPr>
           <w:p>
             <w:pPr>
-              <w:pStyle w:val="Contedodatabelauser"/>
+              <w:pStyle w:val="Contedodatabela"/>
               <w:jc w:val="right"/>
               <w:rPr/>
             </w:pPr>
@@ -9185,7 +9185,7 @@
           </w:tcPr>
           <w:p>
             <w:pPr>
-              <w:pStyle w:val="Contedodatabelauser"/>
+              <w:pStyle w:val="Contedodatabela"/>
               <w:jc w:val="right"/>
               <w:rPr/>
             </w:pPr>
@@ -9205,7 +9205,7 @@
           </w:tcPr>
           <w:p>
             <w:pPr>
-              <w:pStyle w:val="Contedodatabelauser"/>
+              <w:pStyle w:val="Contedodatabela"/>
               <w:jc w:val="left"/>
               <w:rPr/>
             </w:pPr>
@@ -9222,7 +9222,7 @@
           </w:tcPr>
           <w:p>
             <w:pPr>
-              <w:pStyle w:val="Contedodatabelauser"/>
+              <w:pStyle w:val="Contedodatabela"/>
               <w:jc w:val="right"/>
               <w:rPr/>
             </w:pPr>
@@ -9239,7 +9239,7 @@
           </w:tcPr>
           <w:p>
             <w:pPr>
-              <w:pStyle w:val="Contedodatabelauser"/>
+              <w:pStyle w:val="Contedodatabela"/>
               <w:jc w:val="right"/>
               <w:rPr/>
             </w:pPr>
@@ -9256,7 +9256,7 @@
           </w:tcPr>
           <w:p>
             <w:pPr>
-              <w:pStyle w:val="Contedodatabelauser"/>
+              <w:pStyle w:val="Contedodatabela"/>
               <w:jc w:val="right"/>
               <w:rPr/>
             </w:pPr>
@@ -9273,7 +9273,7 @@
           </w:tcPr>
           <w:p>
             <w:pPr>
-              <w:pStyle w:val="Contedodatabelauser"/>
+              <w:pStyle w:val="Contedodatabela"/>
               <w:jc w:val="right"/>
               <w:rPr/>
             </w:pPr>
@@ -9293,7 +9293,7 @@
           </w:tcPr>
           <w:p>
             <w:pPr>
-              <w:pStyle w:val="Contedodatabelauser"/>
+              <w:pStyle w:val="Contedodatabela"/>
               <w:jc w:val="left"/>
               <w:rPr/>
             </w:pPr>
@@ -9310,7 +9310,7 @@
           </w:tcPr>
           <w:p>
             <w:pPr>
-              <w:pStyle w:val="Contedodatabelauser"/>
+              <w:pStyle w:val="Contedodatabela"/>
               <w:jc w:val="right"/>
               <w:rPr/>
             </w:pPr>
@@ -9327,7 +9327,7 @@
           </w:tcPr>
           <w:p>
             <w:pPr>
-              <w:pStyle w:val="Contedodatabelauser"/>
+              <w:pStyle w:val="Contedodatabela"/>
               <w:jc w:val="right"/>
               <w:rPr/>
             </w:pPr>
@@ -9344,7 +9344,7 @@
           </w:tcPr>
           <w:p>
             <w:pPr>
-              <w:pStyle w:val="Contedodatabelauser"/>
+              <w:pStyle w:val="Contedodatabela"/>
               <w:jc w:val="right"/>
               <w:rPr/>
             </w:pPr>
@@ -9361,7 +9361,7 @@
           </w:tcPr>
           <w:p>
             <w:pPr>
-              <w:pStyle w:val="Contedodatabelauser"/>
+              <w:pStyle w:val="Contedodatabela"/>
               <w:jc w:val="right"/>
               <w:rPr/>
             </w:pPr>
@@ -9381,7 +9381,7 @@
           </w:tcPr>
           <w:p>
             <w:pPr>
-              <w:pStyle w:val="Contedodatabelauser"/>
+              <w:pStyle w:val="Contedodatabela"/>
               <w:jc w:val="left"/>
               <w:rPr/>
             </w:pPr>
@@ -9398,7 +9398,7 @@
           </w:tcPr>
           <w:p>
             <w:pPr>
-              <w:pStyle w:val="Contedodatabelauser"/>
+              <w:pStyle w:val="Contedodatabela"/>
               <w:jc w:val="right"/>
               <w:rPr/>
             </w:pPr>
@@ -9415,7 +9415,7 @@
           </w:tcPr>
           <w:p>
             <w:pPr>
-              <w:pStyle w:val="Contedodatabelauser"/>
+              <w:pStyle w:val="Contedodatabela"/>
               <w:jc w:val="right"/>
               <w:rPr/>
             </w:pPr>
@@ -9432,7 +9432,7 @@
           </w:tcPr>
           <w:p>
             <w:pPr>
-              <w:pStyle w:val="Contedodatabelauser"/>
+              <w:pStyle w:val="Contedodatabela"/>
               <w:jc w:val="right"/>
               <w:rPr/>
             </w:pPr>
@@ -9449,7 +9449,7 @@
           </w:tcPr>
           <w:p>
             <w:pPr>
-              <w:pStyle w:val="Contedodatabelauser"/>
+              <w:pStyle w:val="Contedodatabela"/>
               <w:jc w:val="right"/>
               <w:rPr/>
             </w:pPr>
@@ -9471,7 +9471,7 @@
           </w:tcPr>
           <w:p>
             <w:pPr>
-              <w:pStyle w:val="Contedodatabelauser"/>
+              <w:pStyle w:val="Contedodatabela"/>
               <w:jc w:val="left"/>
               <w:rPr/>
             </w:pPr>
@@ -9490,7 +9490,7 @@
           </w:tcPr>
           <w:p>
             <w:pPr>
-              <w:pStyle w:val="Contedodatabelauser"/>
+              <w:pStyle w:val="Contedodatabela"/>
               <w:jc w:val="right"/>
               <w:rPr/>
             </w:pPr>
@@ -9509,7 +9509,7 @@
           </w:tcPr>
           <w:p>
             <w:pPr>
-              <w:pStyle w:val="Contedodatabelauser"/>
+              <w:pStyle w:val="Contedodatabela"/>
               <w:jc w:val="right"/>
               <w:rPr/>
             </w:pPr>
@@ -9528,7 +9528,7 @@
           </w:tcPr>
           <w:p>
             <w:pPr>
-              <w:pStyle w:val="Contedodatabelauser"/>
+              <w:pStyle w:val="Contedodatabela"/>
               <w:jc w:val="right"/>
               <w:rPr/>
             </w:pPr>
@@ -9547,7 +9547,7 @@
           </w:tcPr>
           <w:p>
             <w:pPr>
-              <w:pStyle w:val="Contedodatabelauser"/>
+              <w:pStyle w:val="Contedodatabela"/>
               <w:jc w:val="right"/>
               <w:rPr/>
             </w:pPr>
@@ -9629,7 +9629,7 @@
           </w:tcPr>
           <w:p>
             <w:pPr>
-              <w:pStyle w:val="Contedodatabelauser"/>
+              <w:pStyle w:val="Contedodatabela"/>
               <w:jc w:val="center"/>
               <w:rPr/>
             </w:pPr>
@@ -9650,7 +9650,7 @@
           </w:tcPr>
           <w:p>
             <w:pPr>
-              <w:pStyle w:val="Contedodatabelauser"/>
+              <w:pStyle w:val="Contedodatabela"/>
               <w:jc w:val="center"/>
               <w:rPr/>
             </w:pPr>
@@ -9671,7 +9671,7 @@
           </w:tcPr>
           <w:p>
             <w:pPr>
-              <w:pStyle w:val="Contedodatabelauser"/>
+              <w:pStyle w:val="Contedodatabela"/>
               <w:jc w:val="center"/>
               <w:rPr/>
             </w:pPr>
@@ -9692,7 +9692,7 @@
           </w:tcPr>
           <w:p>
             <w:pPr>
-              <w:pStyle w:val="Contedodatabelauser"/>
+              <w:pStyle w:val="Contedodatabela"/>
               <w:jc w:val="center"/>
               <w:rPr/>
             </w:pPr>
@@ -9713,7 +9713,7 @@
           </w:tcPr>
           <w:p>
             <w:pPr>
-              <w:pStyle w:val="Contedodatabelauser"/>
+              <w:pStyle w:val="Contedodatabela"/>
               <w:jc w:val="center"/>
               <w:rPr/>
             </w:pPr>
@@ -9733,7 +9733,7 @@
           </w:tcPr>
           <w:p>
             <w:pPr>
-              <w:pStyle w:val="Contedodatabelauser"/>
+              <w:pStyle w:val="Contedodatabela"/>
               <w:jc w:val="left"/>
               <w:rPr/>
             </w:pPr>
@@ -9750,7 +9750,7 @@
           </w:tcPr>
           <w:p>
             <w:pPr>
-              <w:pStyle w:val="Contedodatabelauser"/>
+              <w:pStyle w:val="Contedodatabela"/>
               <w:jc w:val="right"/>
               <w:rPr/>
             </w:pPr>
@@ -9767,7 +9767,7 @@
           </w:tcPr>
           <w:p>
             <w:pPr>
-              <w:pStyle w:val="Contedodatabelauser"/>
+              <w:pStyle w:val="Contedodatabela"/>
               <w:jc w:val="right"/>
               <w:rPr/>
             </w:pPr>
@@ -9784,7 +9784,7 @@
           </w:tcPr>
           <w:p>
             <w:pPr>
-              <w:pStyle w:val="Contedodatabelauser"/>
+              <w:pStyle w:val="Contedodatabela"/>
               <w:jc w:val="right"/>
               <w:rPr/>
             </w:pPr>
@@ -9801,7 +9801,7 @@
           </w:tcPr>
           <w:p>
             <w:pPr>
-              <w:pStyle w:val="Contedodatabelauser"/>
+              <w:pStyle w:val="Contedodatabela"/>
               <w:jc w:val="right"/>
               <w:rPr/>
             </w:pPr>
@@ -9821,7 +9821,7 @@
           </w:tcPr>
           <w:p>
             <w:pPr>
-              <w:pStyle w:val="Contedodatabelauser"/>
+              <w:pStyle w:val="Contedodatabela"/>
               <w:jc w:val="left"/>
               <w:rPr/>
             </w:pPr>
@@ -9838,7 +9838,7 @@
           </w:tcPr>
           <w:p>
             <w:pPr>
-              <w:pStyle w:val="Contedodatabelauser"/>
+              <w:pStyle w:val="Contedodatabela"/>
               <w:jc w:val="right"/>
               <w:rPr/>
             </w:pPr>
@@ -9855,7 +9855,7 @@
           </w:tcPr>
           <w:p>
             <w:pPr>
-              <w:pStyle w:val="Contedodatabelauser"/>
+              <w:pStyle w:val="Contedodatabela"/>
               <w:jc w:val="right"/>
               <w:rPr/>
             </w:pPr>
@@ -9872,7 +9872,7 @@
           </w:tcPr>
           <w:p>
             <w:pPr>
-              <w:pStyle w:val="Contedodatabelauser"/>
+              <w:pStyle w:val="Contedodatabela"/>
               <w:jc w:val="right"/>
               <w:rPr/>
             </w:pPr>
@@ -9889,7 +9889,7 @@
           </w:tcPr>
           <w:p>
             <w:pPr>
-              <w:pStyle w:val="Contedodatabelauser"/>
+              <w:pStyle w:val="Contedodatabela"/>
               <w:jc w:val="right"/>
               <w:rPr/>
             </w:pPr>
@@ -9909,7 +9909,7 @@
           </w:tcPr>
           <w:p>
             <w:pPr>
-              <w:pStyle w:val="Contedodatabelauser"/>
+              <w:pStyle w:val="Contedodatabela"/>
               <w:jc w:val="left"/>
               <w:rPr/>
             </w:pPr>
@@ -9926,7 +9926,7 @@
           </w:tcPr>
           <w:p>
             <w:pPr>
-              <w:pStyle w:val="Contedodatabelauser"/>
+              <w:pStyle w:val="Contedodatabela"/>
               <w:jc w:val="right"/>
               <w:rPr/>
             </w:pPr>
@@ -9943,7 +9943,7 @@
           </w:tcPr>
           <w:p>
             <w:pPr>
-              <w:pStyle w:val="Contedodatabelauser"/>
+              <w:pStyle w:val="Contedodatabela"/>
               <w:jc w:val="right"/>
               <w:rPr/>
             </w:pPr>
@@ -9960,7 +9960,7 @@
           </w:tcPr>
           <w:p>
             <w:pPr>
-              <w:pStyle w:val="Contedodatabelauser"/>
+              <w:pStyle w:val="Contedodatabela"/>
               <w:jc w:val="right"/>
               <w:rPr/>
             </w:pPr>
@@ -9977,7 +9977,7 @@
           </w:tcPr>
           <w:p>
             <w:pPr>
-              <w:pStyle w:val="Contedodatabelauser"/>
+              <w:pStyle w:val="Contedodatabela"/>
               <w:jc w:val="right"/>
               <w:rPr/>
             </w:pPr>
@@ -9997,7 +9997,7 @@
           </w:tcPr>
           <w:p>
             <w:pPr>
-              <w:pStyle w:val="Contedodatabelauser"/>
+              <w:pStyle w:val="Contedodatabela"/>
               <w:jc w:val="left"/>
               <w:rPr/>
             </w:pPr>
@@ -10014,7 +10014,7 @@
           </w:tcPr>
           <w:p>
             <w:pPr>
-              <w:pStyle w:val="Contedodatabelauser"/>
+              <w:pStyle w:val="Contedodatabela"/>
               <w:jc w:val="right"/>
               <w:rPr/>
             </w:pPr>
@@ -10031,7 +10031,7 @@
           </w:tcPr>
           <w:p>
             <w:pPr>
-              <w:pStyle w:val="Contedodatabelauser"/>
+              <w:pStyle w:val="Contedodatabela"/>
               <w:jc w:val="right"/>
               <w:rPr/>
             </w:pPr>
@@ -10048,7 +10048,7 @@
           </w:tcPr>
           <w:p>
             <w:pPr>
-              <w:pStyle w:val="Contedodatabelauser"/>
+              <w:pStyle w:val="Contedodatabela"/>
               <w:jc w:val="right"/>
               <w:rPr/>
             </w:pPr>
@@ -10065,7 +10065,7 @@
           </w:tcPr>
           <w:p>
             <w:pPr>
-              <w:pStyle w:val="Contedodatabelauser"/>
+              <w:pStyle w:val="Contedodatabela"/>
               <w:jc w:val="right"/>
               <w:rPr/>
             </w:pPr>
@@ -10087,7 +10087,7 @@
           </w:tcPr>
           <w:p>
             <w:pPr>
-              <w:pStyle w:val="Contedodatabelauser"/>
+              <w:pStyle w:val="Contedodatabela"/>
               <w:jc w:val="left"/>
               <w:rPr/>
             </w:pPr>
@@ -10106,7 +10106,7 @@
           </w:tcPr>
           <w:p>
             <w:pPr>
-              <w:pStyle w:val="Contedodatabelauser"/>
+              <w:pStyle w:val="Contedodatabela"/>
               <w:jc w:val="right"/>
               <w:rPr/>
             </w:pPr>
@@ -10125,7 +10125,7 @@
           </w:tcPr>
           <w:p>
             <w:pPr>
-              <w:pStyle w:val="Contedodatabelauser"/>
+              <w:pStyle w:val="Contedodatabela"/>
               <w:jc w:val="right"/>
               <w:rPr/>
             </w:pPr>
@@ -10144,7 +10144,7 @@
           </w:tcPr>
           <w:p>
             <w:pPr>
-              <w:pStyle w:val="Contedodatabelauser"/>
+              <w:pStyle w:val="Contedodatabela"/>
               <w:jc w:val="right"/>
               <w:rPr/>
             </w:pPr>
@@ -10163,7 +10163,7 @@
           </w:tcPr>
           <w:p>
             <w:pPr>
-              <w:pStyle w:val="Contedodatabelauser"/>
+              <w:pStyle w:val="Contedodatabela"/>
               <w:jc w:val="right"/>
               <w:rPr/>
             </w:pPr>
@@ -10282,11 +10282,6 @@
           <w:color w:val="auto"/>
         </w:rPr>
         <w:tab/>
-      </w:r>
-      <w:r>
-        <w:rPr>
-          <w:color w:val="auto"/>
-        </w:rPr>
         <w:t>Um melhor desempenho de redes neurais também é apresentado por Bayraci e Susuz (2019), que concluem que modelos de redes neurais profundas melhoram significativamente a performance de um sistema de credit scoring em relação a modelos de regressão linear e SVM no tocante às métricas de acurácia, erros do tipo I e do tipo II em bancos de dados com um número maior de observações. Contudo, o modelo de rede neural não performa melhor de forma significativa em relação aos outros modelos se o banco de dados forem pequenos e/ou restritos. Além dessa característica, os autores escrevem que os algoritmos de deep learning possuem uma implementação mais difícil e requerem um processo rigoroso de estabelecimento de seus hiperparâmetros.</w:t>
       </w:r>
     </w:p>
@@ -10303,19 +10298,7 @@
           <w:color w:val="3465A4"/>
         </w:rPr>
         <w:tab/>
-        <w:t xml:space="preserve">Comparativamente, o resultado da métrica Acurácia deste trabalho pelo modelo de redes neurais obteve um valor 0.9944, </w:t>
-      </w:r>
-      <w:r>
-        <w:rPr>
-          <w:color w:val="3465A4"/>
-        </w:rPr>
-        <w:t xml:space="preserve">enquanto no trabalho de Bayraci e Susuz (2019) os autores obtiveram o valor 0.8569 para a mesma métrica e mesmo algoritmo (DNN), Barboza et al. (2017) obtiveram um resultado 0.6829 em Acurácia de redes neurais. Do mesmo modo, He e Fan (2021) aplicaram um modelo de redes neurais em dois bancos de dados distintos, obtendo os valores 0.8188 e 0.8704 para a métrica Acurácia, </w:t>
-      </w:r>
-      <w:r>
-        <w:rPr>
-          <w:color w:val="3465A4"/>
-        </w:rPr>
-        <w:t>semelhante ao trabalho de Liu et al. (2020), que analisaram dois períodos distintos sob a ótica de um modelos de redes neurais e resultaram valores de 0.8573 e 0.7987 para a métrica Acurácia.</w:t>
+        <w:t>Comparativamente, o resultado da métrica Acurácia deste trabalho pelo modelo de redes neurais obteve um valor 0.9944, enquanto no trabalho de Bayraci e Susuz (2019) os autores obtiveram o valor 0.8569 para a mesma métrica e mesmo algoritmo (DNN), Barboza et al. (2017) obtiveram um resultado 0.6829 em Acurácia de redes neurais. Do mesmo modo, He e Fan (2021) aplicaram um modelo de redes neurais em dois bancos de dados distintos, obtendo os valores 0.8188 e 0.8704 para a métrica Acurácia, semelhante ao trabalho de Liu et al. (2020), que analisaram dois períodos distintos sob a ótica de um modelos de redes neurais e resultaram valores de 0.8573 e 0.7987 para a métrica Acurácia.</w:t>
       </w:r>
     </w:p>
     <w:p>
@@ -10547,16 +10530,45 @@
       </w:r>
       <w:r>
         <w:rPr>
+          <w:color w:val="3465A4"/>
           <w:shd w:fill="auto" w:val="clear"/>
         </w:rPr>
-        <w:t>Percebe-se que não existe um modelo ótimo quando estuda-se modelos de previsão de risco de crédito mantendo-se fixos os bancos de dados de observações para treino, teste e validação. Cada banco de dados possui características próprias em função de seu tamanho, quantidade de variáveis, variabilidade dos dados, o que invariavelmente resultará em métricas diferentes durante a fase de análise dos modelos.</w:t>
-      </w:r>
-    </w:p>
-    <w:p>
-      <w:pPr>
-        <w:pStyle w:val="Normal"/>
-        <w:spacing w:lineRule="auto" w:line="360"/>
-        <w:ind w:firstLine="708"/>
+        <w:t xml:space="preserve">A previsão de inadimplência é associada com o risco de crédito, que cada dia que passa exige mais atenção por parte das instituições de modo a resguardarem-se de eventuais prejuízos e, ao mesmo tempo, evitar imobilizações de capital de garantia na forma de provisão contra créditos de liquidez duvidosa. Novos modelos de machine learning se mostram muito úteis em utilizações no campo das finanças, com papers e trabalhos acadêmicos verificando sua eficácia no tocante à previsão de inadimplência, </w:t>
+      </w:r>
+      <w:r>
+        <w:rPr>
+          <w:color w:val="3465A4"/>
+          <w:shd w:fill="auto" w:val="clear"/>
+        </w:rPr>
+        <w:t>conforme observado ao longo deste trabalho</w:t>
+      </w:r>
+      <w:r>
+        <w:rPr>
+          <w:color w:val="3465A4"/>
+          <w:shd w:fill="auto" w:val="clear"/>
+        </w:rPr>
+        <w:t xml:space="preserve">. Não menos importantes, os modelos de previsão que valem-se da estatística clássica (regressão linear, LDA) compõe o dia-a-dia das instituições financeiras no que tange o desenvolvimento de modelos preditivos relacionados à sua atividade financeira. Por exemplo, o modelo sugerido por Altman (1968) </w:t>
+      </w:r>
+      <w:r>
+        <w:rPr>
+          <w:color w:val="3465A4"/>
+          <w:shd w:fill="auto" w:val="clear"/>
+        </w:rPr>
+        <w:t xml:space="preserve">há quase seis décadas </w:t>
+      </w:r>
+      <w:r>
+        <w:rPr>
+          <w:color w:val="3465A4"/>
+          <w:shd w:fill="auto" w:val="clear"/>
+        </w:rPr>
+        <w:t>ainda segue relevante, não somente pelo seu poder preditivo como também pela sua estrutura simples, prática e consistente.</w:t>
+      </w:r>
+    </w:p>
+    <w:p>
+      <w:pPr>
+        <w:pStyle w:val="ListParagraph"/>
+        <w:spacing w:lineRule="auto" w:line="360"/>
+        <w:ind w:left="0"/>
         <w:rPr>
           <w:highlight w:val="none"/>
           <w:shd w:fill="auto" w:val="clear"/>
@@ -10564,9 +10576,77 @@
       </w:pPr>
       <w:r>
         <w:rPr>
+          <w:color w:val="3465A4"/>
           <w:shd w:fill="auto" w:val="clear"/>
         </w:rPr>
-        <w:t>Bem como cada algoritmo possui características intrínsecas (seu método de cálculo) e extrínsecas (seus hiperparâmetros) que se traduzirão em modelos individuais após treino. Cada um desses modelos, em função da métrica utilizada como referência, pode se comportar de forma mais desejada do que outro. Existem diferenças não só nas métricas utilizadas como também ocorrerão diferenças ao longo do tempo, uma vez que novas referências, novos valores e novos eventos são observados nos bancos de dados das instituições financeiras no passar do tempo, tornando indispensável o monitoramento e a melhora contínua dos modelos de risco no decurso do tempo e das diversas situações econômico-financeiras que se apresentarem.</w:t>
+        <w:tab/>
+        <w:t xml:space="preserve">As métricas de referência consideradas neste trabalho não foram capazes de apresentar um modelo ótimo. Os melhores valores de Acurácia e Sensitividade foram obtidos pelo modelo de redes neurais, ao passo que as melhores métricas de Especificidade e Precisão são oriundas do modelo de gradient boosting. Os modelos de random forest e LDA exibiram métricas apenas marginalmente inferiores àquelas dos modelos de redes neurais e de gradient boosting, o ajuste individual dos hiperparâmetros de cada algoritmo pode ser a solução para elevar os resultados desses dois modelos que mostraram métricas levemente inferiores. O modelo SVM, dadas as condicionantes deste estudo, apresentou métricas insatisfatórias.  </w:t>
+      </w:r>
+    </w:p>
+    <w:p>
+      <w:pPr>
+        <w:pStyle w:val="ListParagraph"/>
+        <w:spacing w:lineRule="auto" w:line="360"/>
+        <w:ind w:left="0"/>
+        <w:rPr>
+          <w:highlight w:val="none"/>
+          <w:shd w:fill="auto" w:val="clear"/>
+        </w:rPr>
+      </w:pPr>
+      <w:r>
+        <w:rPr>
+          <w:color w:val="3465A4"/>
+          <w:shd w:fill="auto" w:val="clear"/>
+        </w:rPr>
+        <w:tab/>
+        <w:t>Deste modo, percebe-se que pode não existir um modelo ótimo quando estuda-se modelos de previsão de risco de crédito mantendo-se fixos os bancos de dados de observações para treino, teste e validação. Cada banco de dados possui características próprias em função de seu tamanho, quantidade de variáveis, variabilidade dos dados, o que invariavelmente resultará em métricas diferentes durante a fase de análise dos modelos, bem como cada algoritmo possui características intrínsecas (seu método de cálculo) e extrínsecas (seus hiperparâmetros) que se traduzirão em modelos individuais após treino.</w:t>
+      </w:r>
+    </w:p>
+    <w:p>
+      <w:pPr>
+        <w:pStyle w:val="ListParagraph"/>
+        <w:spacing w:lineRule="auto" w:line="360"/>
+        <w:ind w:left="0"/>
+        <w:rPr>
+          <w:highlight w:val="none"/>
+          <w:shd w:fill="auto" w:val="clear"/>
+        </w:rPr>
+      </w:pPr>
+      <w:r>
+        <w:rPr>
+          <w:color w:val="3465A4"/>
+          <w:shd w:fill="auto" w:val="clear"/>
+        </w:rPr>
+        <w:tab/>
+        <w:t xml:space="preserve">Cada </w:t>
+      </w:r>
+      <w:r>
+        <w:rPr>
+          <w:color w:val="3465A4"/>
+          <w:shd w:fill="auto" w:val="clear"/>
+        </w:rPr>
+        <w:t>modelo</w:t>
+      </w:r>
+      <w:r>
+        <w:rPr>
+          <w:color w:val="3465A4"/>
+          <w:shd w:fill="auto" w:val="clear"/>
+        </w:rPr>
+        <w:t xml:space="preserve">, em função da métrica utilizada como referência, pode se comportar de forma mais otimizada do que outro. Existem diferenças não só nas métricas utilizadas como </w:t>
+      </w:r>
+      <w:r>
+        <w:rPr>
+          <w:color w:val="3465A4"/>
+          <w:shd w:fill="auto" w:val="clear"/>
+        </w:rPr>
+        <w:t xml:space="preserve">potencialmente </w:t>
+      </w:r>
+      <w:r>
+        <w:rPr>
+          <w:color w:val="3465A4"/>
+          <w:shd w:fill="auto" w:val="clear"/>
+        </w:rPr>
+        <w:t>também ocorrerão diferenças ao longo do tempo, uma vez que novas referências, novos valores e novos eventos são observados nos bancos de dados das instituições financeiras no passar do tempo, tornando indispensável o monitoramento e a melhora contínua dos modelos de risco no decurso do tempo e das diversas situações econômico-financeiras que se apresentarem.</w:t>
       </w:r>
     </w:p>
     <w:p>
@@ -11271,7 +11351,7 @@
   <w:comment w:id="0" w:author="Unknown Author" w:date="2025-08-15T11:42:00Z" w:initials="">
     <w:p>
       <w:pPr>
-        <w:overflowPunct w:val="false"/>
+        <w:overflowPunct w:val="true"/>
         <w:spacing w:lineRule="auto" w:line="240"/>
         <w:jc w:val="left"/>
         <w:rPr/>
@@ -11292,7 +11372,7 @@
     </w:p>
     <w:p>
       <w:pPr>
-        <w:overflowPunct w:val="false"/>
+        <w:overflowPunct w:val="true"/>
         <w:spacing w:lineRule="auto" w:line="240"/>
         <w:jc w:val="left"/>
         <w:rPr/>
@@ -11309,7 +11389,7 @@
     </w:p>
     <w:p>
       <w:pPr>
-        <w:overflowPunct w:val="false"/>
+        <w:overflowPunct w:val="true"/>
         <w:spacing w:lineRule="auto" w:line="240"/>
         <w:jc w:val="left"/>
         <w:rPr/>
@@ -11325,7 +11405,7 @@
     </w:p>
     <w:p>
       <w:pPr>
-        <w:overflowPunct w:val="false"/>
+        <w:overflowPunct w:val="true"/>
         <w:spacing w:lineRule="auto" w:line="240"/>
         <w:jc w:val="left"/>
         <w:rPr/>
@@ -11362,7 +11442,7 @@
     </w:p>
     <w:p>
       <w:pPr>
-        <w:overflowPunct w:val="false"/>
+        <w:overflowPunct w:val="true"/>
         <w:spacing w:lineRule="auto" w:line="240"/>
         <w:jc w:val="left"/>
         <w:rPr/>
@@ -11378,79 +11458,6 @@
     </w:p>
   </w:comment>
   <w:comment w:id="1" w:author="Autor desconhecido" w:date="2025-08-28T10:13:07Z" w:initials="">
-    <w:p>
-      <w:pPr>
-        <w:overflowPunct w:val="false"/>
-        <w:spacing w:lineRule="auto" w:line="240"/>
-        <w:jc w:val="left"/>
-        <w:rPr/>
-      </w:pPr>
-      <w:r>
-        <w:annotationRef/>
-      </w:r>
-      <w:r>
-        <w:rPr>
-          <w:rFonts w:cs="DejaVu Sans" w:ascii="Liberation Serif" w:hAnsi="Liberation Serif" w:eastAsia="DejaVu Sans"/>
-          <w:i/>
-          <w:sz w:val="16"/>
-          <w:szCs w:val="24"/>
-          <w:lang w:bidi="en-US" w:eastAsia="en-US" w:val="en-US"/>
-        </w:rPr>
-        <w:t>Em resposta a Autor desconhecido (27/08/2025, 12:16): "..."</w:t>
-      </w:r>
-    </w:p>
-    <w:p>
-      <w:pPr>
-        <w:overflowPunct w:val="false"/>
-        <w:spacing w:lineRule="auto" w:line="240"/>
-        <w:jc w:val="left"/>
-        <w:rPr/>
-      </w:pPr>
-      <w:r>
-        <w:rPr>
-          <w:rFonts w:cs="DejaVu Sans" w:eastAsia="DejaVu Sans" w:ascii="Liberation Serif" w:hAnsi="Liberation Serif"/>
-          <w:sz w:val="24"/>
-          <w:szCs w:val="24"/>
-          <w:lang w:bidi="en-US" w:eastAsia="en-US" w:val="en-US"/>
-        </w:rPr>
-        <w:t>Nenhum trabalho das referências faz menção a algo no sentido de ‘minha variável A tem um peso maior do que minha variável B no modelo XYZ’, todos somente comparam os resultados de um modelo contra outro. Logo, deduzo não ser fundamental. Upei minhas referências de PDF para o GitHub, caso seja necessário: github.com/CarecaRS/TCC_USP (mas não upei os livros).</w:t>
-      </w:r>
-    </w:p>
-    <w:p>
-      <w:pPr>
-        <w:overflowPunct w:val="false"/>
-        <w:spacing w:lineRule="auto" w:line="240"/>
-        <w:jc w:val="left"/>
-        <w:rPr/>
-      </w:pPr>
-      <w:r>
-        <w:rPr>
-          <w:rFonts w:cs="DejaVu Sans" w:eastAsia="DejaVu Sans" w:ascii="Liberation Serif" w:hAnsi="Liberation Serif"/>
-          <w:sz w:val="24"/>
-          <w:szCs w:val="24"/>
-          <w:lang w:bidi="en-US" w:val="en-US" w:eastAsia="en-US"/>
-        </w:rPr>
-      </w:r>
-    </w:p>
-    <w:p>
-      <w:pPr>
-        <w:overflowPunct w:val="false"/>
-        <w:spacing w:lineRule="auto" w:line="240"/>
-        <w:jc w:val="left"/>
-        <w:rPr/>
-      </w:pPr>
-      <w:r>
-        <w:rPr>
-          <w:rFonts w:cs="DejaVu Sans" w:eastAsia="DejaVu Sans" w:ascii="Liberation Serif" w:hAnsi="Liberation Serif"/>
-          <w:sz w:val="24"/>
-          <w:szCs w:val="24"/>
-          <w:lang w:bidi="en-US" w:val="en-US" w:eastAsia="en-US"/>
-        </w:rPr>
-        <w:t>Alusões a alguns resultados de Acurácia dos modelos constantes das minhas referências foram explicitadas na seção ‘Resultados e Discussão’. É basicamente a métrica que temos em comum, por isso desenvolvi o texto apenas ao redor dela.</w:t>
-      </w:r>
-    </w:p>
-  </w:comment>
-  <w:comment w:id="2" w:author="Unknown Author" w:date="2025-08-15T10:57:00Z" w:initials="">
     <w:p>
       <w:pPr>
         <w:overflowPunct w:val="true"/>
@@ -11469,12 +11476,12 @@
           <w:szCs w:val="24"/>
           <w:lang w:val="en-US" w:eastAsia="en-US" w:bidi="en-US"/>
         </w:rPr>
-        <w:t>Reply to Unknown Author (08/15/2025, 10:32): "..."</w:t>
-      </w:r>
-    </w:p>
-    <w:p>
-      <w:pPr>
-        <w:overflowPunct w:val="false"/>
+        <w:t>Em resposta a Autor desconhecido (27/08/2025, 12:16): "..."</w:t>
+      </w:r>
+    </w:p>
+    <w:p>
+      <w:pPr>
+        <w:overflowPunct w:val="true"/>
         <w:spacing w:lineRule="auto" w:line="240"/>
         <w:jc w:val="left"/>
         <w:rPr/>
@@ -11486,12 +11493,12 @@
           <w:szCs w:val="24"/>
           <w:lang w:val="en-US" w:eastAsia="en-US" w:bidi="en-US"/>
         </w:rPr>
-        <w:t xml:space="preserve">Nao entendi o questionamento professor. Se a dúvida é quais dados eu utilizei, são explicados na parte de material e métodos; se é quais dados uma instituiçao financeira qualquer vai utilizar, aí pela lógica é os bancos de dados dela. Ainda, se for em relaçao aos dados que eu utilizei eu posso registrar também aqui, mas aí não fica redundante ou ‘enchendo linguiça’? (não sei se essa é uma expressao gaúcha ou é conhecimento comum). </w:t>
-      </w:r>
-    </w:p>
-    <w:p>
-      <w:pPr>
-        <w:overflowPunct w:val="false"/>
+        <w:t>Nenhum trabalho das referências faz menção a algo no sentido de ‘minha variável A tem um peso maior do que minha variável B no modelo XYZ’, todos somente comparam os resultados de um modelo contra outro. Logo, deduzo não ser fundamental. Upei minhas referências de PDF para o GitHub, caso seja necessário: github.com/CarecaRS/TCC_USP (mas não upei os livros).</w:t>
+      </w:r>
+    </w:p>
+    <w:p>
+      <w:pPr>
+        <w:overflowPunct w:val="true"/>
         <w:spacing w:lineRule="auto" w:line="240"/>
         <w:jc w:val="left"/>
         <w:rPr/>
@@ -11508,6 +11515,79 @@
     <w:p>
       <w:pPr>
         <w:overflowPunct w:val="true"/>
+        <w:spacing w:lineRule="auto" w:line="240"/>
+        <w:jc w:val="left"/>
+        <w:rPr/>
+      </w:pPr>
+      <w:r>
+        <w:rPr>
+          <w:rFonts w:eastAsia="DejaVu Sans" w:cs="DejaVu Sans" w:ascii="Liberation Serif" w:hAnsi="Liberation Serif"/>
+          <w:sz w:val="24"/>
+          <w:szCs w:val="24"/>
+          <w:lang w:val="en-US" w:eastAsia="en-US" w:bidi="en-US"/>
+        </w:rPr>
+        <w:t>Alusões a alguns resultados de Acurácia dos modelos constantes das minhas referências foram explicitadas na seção ‘Resultados e Discussão’. É basicamente a métrica que temos em comum, por isso desenvolvi o texto apenas ao redor dela.</w:t>
+      </w:r>
+    </w:p>
+  </w:comment>
+  <w:comment w:id="2" w:author="Unknown Author" w:date="2025-08-15T10:57:00Z" w:initials="">
+    <w:p>
+      <w:pPr>
+        <w:overflowPunct w:val="false"/>
+        <w:spacing w:lineRule="auto" w:line="240"/>
+        <w:jc w:val="left"/>
+        <w:rPr/>
+      </w:pPr>
+      <w:r>
+        <w:annotationRef/>
+      </w:r>
+      <w:r>
+        <w:rPr>
+          <w:rFonts w:eastAsia="DejaVu Sans" w:cs="DejaVu Sans" w:ascii="Liberation Serif" w:hAnsi="Liberation Serif"/>
+          <w:i/>
+          <w:sz w:val="16"/>
+          <w:szCs w:val="24"/>
+          <w:lang w:val="en-US" w:eastAsia="en-US" w:bidi="en-US"/>
+        </w:rPr>
+        <w:t>Reply to Unknown Author (08/15/2025, 10:32): "..."</w:t>
+      </w:r>
+    </w:p>
+    <w:p>
+      <w:pPr>
+        <w:overflowPunct w:val="true"/>
+        <w:spacing w:lineRule="auto" w:line="240"/>
+        <w:jc w:val="left"/>
+        <w:rPr/>
+      </w:pPr>
+      <w:r>
+        <w:rPr>
+          <w:rFonts w:eastAsia="DejaVu Sans" w:cs="DejaVu Sans" w:ascii="Liberation Serif" w:hAnsi="Liberation Serif"/>
+          <w:sz w:val="24"/>
+          <w:szCs w:val="24"/>
+          <w:lang w:val="en-US" w:eastAsia="en-US" w:bidi="en-US"/>
+        </w:rPr>
+        <w:t xml:space="preserve">Nao entendi o questionamento professor. Se a dúvida é quais dados eu utilizei, são explicados na parte de material e métodos; se é quais dados uma instituiçao financeira qualquer vai utilizar, aí pela lógica é os bancos de dados dela. Ainda, se for em relaçao aos dados que eu utilizei eu posso registrar também aqui, mas aí não fica redundante ou ‘enchendo linguiça’? (não sei se essa é uma expressao gaúcha ou é conhecimento comum). </w:t>
+      </w:r>
+    </w:p>
+    <w:p>
+      <w:pPr>
+        <w:overflowPunct w:val="true"/>
+        <w:spacing w:lineRule="auto" w:line="240"/>
+        <w:jc w:val="left"/>
+        <w:rPr/>
+      </w:pPr>
+      <w:r>
+        <w:rPr>
+          <w:rFonts w:eastAsia="DejaVu Sans" w:ascii="Liberation Serif" w:hAnsi="Liberation Serif" w:cs="DejaVu Sans"/>
+          <w:sz w:val="24"/>
+          <w:szCs w:val="24"/>
+          <w:lang w:eastAsia="en-US" w:val="en-US" w:bidi="en-US"/>
+        </w:rPr>
+      </w:r>
+    </w:p>
+    <w:p>
+      <w:pPr>
+        <w:overflowPunct w:val="false"/>
         <w:spacing w:lineRule="auto" w:line="240"/>
         <w:jc w:val="left"/>
         <w:rPr/>
@@ -11527,7 +11607,7 @@
   <w:comment w:id="3" w:author="Autor desconhecido" w:date="2025-08-27T11:15:00Z" w:initials="">
     <w:p>
       <w:pPr>
-        <w:overflowPunct w:val="true"/>
+        <w:overflowPunct w:val="false"/>
         <w:spacing w:lineRule="auto" w:line="240"/>
         <w:jc w:val="left"/>
         <w:rPr/>
@@ -11548,7 +11628,7 @@
     </w:p>
     <w:p>
       <w:pPr>
-        <w:overflowPunct w:val="true"/>
+        <w:overflowPunct w:val="false"/>
         <w:spacing w:lineRule="auto" w:line="240"/>
         <w:jc w:val="left"/>
         <w:rPr/>
@@ -11567,7 +11647,7 @@
   <w:comment w:id="4" w:author="Unknown Author" w:date="2025-08-15T11:22:00Z" w:initials="">
     <w:p>
       <w:pPr>
-        <w:overflowPunct w:val="false"/>
+        <w:overflowPunct w:val="true"/>
         <w:spacing w:lineRule="auto" w:line="240"/>
         <w:jc w:val="left"/>
         <w:rPr/>
@@ -11588,7 +11668,7 @@
     </w:p>
     <w:p>
       <w:pPr>
-        <w:overflowPunct w:val="false"/>
+        <w:overflowPunct w:val="true"/>
         <w:spacing w:lineRule="auto" w:line="240"/>
         <w:jc w:val="left"/>
         <w:rPr/>
@@ -11605,7 +11685,7 @@
     </w:p>
     <w:p>
       <w:pPr>
-        <w:overflowPunct w:val="false"/>
+        <w:overflowPunct w:val="true"/>
         <w:spacing w:lineRule="auto" w:line="240"/>
         <w:jc w:val="left"/>
         <w:rPr/>
@@ -11621,7 +11701,7 @@
     </w:p>
     <w:p>
       <w:pPr>
-        <w:overflowPunct w:val="false"/>
+        <w:overflowPunct w:val="true"/>
         <w:spacing w:lineRule="auto" w:line="240"/>
         <w:jc w:val="left"/>
         <w:rPr/>
@@ -11641,7 +11721,7 @@
   <w:comment w:id="5" w:author="Autor desconhecido" w:date="2025-08-27T11:16:34Z" w:initials="">
     <w:p>
       <w:pPr>
-        <w:overflowPunct w:val="true"/>
+        <w:overflowPunct w:val="false"/>
         <w:spacing w:lineRule="auto" w:line="240"/>
         <w:jc w:val="left"/>
         <w:rPr/>
@@ -11662,7 +11742,7 @@
     </w:p>
     <w:p>
       <w:pPr>
-        <w:overflowPunct w:val="true"/>
+        <w:overflowPunct w:val="false"/>
         <w:spacing w:lineRule="auto" w:line="240"/>
         <w:jc w:val="left"/>
         <w:rPr/>
@@ -11681,9 +11761,9 @@
   <w:comment w:id="6" w:author="Unknown Author" w:date="2025-08-15T10:25:00Z" w:initials="">
     <w:p>
       <w:pPr>
-        <w:overflowPunct w:val="true"/>
-        <w:spacing w:lineRule="auto" w:line="240" w:before="2990" w:after="0"/>
-        <w:ind w:left="2990" w:right="2990" w:hanging="0"/>
+        <w:overflowPunct w:val="false"/>
+        <w:spacing w:lineRule="auto" w:line="240" w:before="5274" w:after="0"/>
+        <w:ind w:left="5274" w:right="5274" w:hanging="0"/>
         <w:jc w:val="left"/>
         <w:rPr/>
       </w:pPr>
@@ -11713,7 +11793,7 @@
   <w:comment w:id="7" w:author="Unknown Author" w:date="2025-08-15T10:25:00Z" w:initials="">
     <w:p>
       <w:pPr>
-        <w:overflowPunct w:val="true"/>
+        <w:overflowPunct w:val="false"/>
         <w:spacing w:lineRule="auto" w:line="240"/>
         <w:jc w:val="left"/>
         <w:rPr/>
@@ -11734,7 +11814,7 @@
     </w:p>
     <w:p>
       <w:pPr>
-        <w:overflowPunct w:val="false"/>
+        <w:overflowPunct w:val="true"/>
         <w:spacing w:lineRule="auto" w:line="240"/>
         <w:jc w:val="left"/>
         <w:rPr/>
@@ -11751,7 +11831,7 @@
     </w:p>
     <w:p>
       <w:pPr>
-        <w:overflowPunct w:val="false"/>
+        <w:overflowPunct w:val="true"/>
         <w:spacing w:lineRule="auto" w:line="240"/>
         <w:jc w:val="left"/>
         <w:rPr/>
@@ -11767,7 +11847,7 @@
     </w:p>
     <w:p>
       <w:pPr>
-        <w:overflowPunct w:val="false"/>
+        <w:overflowPunct w:val="true"/>
         <w:spacing w:lineRule="auto" w:line="240"/>
         <w:jc w:val="left"/>
         <w:rPr/>
@@ -11783,9 +11863,9 @@
     </w:p>
     <w:p>
       <w:pPr>
-        <w:overflowPunct w:val="true"/>
-        <w:spacing w:lineRule="auto" w:line="240" w:before="2990" w:after="0"/>
-        <w:ind w:left="2990" w:right="2990" w:hanging="0"/>
+        <w:overflowPunct w:val="false"/>
+        <w:spacing w:lineRule="auto" w:line="240" w:before="5274" w:after="0"/>
+        <w:ind w:left="5274" w:right="5274" w:hanging="0"/>
         <w:jc w:val="left"/>
         <w:rPr/>
       </w:pPr>
@@ -11804,7 +11884,7 @@
   <w:comment w:id="8" w:author="Autor desconhecido" w:date="2025-08-27T11:46:46Z" w:initials="">
     <w:p>
       <w:pPr>
-        <w:overflowPunct w:val="true"/>
+        <w:overflowPunct w:val="false"/>
         <w:spacing w:lineRule="auto" w:line="240"/>
         <w:jc w:val="left"/>
         <w:rPr/>
@@ -11825,7 +11905,7 @@
     </w:p>
     <w:p>
       <w:pPr>
-        <w:overflowPunct w:val="true"/>
+        <w:overflowPunct w:val="false"/>
         <w:spacing w:lineRule="auto" w:line="240"/>
         <w:jc w:val="left"/>
         <w:rPr/>
@@ -11842,7 +11922,7 @@
     </w:p>
     <w:p>
       <w:pPr>
-        <w:overflowPunct w:val="true"/>
+        <w:overflowPunct w:val="false"/>
         <w:spacing w:lineRule="auto" w:line="240"/>
         <w:jc w:val="left"/>
         <w:rPr/>
@@ -11859,7 +11939,7 @@
     </w:p>
     <w:p>
       <w:pPr>
-        <w:overflowPunct w:val="true"/>
+        <w:overflowPunct w:val="false"/>
         <w:spacing w:lineRule="auto" w:line="240"/>
         <w:jc w:val="left"/>
         <w:rPr/>
@@ -11876,7 +11956,7 @@
     </w:p>
     <w:p>
       <w:pPr>
-        <w:overflowPunct w:val="true"/>
+        <w:overflowPunct w:val="false"/>
         <w:spacing w:lineRule="auto" w:line="240"/>
         <w:jc w:val="left"/>
         <w:rPr/>
@@ -11893,7 +11973,7 @@
     </w:p>
     <w:p>
       <w:pPr>
-        <w:overflowPunct w:val="true"/>
+        <w:overflowPunct w:val="false"/>
         <w:spacing w:lineRule="auto" w:line="240"/>
         <w:jc w:val="left"/>
         <w:rPr/>
@@ -11910,7 +11990,7 @@
     </w:p>
     <w:p>
       <w:pPr>
-        <w:overflowPunct w:val="true"/>
+        <w:overflowPunct w:val="false"/>
         <w:spacing w:lineRule="auto" w:line="240"/>
         <w:jc w:val="left"/>
         <w:rPr/>
@@ -11927,7 +12007,7 @@
     </w:p>
     <w:p>
       <w:pPr>
-        <w:overflowPunct w:val="true"/>
+        <w:overflowPunct w:val="false"/>
         <w:spacing w:lineRule="auto" w:line="240"/>
         <w:jc w:val="left"/>
         <w:rPr/>
@@ -11944,7 +12024,7 @@
     </w:p>
     <w:p>
       <w:pPr>
-        <w:overflowPunct w:val="true"/>
+        <w:overflowPunct w:val="false"/>
         <w:spacing w:lineRule="auto" w:line="240"/>
         <w:jc w:val="left"/>
         <w:rPr/>
@@ -11961,7 +12041,7 @@
     </w:p>
     <w:p>
       <w:pPr>
-        <w:overflowPunct w:val="true"/>
+        <w:overflowPunct w:val="false"/>
         <w:spacing w:lineRule="auto" w:line="240"/>
         <w:jc w:val="left"/>
         <w:rPr/>
@@ -11978,7 +12058,7 @@
     </w:p>
     <w:p>
       <w:pPr>
-        <w:overflowPunct w:val="true"/>
+        <w:overflowPunct w:val="false"/>
         <w:spacing w:lineRule="auto" w:line="240"/>
         <w:jc w:val="left"/>
         <w:rPr/>
@@ -11995,7 +12075,7 @@
     </w:p>
     <w:p>
       <w:pPr>
-        <w:overflowPunct w:val="true"/>
+        <w:overflowPunct w:val="false"/>
         <w:spacing w:lineRule="auto" w:line="240"/>
         <w:jc w:val="left"/>
         <w:rPr/>
@@ -12012,7 +12092,7 @@
     </w:p>
     <w:p>
       <w:pPr>
-        <w:overflowPunct w:val="true"/>
+        <w:overflowPunct w:val="false"/>
         <w:spacing w:lineRule="auto" w:line="240"/>
         <w:jc w:val="left"/>
         <w:rPr/>
@@ -12028,7 +12108,7 @@
     </w:p>
     <w:p>
       <w:pPr>
-        <w:overflowPunct w:val="true"/>
+        <w:overflowPunct w:val="false"/>
         <w:spacing w:lineRule="auto" w:line="240"/>
         <w:jc w:val="left"/>
         <w:rPr/>
@@ -12045,7 +12125,7 @@
     </w:p>
     <w:p>
       <w:pPr>
-        <w:overflowPunct w:val="true"/>
+        <w:overflowPunct w:val="false"/>
         <w:spacing w:lineRule="auto" w:line="240"/>
         <w:jc w:val="left"/>
         <w:rPr/>
@@ -12061,7 +12141,7 @@
     </w:p>
     <w:p>
       <w:pPr>
-        <w:overflowPunct w:val="true"/>
+        <w:overflowPunct w:val="false"/>
         <w:spacing w:lineRule="auto" w:line="240"/>
         <w:jc w:val="left"/>
         <w:rPr/>
@@ -12078,7 +12158,7 @@
     </w:p>
     <w:p>
       <w:pPr>
-        <w:overflowPunct w:val="true"/>
+        <w:overflowPunct w:val="false"/>
         <w:spacing w:lineRule="auto" w:line="240"/>
         <w:jc w:val="left"/>
         <w:rPr/>
@@ -12095,7 +12175,7 @@
     </w:p>
     <w:p>
       <w:pPr>
-        <w:overflowPunct w:val="true"/>
+        <w:overflowPunct w:val="false"/>
         <w:spacing w:lineRule="auto" w:line="240"/>
         <w:jc w:val="left"/>
         <w:rPr/>
@@ -12112,7 +12192,7 @@
     </w:p>
     <w:p>
       <w:pPr>
-        <w:overflowPunct w:val="true"/>
+        <w:overflowPunct w:val="false"/>
         <w:spacing w:lineRule="auto" w:line="240"/>
         <w:jc w:val="left"/>
         <w:rPr/>
@@ -12129,7 +12209,7 @@
     </w:p>
     <w:p>
       <w:pPr>
-        <w:overflowPunct w:val="true"/>
+        <w:overflowPunct w:val="false"/>
         <w:spacing w:lineRule="auto" w:line="240"/>
         <w:jc w:val="left"/>
         <w:rPr/>
@@ -12146,7 +12226,7 @@
     </w:p>
     <w:p>
       <w:pPr>
-        <w:overflowPunct w:val="true"/>
+        <w:overflowPunct w:val="false"/>
         <w:spacing w:lineRule="auto" w:line="240"/>
         <w:jc w:val="left"/>
         <w:rPr/>
@@ -12162,7 +12242,7 @@
     </w:p>
     <w:p>
       <w:pPr>
-        <w:overflowPunct w:val="true"/>
+        <w:overflowPunct w:val="false"/>
         <w:spacing w:lineRule="auto" w:line="240"/>
         <w:jc w:val="left"/>
         <w:rPr/>
@@ -12181,9 +12261,9 @@
   <w:comment w:id="9" w:author="Unknown Author" w:date="2025-08-15T10:36:00Z" w:initials="">
     <w:p>
       <w:pPr>
-        <w:overflowPunct w:val="true"/>
-        <w:spacing w:lineRule="auto" w:line="240" w:before="2990" w:after="0"/>
-        <w:ind w:left="2990" w:right="2990" w:hanging="0"/>
+        <w:overflowPunct w:val="false"/>
+        <w:spacing w:lineRule="auto" w:line="240" w:before="5274" w:after="0"/>
+        <w:ind w:left="5274" w:right="5274" w:hanging="0"/>
         <w:jc w:val="both"/>
         <w:rPr/>
       </w:pPr>
@@ -12214,7 +12294,7 @@
   <w:comment w:id="10" w:author="Unknown Author" w:date="2025-08-15T10:48:00Z" w:initials="">
     <w:p>
       <w:pPr>
-        <w:overflowPunct w:val="true"/>
+        <w:overflowPunct w:val="false"/>
         <w:spacing w:lineRule="auto" w:line="240"/>
         <w:jc w:val="left"/>
         <w:rPr/>
@@ -12235,7 +12315,7 @@
     </w:p>
     <w:p>
       <w:pPr>
-        <w:overflowPunct w:val="false"/>
+        <w:overflowPunct w:val="true"/>
         <w:spacing w:lineRule="auto" w:line="240"/>
         <w:jc w:val="left"/>
         <w:rPr/>
@@ -12252,7 +12332,7 @@
     </w:p>
     <w:p>
       <w:pPr>
-        <w:overflowPunct w:val="false"/>
+        <w:overflowPunct w:val="true"/>
         <w:spacing w:lineRule="auto" w:line="240"/>
         <w:jc w:val="left"/>
         <w:rPr/>
@@ -12268,7 +12348,7 @@
     </w:p>
     <w:p>
       <w:pPr>
-        <w:overflowPunct w:val="true"/>
+        <w:overflowPunct w:val="false"/>
         <w:spacing w:lineRule="auto" w:line="240"/>
         <w:jc w:val="left"/>
         <w:rPr/>
@@ -12297,7 +12377,7 @@
   <w:comment w:id="11" w:author="Autor desconhecido" w:date="2025-08-27T12:16:57Z" w:initials="">
     <w:p>
       <w:pPr>
-        <w:overflowPunct w:val="true"/>
+        <w:overflowPunct w:val="false"/>
         <w:spacing w:lineRule="auto" w:line="240"/>
         <w:jc w:val="left"/>
         <w:rPr/>
@@ -12318,7 +12398,7 @@
     </w:p>
     <w:p>
       <w:pPr>
-        <w:overflowPunct w:val="true"/>
+        <w:overflowPunct w:val="false"/>
         <w:spacing w:lineRule="auto" w:line="240"/>
         <w:jc w:val="left"/>
         <w:rPr/>
@@ -12335,7 +12415,7 @@
     </w:p>
     <w:p>
       <w:pPr>
-        <w:overflowPunct w:val="true"/>
+        <w:overflowPunct w:val="false"/>
         <w:spacing w:lineRule="auto" w:line="240"/>
         <w:jc w:val="left"/>
         <w:rPr/>
@@ -12352,7 +12432,7 @@
     </w:p>
     <w:p>
       <w:pPr>
-        <w:overflowPunct w:val="true"/>
+        <w:overflowPunct w:val="false"/>
         <w:spacing w:lineRule="auto" w:line="240"/>
         <w:jc w:val="left"/>
         <w:rPr/>
@@ -12434,7 +12514,7 @@
         <w:sz w:val="18"/>
         <w:szCs w:val="18"/>
       </w:rPr>
-      <w:t>4</w:t>
+      <w:t>24</w:t>
     </w:r>
     <w:r>
       <w:rPr>
@@ -12493,7 +12573,7 @@
         <w:sz w:val="18"/>
         <w:szCs w:val="18"/>
       </w:rPr>
-      <w:t>4</w:t>
+      <w:t>24</w:t>
     </w:r>
     <w:r>
       <w:rPr>
@@ -12636,7 +12716,7 @@
     </w:pPr>
     <w:r>
       <w:drawing>
-        <wp:anchor behindDoc="0" distT="0" distB="0" distL="114300" distR="114300" simplePos="0" locked="0" layoutInCell="0" allowOverlap="1" relativeHeight="48">
+        <wp:anchor behindDoc="0" distT="0" distB="0" distL="114300" distR="114300" simplePos="0" locked="0" layoutInCell="0" allowOverlap="1" relativeHeight="49">
           <wp:simplePos x="0" y="0"/>
           <wp:positionH relativeFrom="margin">
             <wp:posOffset>5029200</wp:posOffset>
@@ -12649,9 +12729,9 @@
           <wp:wrapThrough wrapText="bothSides">
             <wp:wrapPolygon edited="0">
               <wp:start x="-8" y="0"/>
-              <wp:lineTo x="-8" y="20635"/>
-              <wp:lineTo x="20964" y="20635"/>
-              <wp:lineTo x="20964" y="0"/>
+              <wp:lineTo x="-8" y="20634"/>
+              <wp:lineTo x="20963" y="20634"/>
+              <wp:lineTo x="20963" y="0"/>
               <wp:lineTo x="-8" y="0"/>
             </wp:wrapPolygon>
           </wp:wrapThrough>
@@ -12716,7 +12796,7 @@
       <mc:AlternateContent>
         <mc:Choice Requires="wps">
           <w:drawing>
-            <wp:anchor behindDoc="1" distT="1905" distB="1905" distL="1905" distR="1905" simplePos="0" locked="0" layoutInCell="0" allowOverlap="1" relativeHeight="24" wp14:anchorId="642301F4">
+            <wp:anchor behindDoc="1" distT="1905" distB="1905" distL="1905" distR="1905" simplePos="0" locked="0" layoutInCell="0" allowOverlap="1" relativeHeight="25" wp14:anchorId="642301F4">
               <wp:simplePos x="0" y="0"/>
               <wp:positionH relativeFrom="margin">
                 <wp:align>right</wp:align>
@@ -12801,7 +12881,7 @@
     </w:pPr>
     <w:r>
       <w:drawing>
-        <wp:anchor behindDoc="0" distT="0" distB="0" distL="114300" distR="114300" simplePos="0" locked="0" layoutInCell="0" allowOverlap="1" relativeHeight="48">
+        <wp:anchor behindDoc="0" distT="0" distB="0" distL="114300" distR="114300" simplePos="0" locked="0" layoutInCell="0" allowOverlap="1" relativeHeight="49">
           <wp:simplePos x="0" y="0"/>
           <wp:positionH relativeFrom="margin">
             <wp:posOffset>5029200</wp:posOffset>
@@ -12814,9 +12894,9 @@
           <wp:wrapThrough wrapText="bothSides">
             <wp:wrapPolygon edited="0">
               <wp:start x="-8" y="0"/>
-              <wp:lineTo x="-8" y="20635"/>
-              <wp:lineTo x="20964" y="20635"/>
-              <wp:lineTo x="20964" y="0"/>
+              <wp:lineTo x="-8" y="20634"/>
+              <wp:lineTo x="20963" y="20634"/>
+              <wp:lineTo x="20963" y="0"/>
               <wp:lineTo x="-8" y="0"/>
             </wp:wrapPolygon>
           </wp:wrapThrough>
@@ -12881,7 +12961,7 @@
       <mc:AlternateContent>
         <mc:Choice Requires="wps">
           <w:drawing>
-            <wp:anchor behindDoc="1" distT="1905" distB="1905" distL="1905" distR="1905" simplePos="0" locked="0" layoutInCell="0" allowOverlap="1" relativeHeight="24" wp14:anchorId="642301F4">
+            <wp:anchor behindDoc="1" distT="1905" distB="1905" distL="1905" distR="1905" simplePos="0" locked="0" layoutInCell="0" allowOverlap="1" relativeHeight="25" wp14:anchorId="642301F4">
               <wp:simplePos x="0" y="0"/>
               <wp:positionH relativeFrom="margin">
                 <wp:align>right</wp:align>
@@ -13508,15 +13588,15 @@
       <w:vertAlign w:val="superscript"/>
     </w:rPr>
   </w:style>
-  <w:style w:type="character" w:styleId="Caracteresdenotaderodap" w:customStyle="1">
-    <w:name w:val="Caracteres de nota de rodapé"/>
+  <w:style w:type="character" w:styleId="Caracteresdenotaderodapuser" w:customStyle="1">
+    <w:name w:val="Caracteres de nota de rodapé (user)"/>
     <w:qFormat/>
     <w:rPr>
       <w:vertAlign w:val="superscript"/>
     </w:rPr>
   </w:style>
-  <w:style w:type="character" w:styleId="Caracteresdenotaderodapuser">
-    <w:name w:val="Caracteres de nota de rodapé (user)"/>
+  <w:style w:type="character" w:styleId="Caracteresdenotaderodap">
+    <w:name w:val="Caracteres de nota de rodapé"/>
     <w:qFormat/>
     <w:rPr>
       <w:vertAlign w:val="superscript"/>
@@ -13535,15 +13615,15 @@
       <w:vertAlign w:val="superscript"/>
     </w:rPr>
   </w:style>
-  <w:style w:type="character" w:styleId="Caracteresdenotadefim" w:customStyle="1">
-    <w:name w:val="Caracteres de nota de fim"/>
+  <w:style w:type="character" w:styleId="Caracteresdenotadefimuser" w:customStyle="1">
+    <w:name w:val="Caracteres de nota de fim (user)"/>
     <w:qFormat/>
     <w:rPr>
       <w:vertAlign w:val="superscript"/>
     </w:rPr>
   </w:style>
-  <w:style w:type="character" w:styleId="Caracteresdenotadefimuser">
-    <w:name w:val="Caracteres de nota de fim (user)"/>
+  <w:style w:type="character" w:styleId="Caracteresdenotadefim">
+    <w:name w:val="Caracteres de nota de fim"/>
     <w:qFormat/>
     <w:rPr>
       <w:vertAlign w:val="superscript"/>
@@ -13642,14 +13722,16 @@
       <w:szCs w:val="24"/>
     </w:rPr>
   </w:style>
-  <w:style w:type="paragraph" w:styleId="ndice">
+  <w:style w:type="paragraph" w:styleId="ndice" w:customStyle="1">
     <w:name w:val="Índice"/>
     <w:basedOn w:val="Normal"/>
     <w:qFormat/>
     <w:pPr>
       <w:suppressLineNumbers/>
     </w:pPr>
-    <w:rPr/>
+    <w:rPr>
+      <w:rFonts w:cs="FreeSans"/>
+    </w:rPr>
   </w:style>
   <w:style w:type="paragraph" w:styleId="Ttulouser">
     <w:name w:val="Título (user)"/>
@@ -13666,16 +13748,14 @@
       <w:szCs w:val="28"/>
     </w:rPr>
   </w:style>
-  <w:style w:type="paragraph" w:styleId="ndiceuser" w:customStyle="1">
+  <w:style w:type="paragraph" w:styleId="ndiceuser">
     <w:name w:val="Índice (user)"/>
     <w:basedOn w:val="Normal"/>
     <w:qFormat/>
     <w:pPr>
       <w:suppressLineNumbers/>
     </w:pPr>
-    <w:rPr>
-      <w:rFonts w:cs="FreeSans"/>
-    </w:rPr>
+    <w:rPr/>
   </w:style>
   <w:style w:type="paragraph" w:styleId="Ttulo1" w:customStyle="1">
     <w:name w:val="Título1"/>
@@ -13692,15 +13772,15 @@
       <w:szCs w:val="28"/>
     </w:rPr>
   </w:style>
-  <w:style w:type="paragraph" w:styleId="Cabealhoerodapuser" w:customStyle="1">
-    <w:name w:val="Cabeçalho e rodapé (user)"/>
+  <w:style w:type="paragraph" w:styleId="Cabealhoerodap" w:customStyle="1">
+    <w:name w:val="Cabeçalho e rodapé"/>
     <w:basedOn w:val="Normal"/>
     <w:qFormat/>
     <w:pPr/>
     <w:rPr/>
   </w:style>
-  <w:style w:type="paragraph" w:styleId="Cabealhoerodap">
-    <w:name w:val="Cabeçalho e rodapé"/>
+  <w:style w:type="paragraph" w:styleId="Cabealhoerodapuser">
+    <w:name w:val="Cabeçalho e rodapé (user)"/>
     <w:basedOn w:val="Normal"/>
     <w:qFormat/>
     <w:pPr/>
@@ -13814,8 +13894,8 @@
       <w:lang w:val="pt-BR" w:eastAsia="en-US" w:bidi="ar-SA"/>
     </w:rPr>
   </w:style>
-  <w:style w:type="paragraph" w:styleId="Contedodatabelauser" w:customStyle="1">
-    <w:name w:val="Conteúdo da tabela (user)"/>
+  <w:style w:type="paragraph" w:styleId="Contedodatabela" w:customStyle="1">
+    <w:name w:val="Conteúdo da tabela"/>
     <w:basedOn w:val="Normal"/>
     <w:qFormat/>
     <w:pPr>
@@ -13836,9 +13916,9 @@
       <w:szCs w:val="20"/>
     </w:rPr>
   </w:style>
-  <w:style w:type="paragraph" w:styleId="Ttulodetabelauser" w:customStyle="1">
-    <w:name w:val="Título de tabela (user)"/>
-    <w:basedOn w:val="Contedodatabelauser"/>
+  <w:style w:type="paragraph" w:styleId="Ttulodetabela" w:customStyle="1">
+    <w:name w:val="Título de tabela"/>
+    <w:basedOn w:val="Contedodatabela"/>
     <w:qFormat/>
     <w:pPr>
       <w:jc w:val="center"/>
@@ -13880,8 +13960,8 @@
       <w:bCs/>
     </w:rPr>
   </w:style>
-  <w:style w:type="paragraph" w:styleId="Anotaouser" w:customStyle="1">
-    <w:name w:val="Anotação (user)"/>
+  <w:style w:type="paragraph" w:styleId="Anotao" w:customStyle="1">
+    <w:name w:val="Anotação"/>
     <w:basedOn w:val="Normal"/>
     <w:qFormat/>
     <w:pPr>
@@ -13893,8 +13973,8 @@
       <w:szCs w:val="20"/>
     </w:rPr>
   </w:style>
-  <w:style w:type="paragraph" w:styleId="Anotao">
-    <w:name w:val="Anotação"/>
+  <w:style w:type="paragraph" w:styleId="Anotaouser">
+    <w:name w:val="Anotação (user)"/>
     <w:basedOn w:val="Normal"/>
     <w:qFormat/>
     <w:pPr>
@@ -13907,8 +13987,8 @@
       <w:szCs w:val="20"/>
     </w:rPr>
   </w:style>
-  <w:style w:type="numbering" w:styleId="Semlista" w:default="1">
-    <w:name w:val="Sem lista"/>
+  <w:style w:type="numbering" w:styleId="Semlistauser" w:default="1">
+    <w:name w:val="Sem lista (user)"/>
     <w:uiPriority w:val="99"/>
     <w:semiHidden/>
     <w:unhideWhenUsed/>

</xml_diff>